<commit_message>
Updated Zombie Design Section
</commit_message>
<xml_diff>
--- a/design-docs/DESIGN_RATIONALE.docx
+++ b/design-docs/DESIGN_RATIONALE.docx
@@ -180,26 +180,20 @@
         <w:rPr>
           <w:rFonts w:ascii="Cambria" w:hAnsi="Cambria"/>
         </w:rPr>
-        <w:t>We implement some code in the Zombie class before it checks the possible behaviours to check whether it can pick up a weapon. If it can, we simply return the PickUpItemAction in playTurn() before it can check the other behaviours.</w:t>
-      </w:r>
-    </w:p>
-    <w:p>
-      <w:pPr>
-        <w:rPr>
-          <w:rFonts w:ascii="Cambria" w:hAnsi="Cambria"/>
-        </w:rPr>
-      </w:pPr>
-      <w:r>
-        <w:rPr>
-          <w:rFonts w:ascii="Cambria" w:hAnsi="Cambria"/>
-        </w:rPr>
-        <w:t>We can do the same thing for saying brains, except this should be a simple</w:t>
-      </w:r>
-      <w:r>
-        <w:rPr>
-          <w:rFonts w:ascii="Cambria" w:hAnsi="Cambria"/>
-        </w:rPr>
-        <w:t xml:space="preserve"> print calling the println method in the Display class, and it doesn’t consume an action.</w:t>
+        <w:t xml:space="preserve">When checking what Action a Zombie must execute on their turn, their top priority is to pick up any WeaponItem at their location. If it can, then we simply return the PickUpItemAction in playTurn() before it can check the other behaviours. We only allow Zombies to pick up at most one WeaponItem. This is to ensure that the Zombie does not continuously pick up any WeaponItems available to them. This implementation is based upon the idea that it is not realistic for Zombies to have an inventory where they can store all of their Weapons and Items because they are not meant to be smart. </w:t>
+      </w:r>
+    </w:p>
+    <w:p>
+      <w:pPr>
+        <w:rPr>
+          <w:rFonts w:ascii="Cambria" w:hAnsi="Cambria"/>
+        </w:rPr>
+      </w:pPr>
+      <w:r>
+        <w:rPr>
+          <w:rFonts w:ascii="Cambria" w:hAnsi="Cambria"/>
+        </w:rPr>
+        <w:t>Similarly, we can do the same for saying brains, except this should be a simple print calling the println method in the Display class, and in playTurn it returns a DoNothingAction to consume a turn.</w:t>
       </w:r>
     </w:p>
     <w:p>
@@ -303,7 +297,62 @@
           <w:sz w:val="22"/>
           <w:szCs w:val="22"/>
         </w:rPr>
-        <w:t>The reason for this because the basic Actor.hurt method does not contain a reference to the location of any of the actors, and implementing a method in ActorInterfaces allows for each Actor to handle being damaged with different logic, and reduces bloating of the AttackAction class.</w:t>
+        <w:t xml:space="preserve">The reason for this because the basic Actor.hurt method does not contain a reference to the location of any of the actors, and implementing a method in ActorInterfaces allows for each </w:t>
+      </w:r>
+      <w:r>
+        <w:rPr>
+          <w:rFonts w:ascii="Cambria Math" w:hAnsi="Cambria Math"/>
+          <w:sz w:val="22"/>
+          <w:szCs w:val="22"/>
+        </w:rPr>
+        <w:lastRenderedPageBreak/>
+        <w:t>Actor to handle being damaged with different logic, and reduces bloating of the AttackAction class.</w:t>
+      </w:r>
+    </w:p>
+    <w:p>
+      <w:pPr>
+        <w:pStyle w:val="NormalWeb"/>
+        <w:spacing w:before="0" w:beforeAutospacing="0" w:after="0" w:afterAutospacing="0"/>
+        <w:rPr>
+          <w:rFonts w:ascii="Cambria Math" w:hAnsi="Cambria Math"/>
+          <w:sz w:val="22"/>
+          <w:szCs w:val="22"/>
+        </w:rPr>
+      </w:pPr>
+    </w:p>
+    <w:p>
+      <w:pPr>
+        <w:pStyle w:val="NormalWeb"/>
+        <w:spacing w:before="0" w:beforeAutospacing="0" w:after="0" w:afterAutospacing="0"/>
+        <w:rPr>
+          <w:rFonts w:ascii="Cambria Math" w:hAnsi="Cambria Math"/>
+          <w:sz w:val="22"/>
+          <w:szCs w:val="22"/>
+        </w:rPr>
+      </w:pPr>
+      <w:r>
+        <w:rPr>
+          <w:rFonts w:ascii="Cambria Math" w:hAnsi="Cambria Math"/>
+          <w:sz w:val="22"/>
+          <w:szCs w:val="22"/>
+        </w:rPr>
+        <w:t>Adding onto the override of the takeDamage method for Zombie, we have included two more methods limbFallOff(GameMap map) and dropWeapon(GameMap map)</w:t>
+      </w:r>
+      <w:r>
+        <w:rPr>
+          <w:rFonts w:ascii="Cambria Math" w:hAnsi="Cambria Math"/>
+          <w:sz w:val="22"/>
+          <w:szCs w:val="22"/>
+        </w:rPr>
+        <w:t xml:space="preserve"> to simplify the takeDamage method</w:t>
+      </w:r>
+      <w:r>
+        <w:rPr>
+          <w:rFonts w:ascii="Cambria Math" w:hAnsi="Cambria Math"/>
+          <w:sz w:val="22"/>
+          <w:szCs w:val="22"/>
+        </w:rPr>
+        <w:t>. The limbFallOff method handles the logic behind knocking a limb off a Zombie, choosing a random limb to knock off. Extending this limbFallOff method, the dropWeapon method handles the logic behind whether or not a Zombie loses its WeaponItem when an arm is knocked off. If both arms are knocked off, then it is guaranteed that the Zombie will drop its WeaponItem, but 50% chance if only one arm is knocked off.</w:t>
       </w:r>
     </w:p>
     <w:p>
@@ -323,76 +372,74 @@
           <w:szCs w:val="22"/>
         </w:rPr>
         <w:br/>
-        <w:t>We initiali</w:t>
-      </w:r>
-      <w:r>
-        <w:rPr>
-          <w:rFonts w:ascii="Cambria Math" w:hAnsi="Cambria Math"/>
-          <w:sz w:val="22"/>
-          <w:szCs w:val="22"/>
-        </w:rPr>
-        <w:t>se these attributes in the Zombie class to have two arms and legs.</w:t>
-      </w:r>
-    </w:p>
-    <w:p>
-      <w:pPr>
-        <w:pStyle w:val="NormalWeb"/>
-        <w:spacing w:before="0" w:beforeAutospacing="0" w:after="0" w:afterAutospacing="0"/>
-        <w:rPr>
-          <w:rFonts w:ascii="Cambria Math" w:hAnsi="Cambria Math"/>
-          <w:sz w:val="22"/>
-          <w:szCs w:val="22"/>
-        </w:rPr>
-      </w:pPr>
-    </w:p>
-    <w:p>
-      <w:pPr>
-        <w:pStyle w:val="NormalWeb"/>
-        <w:spacing w:before="0" w:beforeAutospacing="0" w:after="0" w:afterAutospacing="0"/>
-        <w:rPr>
-          <w:rFonts w:ascii="Cambria Math" w:hAnsi="Cambria Math"/>
-          <w:sz w:val="22"/>
-          <w:szCs w:val="22"/>
-        </w:rPr>
-      </w:pPr>
-      <w:r>
-        <w:rPr>
-          <w:rFonts w:ascii="Cambria Math" w:hAnsi="Cambria Math"/>
-          <w:sz w:val="22"/>
-          <w:szCs w:val="22"/>
-        </w:rPr>
-        <w:lastRenderedPageBreak/>
-        <w:t>We can code the impact these private attributes have on the zombie’s attack probabilities by coding the randomisation as being dependent on the zombie’s arm and leg private attributes in the getIntrinsicWeapon override in the Zombie class. We can handle the dropping of the weapons in the takeDamage method by simply calling the dropItemAction method.</w:t>
-      </w:r>
-    </w:p>
-    <w:p>
-      <w:pPr>
-        <w:pStyle w:val="NormalWeb"/>
-        <w:spacing w:before="0" w:beforeAutospacing="0" w:after="0" w:afterAutospacing="0"/>
-        <w:rPr>
-          <w:rFonts w:ascii="Cambria Math" w:hAnsi="Cambria Math"/>
-          <w:sz w:val="22"/>
-          <w:szCs w:val="22"/>
-        </w:rPr>
-      </w:pPr>
-    </w:p>
-    <w:p>
-      <w:pPr>
-        <w:pStyle w:val="NormalWeb"/>
-        <w:spacing w:before="0" w:beforeAutospacing="0" w:after="0" w:afterAutospacing="0"/>
-        <w:rPr>
-          <w:rFonts w:ascii="Cambria Math" w:hAnsi="Cambria Math"/>
-          <w:sz w:val="22"/>
-          <w:szCs w:val="22"/>
-        </w:rPr>
-      </w:pPr>
-      <w:r>
-        <w:rPr>
-          <w:rFonts w:ascii="Cambria Math" w:hAnsi="Cambria Math"/>
-          <w:sz w:val="22"/>
-          <w:szCs w:val="22"/>
-        </w:rPr>
-        <w:t>Since takeDamage has a reference to the location on the map, we can also create ZombieArm or ZombieLeg as new objects at the location.</w:t>
+      </w:r>
+      <w:r>
+        <w:rPr>
+          <w:rFonts w:ascii="Cambria Math" w:hAnsi="Cambria Math"/>
+          <w:sz w:val="22"/>
+          <w:szCs w:val="22"/>
+        </w:rPr>
+        <w:t>In order to keep track of the limb count for the Zombie, we implement new private attributes called numberOfLegs and numberOfArms.</w:t>
+      </w:r>
+    </w:p>
+    <w:p>
+      <w:pPr>
+        <w:pStyle w:val="NormalWeb"/>
+        <w:spacing w:before="0" w:beforeAutospacing="0" w:after="0" w:afterAutospacing="0"/>
+        <w:rPr>
+          <w:rFonts w:ascii="Cambria Math" w:hAnsi="Cambria Math"/>
+          <w:sz w:val="22"/>
+          <w:szCs w:val="22"/>
+        </w:rPr>
+      </w:pPr>
+    </w:p>
+    <w:p>
+      <w:pPr>
+        <w:pStyle w:val="NormalWeb"/>
+        <w:spacing w:before="0" w:beforeAutospacing="0" w:after="0" w:afterAutospacing="0"/>
+        <w:rPr>
+          <w:rFonts w:ascii="Cambria Math" w:hAnsi="Cambria Math"/>
+          <w:sz w:val="22"/>
+          <w:szCs w:val="22"/>
+        </w:rPr>
+      </w:pPr>
+      <w:r>
+        <w:rPr>
+          <w:rFonts w:ascii="Cambria Math" w:hAnsi="Cambria Math"/>
+          <w:sz w:val="22"/>
+          <w:szCs w:val="22"/>
+        </w:rPr>
+        <w:t xml:space="preserve">We can code the impact these private attributes have on the zombie’s attack probabilities by coding the randomisation as being dependent on the zombie’s arm and leg private attributes in the getIntrinsicWeapon override in the Zombie class. </w:t>
+      </w:r>
+    </w:p>
+    <w:p>
+      <w:pPr>
+        <w:pStyle w:val="NormalWeb"/>
+        <w:spacing w:before="0" w:beforeAutospacing="0" w:after="0" w:afterAutospacing="0"/>
+        <w:rPr>
+          <w:rFonts w:ascii="Cambria Math" w:hAnsi="Cambria Math"/>
+          <w:sz w:val="22"/>
+          <w:szCs w:val="22"/>
+        </w:rPr>
+      </w:pPr>
+    </w:p>
+    <w:p>
+      <w:pPr>
+        <w:pStyle w:val="NormalWeb"/>
+        <w:spacing w:before="0" w:beforeAutospacing="0" w:after="0" w:afterAutospacing="0"/>
+        <w:rPr>
+          <w:rFonts w:ascii="Cambria Math" w:hAnsi="Cambria Math"/>
+          <w:sz w:val="22"/>
+          <w:szCs w:val="22"/>
+        </w:rPr>
+      </w:pPr>
+      <w:r>
+        <w:rPr>
+          <w:rFonts w:ascii="Cambria Math" w:hAnsi="Cambria Math"/>
+          <w:sz w:val="22"/>
+          <w:szCs w:val="22"/>
+        </w:rPr>
+        <w:t>Since takeDamage has a reference to the location on the map, we can use the extended methods limbFallOff and dropWeapon to create present objects such as ZombieLeg, ZombieArm or the WeaponItem the Zombie was previously holding at the location of the Zombie.</w:t>
       </w:r>
     </w:p>
     <w:p>
@@ -467,26 +514,32 @@
           <w:szCs w:val="22"/>
           <w:lang w:val="en-US"/>
         </w:rPr>
-        <w:t xml:space="preserve">We need to create </w:t>
-      </w:r>
-      <w:r>
+        <w:t>We need to create a new class called CraftAction. This action takes in an instance of the parent item, the child item, and the Action simply removes the parent Item from the map or the Actor’s inventory and the child item is added to the map or inventory.</w:t>
+      </w:r>
+    </w:p>
+    <w:p>
+      <w:pPr>
+        <w:pStyle w:val="NormalWeb"/>
+        <w:spacing w:before="0" w:beforeAutospacing="0" w:after="0" w:afterAutospacing="0"/>
         <w:rPr>
           <w:rFonts w:ascii="Cambria Math" w:hAnsi="Cambria Math"/>
           <w:sz w:val="22"/>
           <w:szCs w:val="22"/>
           <w:lang w:val="en-US"/>
         </w:rPr>
-        <w:t xml:space="preserve">a </w:t>
-      </w:r>
-      <w:r>
+      </w:pPr>
+    </w:p>
+    <w:p>
+      <w:pPr>
+        <w:pStyle w:val="NormalWeb"/>
+        <w:spacing w:before="0" w:beforeAutospacing="0" w:after="0" w:afterAutospacing="0"/>
         <w:rPr>
           <w:rFonts w:ascii="Cambria Math" w:hAnsi="Cambria Math"/>
           <w:sz w:val="22"/>
           <w:szCs w:val="22"/>
           <w:lang w:val="en-US"/>
         </w:rPr>
-        <w:t xml:space="preserve">new class called CraftAction. </w:t>
-      </w:r>
+      </w:pPr>
       <w:r>
         <w:rPr>
           <w:rFonts w:ascii="Cambria Math" w:hAnsi="Cambria Math"/>
@@ -494,7 +547,7 @@
           <w:szCs w:val="22"/>
           <w:lang w:val="en-US"/>
         </w:rPr>
-        <w:t>This action takes in an instance of the parent item, the child item, and the Action simply removes the parent Item from the map or the Actor’s inventory and the child item is added to the map or inventory.</w:t>
+        <w:t>To allow the Player to craft certain Items, we need to add CraftAction as an allowableAction to the parent Item, where the argument passed into CraftAction are the parent item itself and a newly created instance of the child Item. As such, the Item associations are stored in each parent item. Each parent knows its child, but the child does not know its parent.</w:t>
       </w:r>
     </w:p>
     <w:p>
@@ -527,7 +580,7 @@
           <w:szCs w:val="22"/>
           <w:lang w:val="en-US"/>
         </w:rPr>
-        <w:t>To allow the Player to craft certain Items, we need to add CraftAction as an allowableAction to the parent Item, where the argument passed into CraftAction are the parent item itself and a newly created instance of the child Item. As such, the Item associations are stored in each parent item. Each parent knows its child, but the child does not know its parent.</w:t>
+        <w:t>When an Actor stands near a craftable Item, the associated CraftAction will become an option available to the Actor, and the Actor can execute that Action. Since only Players have direct access to Actions (NPCs must have their Actions governed by Behaviours or their own PlayTurn logic), only Players can perform CraftAction through the allowableAction mechanism.</w:t>
       </w:r>
     </w:p>
     <w:p>
@@ -541,27 +594,27 @@
           <w:lang w:val="en-US"/>
         </w:rPr>
       </w:pPr>
-    </w:p>
-    <w:p>
-      <w:pPr>
-        <w:pStyle w:val="NormalWeb"/>
-        <w:spacing w:before="0" w:beforeAutospacing="0" w:after="0" w:afterAutospacing="0"/>
+      <w:r>
         <w:rPr>
           <w:rFonts w:ascii="Cambria Math" w:hAnsi="Cambria Math"/>
           <w:sz w:val="22"/>
           <w:szCs w:val="22"/>
           <w:lang w:val="en-US"/>
         </w:rPr>
-      </w:pPr>
-      <w:r>
+        <w:t> </w:t>
+      </w:r>
+    </w:p>
+    <w:p>
+      <w:pPr>
+        <w:pStyle w:val="NormalWeb"/>
+        <w:spacing w:before="0" w:beforeAutospacing="0" w:after="0" w:afterAutospacing="0"/>
         <w:rPr>
           <w:rFonts w:ascii="Cambria Math" w:hAnsi="Cambria Math"/>
           <w:sz w:val="22"/>
           <w:szCs w:val="22"/>
           <w:lang w:val="en-US"/>
         </w:rPr>
-        <w:t>When an Actor stands near a craftable Item, the associated CraftAction will become an option available to the Actor, and the Actor can execute that Action. Since only Players have direct access to Actions (NPCs must have their Actions governed by Behaviours or their own PlayTurn logic), only Players can perform CraftAction through the allowab</w:t>
-      </w:r>
+      </w:pPr>
       <w:r>
         <w:rPr>
           <w:rFonts w:ascii="Cambria Math" w:hAnsi="Cambria Math"/>
@@ -569,67 +622,7 @@
           <w:szCs w:val="22"/>
           <w:lang w:val="en-US"/>
         </w:rPr>
-        <w:t>l</w:t>
-      </w:r>
-      <w:r>
-        <w:rPr>
-          <w:rFonts w:ascii="Cambria Math" w:hAnsi="Cambria Math"/>
-          <w:sz w:val="22"/>
-          <w:szCs w:val="22"/>
-          <w:lang w:val="en-US"/>
-        </w:rPr>
-        <w:t>eAction mechanism.</w:t>
-      </w:r>
-    </w:p>
-    <w:p>
-      <w:pPr>
-        <w:pStyle w:val="NormalWeb"/>
-        <w:spacing w:before="0" w:beforeAutospacing="0" w:after="0" w:afterAutospacing="0"/>
-        <w:rPr>
-          <w:rFonts w:ascii="Cambria Math" w:hAnsi="Cambria Math"/>
-          <w:sz w:val="22"/>
-          <w:szCs w:val="22"/>
-          <w:lang w:val="en-US"/>
-        </w:rPr>
-      </w:pPr>
-      <w:r>
-        <w:rPr>
-          <w:rFonts w:ascii="Cambria Math" w:hAnsi="Cambria Math"/>
-          <w:sz w:val="22"/>
-          <w:szCs w:val="22"/>
-          <w:lang w:val="en-US"/>
-        </w:rPr>
-        <w:t> </w:t>
-      </w:r>
-    </w:p>
-    <w:p>
-      <w:pPr>
-        <w:pStyle w:val="NormalWeb"/>
-        <w:spacing w:before="0" w:beforeAutospacing="0" w:after="0" w:afterAutospacing="0"/>
-        <w:rPr>
-          <w:rFonts w:ascii="Cambria Math" w:hAnsi="Cambria Math"/>
-          <w:sz w:val="22"/>
-          <w:szCs w:val="22"/>
-          <w:lang w:val="en-US"/>
-        </w:rPr>
-      </w:pPr>
-      <w:r>
-        <w:rPr>
-          <w:rFonts w:ascii="Cambria Math" w:hAnsi="Cambria Math"/>
-          <w:sz w:val="22"/>
-          <w:szCs w:val="22"/>
-          <w:lang w:val="en-US"/>
-        </w:rPr>
-        <w:t>We then c</w:t>
-      </w:r>
-      <w:r>
-        <w:rPr>
-          <w:rFonts w:ascii="Cambria Math" w:hAnsi="Cambria Math"/>
-          <w:sz w:val="22"/>
-          <w:szCs w:val="22"/>
-          <w:lang w:val="en-US"/>
-        </w:rPr>
-        <w:t>reate these new weapon classes.</w:t>
+        <w:t>We then create these new weapon classes.</w:t>
       </w:r>
     </w:p>
     <w:p>
@@ -666,56 +659,27 @@
         <w:rPr>
           <w:rFonts w:ascii="Cambria" w:hAnsi="Cambria"/>
         </w:rPr>
-        <w:t>It doesn’t make sense to support the possibility to move corpses (almost all industry AAA shooters and RPGs don’t support this capability), so we will create a new class called StationaryItem.</w:t>
-      </w:r>
-      <w:r>
-        <w:rPr>
-          <w:rFonts w:ascii="Cambria" w:hAnsi="Cambria"/>
-        </w:rPr>
-        <w:t xml:space="preserve"> We create Corpse as a subclass of StationaryItem.</w:t>
-      </w:r>
-      <w:r>
-        <w:rPr>
-          <w:rFonts w:ascii="Cambria" w:hAnsi="Cambria"/>
-        </w:rPr>
-        <w:t xml:space="preserve"> Since we need to differentiate between corpses that were killed by zombies and corpses that were killed by human (to support any future human vs human combat), we create a new class called InfectedCorpse, which is a subclass of</w:t>
-      </w:r>
-      <w:r>
-        <w:rPr>
-          <w:rFonts w:ascii="Cambria" w:hAnsi="Cambria"/>
-        </w:rPr>
-        <w:t xml:space="preserve"> Corpse</w:t>
-      </w:r>
-      <w:r>
-        <w:rPr>
-          <w:rFonts w:ascii="Cambria" w:hAnsi="Cambria"/>
-        </w:rPr>
-        <w:t xml:space="preserve">. We give this corpse a private attribute called </w:t>
-      </w:r>
-      <w:r>
-        <w:rPr>
-          <w:rFonts w:ascii="Cambria" w:hAnsi="Cambria"/>
-        </w:rPr>
-        <w:t>age, and a private attribute called reanimateWhen. The age starts at 0 and increments one per turn, representing the age. reanimateWhen initialises at a random value between 5 and 10. On the turn when age increments above reanimateWhen, the InfectedCorpse is removed from the map and an instance of Zombie is created at that location.</w:t>
-      </w:r>
-    </w:p>
-    <w:p>
-      <w:pPr>
-        <w:rPr>
-          <w:rFonts w:ascii="Cambria" w:hAnsi="Cambria"/>
-        </w:rPr>
-      </w:pPr>
-      <w:r>
-        <w:rPr>
-          <w:rFonts w:ascii="Cambria" w:hAnsi="Cambria"/>
-        </w:rPr>
-        <w:t>When a human dies, we perform the check of whether a human or a zombie killed them simply by performing a check in AttackAction of the attacking actor’s undeadness Capability.</w:t>
-      </w:r>
-      <w:r>
-        <w:rPr>
-          <w:rFonts w:ascii="Cambria" w:hAnsi="Cambria"/>
-        </w:rPr>
-        <w:t xml:space="preserve"> This is simple to implement because this is already where the code for the </w:t>
+        <w:t xml:space="preserve">It doesn’t make sense to support the possibility to move corpses (almost all industry AAA shooters and RPGs don’t support this capability), so we will create a new class called StationaryItem. We create Corpse as a subclass of StationaryItem. Since we need to differentiate between corpses that were killed by zombies and corpses that were killed by human (to support any future human vs human combat), we create a new class called InfectedCorpse, which is a </w:t>
+      </w:r>
+      <w:r>
+        <w:rPr>
+          <w:rFonts w:ascii="Cambria" w:hAnsi="Cambria"/>
+        </w:rPr>
+        <w:lastRenderedPageBreak/>
+        <w:t>subclass of Corpse. We give this corpse a private attribute called age, and a private attribute called reanimateWhen. The age starts at 0 and increments one per turn, representing the age. reanimateWhen initialises at a random value between 5 and 10. On the turn when age increments above reanimateWhen, the InfectedCorpse is removed from the map and an instance of Zombie is created at that location.</w:t>
+      </w:r>
+    </w:p>
+    <w:p>
+      <w:pPr>
+        <w:rPr>
+          <w:rFonts w:ascii="Cambria" w:hAnsi="Cambria"/>
+        </w:rPr>
+      </w:pPr>
+      <w:r>
+        <w:rPr>
+          <w:rFonts w:ascii="Cambria" w:hAnsi="Cambria"/>
+        </w:rPr>
+        <w:t xml:space="preserve">When a human dies, we perform the check of whether a human or a zombie killed them simply by performing a check in AttackAction of the attacking actor’s undeadness Capability. This is simple to implement because this is already where the code for the </w:t>
       </w:r>
       <w:r>
         <w:rPr>
@@ -760,7 +724,6 @@
           <w:b/>
           <w:bCs/>
         </w:rPr>
-        <w:lastRenderedPageBreak/>
         <w:t>Farmers and Food</w:t>
       </w:r>
     </w:p>
@@ -774,75 +737,33 @@
         <w:rPr>
           <w:rFonts w:ascii="Cambria" w:hAnsi="Cambria"/>
         </w:rPr>
-        <w:t xml:space="preserve">We create an extension to Human, called Farmer. We add </w:t>
-      </w:r>
-      <w:r>
-        <w:rPr>
-          <w:rFonts w:ascii="Cambria" w:hAnsi="Cambria"/>
-        </w:rPr>
-        <w:t>Crop as an extension of Ground.</w:t>
-      </w:r>
-    </w:p>
-    <w:p>
-      <w:pPr>
-        <w:rPr>
-          <w:rFonts w:ascii="Cambria" w:hAnsi="Cambria"/>
-        </w:rPr>
-      </w:pPr>
-      <w:r>
-        <w:rPr>
-          <w:rFonts w:ascii="Cambria" w:hAnsi="Cambria"/>
-        </w:rPr>
-        <w:t xml:space="preserve">We create a new set of Action, called SowAction, HarvestAction and FertiliseAction, each of which handle the </w:t>
-      </w:r>
-      <w:r>
-        <w:rPr>
-          <w:rFonts w:ascii="Cambria" w:hAnsi="Cambria"/>
-        </w:rPr>
-        <w:t xml:space="preserve">changing and manipulation of the map around it accordingly, by changing the Ground at that Location. In order to facilitate the behaviour of the Farmer, we create </w:t>
-      </w:r>
-      <w:r>
-        <w:rPr>
-          <w:rFonts w:ascii="Cambria" w:hAnsi="Cambria"/>
-        </w:rPr>
-        <w:t xml:space="preserve">a </w:t>
-      </w:r>
-      <w:r>
-        <w:rPr>
-          <w:rFonts w:ascii="Cambria" w:hAnsi="Cambria"/>
-        </w:rPr>
-        <w:t>new class FarmingBehaviour</w:t>
-      </w:r>
-      <w:r>
-        <w:rPr>
-          <w:rFonts w:ascii="Cambria" w:hAnsi="Cambria"/>
-        </w:rPr>
-        <w:t>.</w:t>
-      </w:r>
-    </w:p>
-    <w:p>
-      <w:pPr>
-        <w:rPr>
-          <w:rFonts w:ascii="Cambria" w:hAnsi="Cambria"/>
-        </w:rPr>
-      </w:pPr>
-      <w:r>
-        <w:rPr>
-          <w:rFonts w:ascii="Cambria" w:hAnsi="Cambria"/>
-        </w:rPr>
-        <w:t xml:space="preserve">FarmingBehaviour will handle the prioritisation of SowAction, HarvestAction and FertiliseAction for the farmer. The farmer will have FarmingBehaviour as a behaviour from which it can choose an action on any given turn. The player will have access to </w:t>
-      </w:r>
-      <w:r>
-        <w:rPr>
-          <w:rFonts w:ascii="Cambria" w:hAnsi="Cambria"/>
-        </w:rPr>
-        <w:t>HarvestAction only</w:t>
-      </w:r>
-      <w:r>
-        <w:rPr>
-          <w:rFonts w:ascii="Cambria" w:hAnsi="Cambria"/>
-        </w:rPr>
-        <w:t xml:space="preserve"> through the allowableActions mechanism.</w:t>
+        <w:t>We create an extension to Human, called Farmer. We add Crop as an extension of Ground.</w:t>
+      </w:r>
+    </w:p>
+    <w:p>
+      <w:pPr>
+        <w:rPr>
+          <w:rFonts w:ascii="Cambria" w:hAnsi="Cambria"/>
+        </w:rPr>
+      </w:pPr>
+      <w:r>
+        <w:rPr>
+          <w:rFonts w:ascii="Cambria" w:hAnsi="Cambria"/>
+        </w:rPr>
+        <w:t>We create a new set of Action, called SowAction, HarvestAction and FertiliseAction, each of which handle the changing and manipulation of the map around it accordingly, by changing the Ground at that Location. In order to facilitate the behaviour of the Farmer, we create a new class FarmingBehaviour.</w:t>
+      </w:r>
+    </w:p>
+    <w:p>
+      <w:pPr>
+        <w:rPr>
+          <w:rFonts w:ascii="Cambria" w:hAnsi="Cambria"/>
+        </w:rPr>
+      </w:pPr>
+      <w:r>
+        <w:rPr>
+          <w:rFonts w:ascii="Cambria" w:hAnsi="Cambria"/>
+        </w:rPr>
+        <w:t>FarmingBehaviour will handle the prioritisation of SowAction, HarvestAction and FertiliseAction for the farmer. The farmer will have FarmingBehaviour as a behaviour from which it can choose an action on any given turn. The player will have access to HarvestAction only through the allowableActions mechanism.</w:t>
       </w:r>
     </w:p>
     <w:p>
@@ -863,7 +784,13 @@
           <w:i/>
           <w:iCs/>
         </w:rPr>
-        <w:t>permission</w:t>
+        <w:t xml:space="preserve">permissions for access to these actions </w:t>
+      </w:r>
+      <w:r>
+        <w:rPr>
+          <w:rFonts w:ascii="Cambria" w:hAnsi="Cambria"/>
+        </w:rPr>
+        <w:t xml:space="preserve">by creating a new Capability class, called CropCapability. This enum will have two modes, </w:t>
       </w:r>
       <w:r>
         <w:rPr>
@@ -871,7 +798,13 @@
           <w:i/>
           <w:iCs/>
         </w:rPr>
-        <w:t>s for access to these actions</w:t>
+        <w:t>HARVESTABLE and FERTILISABLE.</w:t>
+      </w:r>
+      <w:r>
+        <w:rPr>
+          <w:rFonts w:ascii="Cambria" w:hAnsi="Cambria"/>
+        </w:rPr>
+        <w:t xml:space="preserve"> These correspond to the state a Crop is in and removes the need to create separate classes for ripe crops and unripe crops. A Crop is created with the </w:t>
       </w:r>
       <w:r>
         <w:rPr>
@@ -879,37 +812,13 @@
           <w:i/>
           <w:iCs/>
         </w:rPr>
-        <w:t xml:space="preserve"> </w:t>
-      </w:r>
-      <w:r>
-        <w:rPr>
-          <w:rFonts w:ascii="Cambria" w:hAnsi="Cambria"/>
-        </w:rPr>
-        <w:t xml:space="preserve">by creating a new Capability class, called </w:t>
-      </w:r>
-      <w:r>
-        <w:rPr>
-          <w:rFonts w:ascii="Cambria" w:hAnsi="Cambria"/>
-        </w:rPr>
-        <w:t>Crop</w:t>
-      </w:r>
-      <w:r>
-        <w:rPr>
-          <w:rFonts w:ascii="Cambria" w:hAnsi="Cambria"/>
-        </w:rPr>
-        <w:t xml:space="preserve">Capability. This enum will have </w:t>
-      </w:r>
-      <w:r>
-        <w:rPr>
-          <w:rFonts w:ascii="Cambria" w:hAnsi="Cambria"/>
-        </w:rPr>
-        <w:t>two</w:t>
-      </w:r>
-      <w:r>
-        <w:rPr>
-          <w:rFonts w:ascii="Cambria" w:hAnsi="Cambria"/>
-        </w:rPr>
-        <w:t xml:space="preserve"> modes, </w:t>
+        <w:t>FERTILISABLE</w:t>
+      </w:r>
+      <w:r>
+        <w:rPr>
+          <w:rFonts w:ascii="Cambria" w:hAnsi="Cambria"/>
+        </w:rPr>
+        <w:t xml:space="preserve"> capability. We allow a crop to only be fertilised once, and the </w:t>
       </w:r>
       <w:r>
         <w:rPr>
@@ -917,19 +826,13 @@
           <w:i/>
           <w:iCs/>
         </w:rPr>
-        <w:t>HARVESTABLE and FERTILISABLE.</w:t>
-      </w:r>
-      <w:r>
-        <w:rPr>
-          <w:rFonts w:ascii="Cambria" w:hAnsi="Cambria"/>
-        </w:rPr>
-        <w:t xml:space="preserve"> The</w:t>
-      </w:r>
-      <w:r>
-        <w:rPr>
-          <w:rFonts w:ascii="Cambria" w:hAnsi="Cambria"/>
-        </w:rPr>
-        <w:t xml:space="preserve">se correspond to the state a Crop is in and removes the need to create separate classes for ripe crops and unripe crops. A Crop is created with the </w:t>
+        <w:t>FERTILISABLE</w:t>
+      </w:r>
+      <w:r>
+        <w:rPr>
+          <w:rFonts w:ascii="Cambria" w:hAnsi="Cambria"/>
+        </w:rPr>
+        <w:t xml:space="preserve"> capability is removed. When the crop matures, the displayChar is changed and it takes on the </w:t>
       </w:r>
       <w:r>
         <w:rPr>
@@ -937,34 +840,6 @@
           <w:i/>
           <w:iCs/>
         </w:rPr>
-        <w:t>FERTILISABLE</w:t>
-      </w:r>
-      <w:r>
-        <w:rPr>
-          <w:rFonts w:ascii="Cambria" w:hAnsi="Cambria"/>
-        </w:rPr>
-        <w:t xml:space="preserve"> capability. We allow a crop to only be fertilised once, and the </w:t>
-      </w:r>
-      <w:r>
-        <w:rPr>
-          <w:rFonts w:ascii="Cambria" w:hAnsi="Cambria"/>
-          <w:i/>
-          <w:iCs/>
-        </w:rPr>
-        <w:t>FERTILISABLE</w:t>
-      </w:r>
-      <w:r>
-        <w:rPr>
-          <w:rFonts w:ascii="Cambria" w:hAnsi="Cambria"/>
-        </w:rPr>
-        <w:t xml:space="preserve"> capability is removed. When the crop matures, the displayChar is changed and it takes on the </w:t>
-      </w:r>
-      <w:r>
-        <w:rPr>
-          <w:rFonts w:ascii="Cambria" w:hAnsi="Cambria"/>
-          <w:i/>
-          <w:iCs/>
-        </w:rPr>
         <w:t>HARVESTABLE</w:t>
       </w:r>
       <w:r>
@@ -997,43 +872,7 @@
         <w:rPr>
           <w:rFonts w:ascii="Cambria" w:hAnsi="Cambria"/>
         </w:rPr>
-        <w:t xml:space="preserve">We create a new class called Food. This is an extension of PortableItem since food can be carried in the inventory. We create a new Action called </w:t>
-      </w:r>
-      <w:r>
-        <w:rPr>
-          <w:rFonts w:ascii="Cambria" w:hAnsi="Cambria"/>
-        </w:rPr>
-        <w:t>Eat</w:t>
-      </w:r>
-      <w:r>
-        <w:rPr>
-          <w:rFonts w:ascii="Cambria" w:hAnsi="Cambria"/>
-        </w:rPr>
-        <w:t>FoodAction</w:t>
-      </w:r>
-      <w:r>
-        <w:rPr>
-          <w:rFonts w:ascii="Cambria" w:hAnsi="Cambria"/>
-        </w:rPr>
-        <w:t xml:space="preserve"> that restores HP to the Actor</w:t>
-      </w:r>
-      <w:r>
-        <w:rPr>
-          <w:rFonts w:ascii="Cambria" w:hAnsi="Cambria"/>
-        </w:rPr>
-        <w:t>.</w:t>
-      </w:r>
-      <w:r>
-        <w:rPr>
-          <w:rFonts w:ascii="Cambria" w:hAnsi="Cambria"/>
-        </w:rPr>
-        <w:t xml:space="preserve"> </w:t>
-      </w:r>
-      <w:r>
-        <w:rPr>
-          <w:rFonts w:ascii="Cambria" w:hAnsi="Cambria"/>
-        </w:rPr>
-        <w:t xml:space="preserve">We can code this action into a Human’s playTurn method in order to give them the condition to eat food (for example, only a Human that has lost HP can eat food). </w:t>
+        <w:t xml:space="preserve">We create a new class called Food. This is an extension of PortableItem since food can be carried in the inventory. We create a new Action called EatFoodAction that restores HP to the Actor. We can code this action into a Human’s playTurn method in order to give them the condition to eat food (for example, only a Human that has lost HP can eat food). </w:t>
       </w:r>
     </w:p>
     <w:p>
@@ -1050,13 +889,6 @@
       </w:r>
       <w:bookmarkStart w:id="0" w:name="_GoBack"/>
       <w:bookmarkEnd w:id="0"/>
-    </w:p>
-    <w:p>
-      <w:pPr>
-        <w:rPr>
-          <w:rFonts w:ascii="Cambria" w:hAnsi="Cambria"/>
-        </w:rPr>
-      </w:pPr>
     </w:p>
     <w:sectPr>
       <w:pgSz w:w="11906" w:h="16838"/>

</xml_diff>

<commit_message>
Fixed some repeated design sections
</commit_message>
<xml_diff>
--- a/design-docs/DESIGN_RATIONALE.docx
+++ b/design-docs/DESIGN_RATIONALE.docx
@@ -384,7 +384,21 @@
         <w:rPr>
           <w:rFonts w:ascii="Cambria" w:hAnsi="Cambria"/>
         </w:rPr>
-        <w:t xml:space="preserve">When checking what Action a Zombie must execute on their turn, their top priority is to pick up any </w:t>
+        <w:t xml:space="preserve">When checking what </w:t>
+      </w:r>
+      <w:proofErr w:type="gramStart"/>
+      <w:r>
+        <w:rPr>
+          <w:rFonts w:ascii="Cambria" w:hAnsi="Cambria"/>
+        </w:rPr>
+        <w:t>Action</w:t>
+      </w:r>
+      <w:proofErr w:type="gramEnd"/>
+      <w:r>
+        <w:rPr>
+          <w:rFonts w:ascii="Cambria" w:hAnsi="Cambria"/>
+        </w:rPr>
+        <w:t xml:space="preserve"> a Zombie must execute on their turn, their top priority is to pick up any </w:t>
       </w:r>
       <w:proofErr w:type="spellStart"/>
       <w:r>
@@ -655,25 +669,23 @@
           <w:sz w:val="22"/>
           <w:szCs w:val="22"/>
         </w:rPr>
-        <w:t xml:space="preserve"> map) method in zombie to handle </w:t>
-      </w:r>
-      <w:proofErr w:type="spellStart"/>
-      <w:r>
-        <w:rPr>
-          <w:rFonts w:ascii="Cambria Math" w:hAnsi="Cambria Math"/>
-          <w:sz w:val="22"/>
-          <w:szCs w:val="22"/>
-        </w:rPr>
-        <w:t>gamelogic</w:t>
-      </w:r>
-      <w:proofErr w:type="spellEnd"/>
-      <w:r>
-        <w:rPr>
-          <w:rFonts w:ascii="Cambria Math" w:hAnsi="Cambria Math"/>
-          <w:sz w:val="22"/>
-          <w:szCs w:val="22"/>
-        </w:rPr>
-        <w:t xml:space="preserve"> about the subtraction of limb count and the creating of an object at the location.</w:t>
+        <w:t xml:space="preserve"> map) method in zombie to handle game</w:t>
+      </w:r>
+      <w:r>
+        <w:rPr>
+          <w:rFonts w:ascii="Cambria Math" w:hAnsi="Cambria Math"/>
+          <w:sz w:val="22"/>
+          <w:szCs w:val="22"/>
+        </w:rPr>
+        <w:t xml:space="preserve"> </w:t>
+      </w:r>
+      <w:r>
+        <w:rPr>
+          <w:rFonts w:ascii="Cambria Math" w:hAnsi="Cambria Math"/>
+          <w:sz w:val="22"/>
+          <w:szCs w:val="22"/>
+        </w:rPr>
+        <w:t>logic about the subtraction of limb count and the creating of an object at the location.</w:t>
       </w:r>
     </w:p>
     <w:p>
@@ -703,7 +715,23 @@
           <w:sz w:val="22"/>
           <w:szCs w:val="22"/>
         </w:rPr>
-        <w:t xml:space="preserve">The reason for this because the basic </w:t>
+        <w:t xml:space="preserve">The reason for this </w:t>
+      </w:r>
+      <w:r>
+        <w:rPr>
+          <w:rFonts w:ascii="Cambria Math" w:hAnsi="Cambria Math"/>
+          <w:sz w:val="22"/>
+          <w:szCs w:val="22"/>
+        </w:rPr>
+        <w:t xml:space="preserve">is </w:t>
+      </w:r>
+      <w:r>
+        <w:rPr>
+          <w:rFonts w:ascii="Cambria Math" w:hAnsi="Cambria Math"/>
+          <w:sz w:val="22"/>
+          <w:szCs w:val="22"/>
+        </w:rPr>
+        <w:t xml:space="preserve">because the basic </w:t>
       </w:r>
       <w:proofErr w:type="spellStart"/>
       <w:r>
@@ -814,7 +842,23 @@
           <w:sz w:val="22"/>
           <w:szCs w:val="22"/>
         </w:rPr>
-        <w:t xml:space="preserve"> method for Zombie, we have included two more methods </w:t>
+        <w:t xml:space="preserve"> method for Zombie, we </w:t>
+      </w:r>
+      <w:r>
+        <w:rPr>
+          <w:rFonts w:ascii="Cambria Math" w:hAnsi="Cambria Math"/>
+          <w:sz w:val="22"/>
+          <w:szCs w:val="22"/>
+        </w:rPr>
+        <w:t xml:space="preserve">include </w:t>
+      </w:r>
+      <w:r>
+        <w:rPr>
+          <w:rFonts w:ascii="Cambria Math" w:hAnsi="Cambria Math"/>
+          <w:sz w:val="22"/>
+          <w:szCs w:val="22"/>
+        </w:rPr>
+        <w:t xml:space="preserve">two more methods </w:t>
       </w:r>
       <w:proofErr w:type="spellStart"/>
       <w:r>
@@ -1023,58 +1067,6 @@
           <w:szCs w:val="22"/>
         </w:rPr>
       </w:pPr>
-      <w:r>
-        <w:rPr>
-          <w:rFonts w:ascii="Cambria Math" w:hAnsi="Cambria Math"/>
-          <w:sz w:val="22"/>
-          <w:szCs w:val="22"/>
-        </w:rPr>
-        <w:br/>
-      </w:r>
-      <w:r>
-        <w:rPr>
-          <w:rFonts w:ascii="Cambria Math" w:hAnsi="Cambria Math"/>
-          <w:sz w:val="22"/>
-          <w:szCs w:val="22"/>
-        </w:rPr>
-        <w:t xml:space="preserve">In order to keep track of the limb count for the Zombie, we implement new private attributes called </w:t>
-      </w:r>
-      <w:proofErr w:type="spellStart"/>
-      <w:r>
-        <w:rPr>
-          <w:rFonts w:ascii="Cambria Math" w:hAnsi="Cambria Math"/>
-          <w:sz w:val="22"/>
-          <w:szCs w:val="22"/>
-        </w:rPr>
-        <w:t>numberOfLegs</w:t>
-      </w:r>
-      <w:proofErr w:type="spellEnd"/>
-      <w:r>
-        <w:rPr>
-          <w:rFonts w:ascii="Cambria Math" w:hAnsi="Cambria Math"/>
-          <w:sz w:val="22"/>
-          <w:szCs w:val="22"/>
-        </w:rPr>
-        <w:t xml:space="preserve"> and </w:t>
-      </w:r>
-      <w:proofErr w:type="spellStart"/>
-      <w:r>
-        <w:rPr>
-          <w:rFonts w:ascii="Cambria Math" w:hAnsi="Cambria Math"/>
-          <w:sz w:val="22"/>
-          <w:szCs w:val="22"/>
-        </w:rPr>
-        <w:t>numberOfArms</w:t>
-      </w:r>
-      <w:proofErr w:type="spellEnd"/>
-      <w:r>
-        <w:rPr>
-          <w:rFonts w:ascii="Cambria Math" w:hAnsi="Cambria Math"/>
-          <w:sz w:val="22"/>
-          <w:szCs w:val="22"/>
-        </w:rPr>
-        <w:t>.</w:t>
-      </w:r>
     </w:p>
     <w:p>
       <w:pPr>
@@ -1086,6 +1078,34 @@
           <w:szCs w:val="22"/>
         </w:rPr>
       </w:pPr>
+      <w:r>
+        <w:rPr>
+          <w:rFonts w:ascii="Cambria Math" w:hAnsi="Cambria Math"/>
+          <w:sz w:val="22"/>
+          <w:szCs w:val="22"/>
+        </w:rPr>
+        <w:t xml:space="preserve">We can code the impact these private attributes have on the zombie’s attack probabilities by coding the randomisation as being dependent on the zombie’s arm and leg private attributes in the </w:t>
+      </w:r>
+      <w:proofErr w:type="spellStart"/>
+      <w:r>
+        <w:rPr>
+          <w:rFonts w:ascii="Cambria Math" w:hAnsi="Cambria Math"/>
+          <w:sz w:val="22"/>
+          <w:szCs w:val="22"/>
+        </w:rPr>
+        <w:t>getIntrinsicWeapon</w:t>
+      </w:r>
+      <w:proofErr w:type="spellEnd"/>
+      <w:r>
+        <w:rPr>
+          <w:rFonts w:ascii="Cambria Math" w:hAnsi="Cambria Math"/>
+          <w:sz w:val="22"/>
+          <w:szCs w:val="22"/>
+        </w:rPr>
+        <w:t xml:space="preserve"> override in the Zombie class. </w:t>
+      </w:r>
+      <w:bookmarkStart w:id="0" w:name="_GoBack"/>
+      <w:bookmarkEnd w:id="0"/>
     </w:p>
     <w:p>
       <w:pPr>
@@ -1097,32 +1117,6 @@
           <w:szCs w:val="22"/>
         </w:rPr>
       </w:pPr>
-      <w:r>
-        <w:rPr>
-          <w:rFonts w:ascii="Cambria Math" w:hAnsi="Cambria Math"/>
-          <w:sz w:val="22"/>
-          <w:szCs w:val="22"/>
-        </w:rPr>
-        <w:t xml:space="preserve">We can code the impact these private attributes have on the zombie’s attack probabilities by coding the randomisation as being dependent on the zombie’s arm and leg private attributes in the </w:t>
-      </w:r>
-      <w:proofErr w:type="spellStart"/>
-      <w:r>
-        <w:rPr>
-          <w:rFonts w:ascii="Cambria Math" w:hAnsi="Cambria Math"/>
-          <w:sz w:val="22"/>
-          <w:szCs w:val="22"/>
-        </w:rPr>
-        <w:t>getIntrinsicWeapon</w:t>
-      </w:r>
-      <w:proofErr w:type="spellEnd"/>
-      <w:r>
-        <w:rPr>
-          <w:rFonts w:ascii="Cambria Math" w:hAnsi="Cambria Math"/>
-          <w:sz w:val="22"/>
-          <w:szCs w:val="22"/>
-        </w:rPr>
-        <w:t xml:space="preserve"> override in the Zombie class. </w:t>
-      </w:r>
     </w:p>
     <w:p>
       <w:pPr>
@@ -1134,6 +1128,138 @@
           <w:szCs w:val="22"/>
         </w:rPr>
       </w:pPr>
+      <w:r>
+        <w:rPr>
+          <w:rFonts w:ascii="Cambria Math" w:hAnsi="Cambria Math"/>
+          <w:sz w:val="22"/>
+          <w:szCs w:val="22"/>
+        </w:rPr>
+        <w:t xml:space="preserve">Since </w:t>
+      </w:r>
+      <w:proofErr w:type="spellStart"/>
+      <w:r>
+        <w:rPr>
+          <w:rFonts w:ascii="Cambria Math" w:hAnsi="Cambria Math"/>
+          <w:sz w:val="22"/>
+          <w:szCs w:val="22"/>
+        </w:rPr>
+        <w:t>takeDamage</w:t>
+      </w:r>
+      <w:proofErr w:type="spellEnd"/>
+      <w:r>
+        <w:rPr>
+          <w:rFonts w:ascii="Cambria Math" w:hAnsi="Cambria Math"/>
+          <w:sz w:val="22"/>
+          <w:szCs w:val="22"/>
+        </w:rPr>
+        <w:t xml:space="preserve"> has a reference to the location on the map, we can use the extended methods </w:t>
+      </w:r>
+      <w:proofErr w:type="spellStart"/>
+      <w:r>
+        <w:rPr>
+          <w:rFonts w:ascii="Cambria Math" w:hAnsi="Cambria Math"/>
+          <w:sz w:val="22"/>
+          <w:szCs w:val="22"/>
+        </w:rPr>
+        <w:t>limbFallOff</w:t>
+      </w:r>
+      <w:proofErr w:type="spellEnd"/>
+      <w:r>
+        <w:rPr>
+          <w:rFonts w:ascii="Cambria Math" w:hAnsi="Cambria Math"/>
+          <w:sz w:val="22"/>
+          <w:szCs w:val="22"/>
+        </w:rPr>
+        <w:t xml:space="preserve"> and </w:t>
+      </w:r>
+      <w:proofErr w:type="spellStart"/>
+      <w:r>
+        <w:rPr>
+          <w:rFonts w:ascii="Cambria Math" w:hAnsi="Cambria Math"/>
+          <w:sz w:val="22"/>
+          <w:szCs w:val="22"/>
+        </w:rPr>
+        <w:t>dropWeapon</w:t>
+      </w:r>
+      <w:proofErr w:type="spellEnd"/>
+      <w:r>
+        <w:rPr>
+          <w:rFonts w:ascii="Cambria Math" w:hAnsi="Cambria Math"/>
+          <w:sz w:val="22"/>
+          <w:szCs w:val="22"/>
+        </w:rPr>
+        <w:t xml:space="preserve"> to </w:t>
+      </w:r>
+      <w:r>
+        <w:rPr>
+          <w:rFonts w:ascii="Cambria Math" w:hAnsi="Cambria Math"/>
+          <w:sz w:val="22"/>
+          <w:szCs w:val="22"/>
+        </w:rPr>
+        <w:t>create/</w:t>
+      </w:r>
+      <w:r>
+        <w:rPr>
+          <w:rFonts w:ascii="Cambria Math" w:hAnsi="Cambria Math"/>
+          <w:sz w:val="22"/>
+          <w:szCs w:val="22"/>
+        </w:rPr>
+        <w:t xml:space="preserve">present objects such as </w:t>
+      </w:r>
+      <w:proofErr w:type="spellStart"/>
+      <w:r>
+        <w:rPr>
+          <w:rFonts w:ascii="Cambria Math" w:hAnsi="Cambria Math"/>
+          <w:sz w:val="22"/>
+          <w:szCs w:val="22"/>
+        </w:rPr>
+        <w:t>ZombieLeg</w:t>
+      </w:r>
+      <w:proofErr w:type="spellEnd"/>
+      <w:r>
+        <w:rPr>
+          <w:rFonts w:ascii="Cambria Math" w:hAnsi="Cambria Math"/>
+          <w:sz w:val="22"/>
+          <w:szCs w:val="22"/>
+        </w:rPr>
+        <w:t xml:space="preserve">, </w:t>
+      </w:r>
+      <w:proofErr w:type="spellStart"/>
+      <w:r>
+        <w:rPr>
+          <w:rFonts w:ascii="Cambria Math" w:hAnsi="Cambria Math"/>
+          <w:sz w:val="22"/>
+          <w:szCs w:val="22"/>
+        </w:rPr>
+        <w:t>ZombieArm</w:t>
+      </w:r>
+      <w:proofErr w:type="spellEnd"/>
+      <w:r>
+        <w:rPr>
+          <w:rFonts w:ascii="Cambria Math" w:hAnsi="Cambria Math"/>
+          <w:sz w:val="22"/>
+          <w:szCs w:val="22"/>
+        </w:rPr>
+        <w:t xml:space="preserve"> or the </w:t>
+      </w:r>
+      <w:proofErr w:type="spellStart"/>
+      <w:r>
+        <w:rPr>
+          <w:rFonts w:ascii="Cambria Math" w:hAnsi="Cambria Math"/>
+          <w:sz w:val="22"/>
+          <w:szCs w:val="22"/>
+        </w:rPr>
+        <w:t>WeaponItem</w:t>
+      </w:r>
+      <w:proofErr w:type="spellEnd"/>
+      <w:r>
+        <w:rPr>
+          <w:rFonts w:ascii="Cambria Math" w:hAnsi="Cambria Math"/>
+          <w:sz w:val="22"/>
+          <w:szCs w:val="22"/>
+        </w:rPr>
+        <w:t xml:space="preserve"> the Zombie was previously holding at the location of the Zombie.</w:t>
+      </w:r>
     </w:p>
     <w:p>
       <w:pPr>
@@ -1145,140 +1271,6 @@
           <w:szCs w:val="22"/>
         </w:rPr>
       </w:pPr>
-      <w:r>
-        <w:rPr>
-          <w:rFonts w:ascii="Cambria Math" w:hAnsi="Cambria Math"/>
-          <w:sz w:val="22"/>
-          <w:szCs w:val="22"/>
-        </w:rPr>
-        <w:t xml:space="preserve">Since </w:t>
-      </w:r>
-      <w:proofErr w:type="spellStart"/>
-      <w:r>
-        <w:rPr>
-          <w:rFonts w:ascii="Cambria Math" w:hAnsi="Cambria Math"/>
-          <w:sz w:val="22"/>
-          <w:szCs w:val="22"/>
-        </w:rPr>
-        <w:t>takeDamage</w:t>
-      </w:r>
-      <w:proofErr w:type="spellEnd"/>
-      <w:r>
-        <w:rPr>
-          <w:rFonts w:ascii="Cambria Math" w:hAnsi="Cambria Math"/>
-          <w:sz w:val="22"/>
-          <w:szCs w:val="22"/>
-        </w:rPr>
-        <w:t xml:space="preserve"> has a reference to the location on the map, we can use the extended methods </w:t>
-      </w:r>
-      <w:proofErr w:type="spellStart"/>
-      <w:r>
-        <w:rPr>
-          <w:rFonts w:ascii="Cambria Math" w:hAnsi="Cambria Math"/>
-          <w:sz w:val="22"/>
-          <w:szCs w:val="22"/>
-        </w:rPr>
-        <w:t>limbFallOff</w:t>
-      </w:r>
-      <w:proofErr w:type="spellEnd"/>
-      <w:r>
-        <w:rPr>
-          <w:rFonts w:ascii="Cambria Math" w:hAnsi="Cambria Math"/>
-          <w:sz w:val="22"/>
-          <w:szCs w:val="22"/>
-        </w:rPr>
-        <w:t xml:space="preserve"> and </w:t>
-      </w:r>
-      <w:proofErr w:type="spellStart"/>
-      <w:r>
-        <w:rPr>
-          <w:rFonts w:ascii="Cambria Math" w:hAnsi="Cambria Math"/>
-          <w:sz w:val="22"/>
-          <w:szCs w:val="22"/>
-        </w:rPr>
-        <w:t>dropWeapon</w:t>
-      </w:r>
-      <w:proofErr w:type="spellEnd"/>
-      <w:r>
-        <w:rPr>
-          <w:rFonts w:ascii="Cambria Math" w:hAnsi="Cambria Math"/>
-          <w:sz w:val="22"/>
-          <w:szCs w:val="22"/>
-        </w:rPr>
-        <w:t xml:space="preserve"> to </w:t>
-      </w:r>
-      <w:r>
-        <w:rPr>
-          <w:rFonts w:ascii="Cambria Math" w:hAnsi="Cambria Math"/>
-          <w:sz w:val="22"/>
-          <w:szCs w:val="22"/>
-        </w:rPr>
-        <w:t>create/</w:t>
-      </w:r>
-      <w:r>
-        <w:rPr>
-          <w:rFonts w:ascii="Cambria Math" w:hAnsi="Cambria Math"/>
-          <w:sz w:val="22"/>
-          <w:szCs w:val="22"/>
-        </w:rPr>
-        <w:t xml:space="preserve">present objects such as </w:t>
-      </w:r>
-      <w:proofErr w:type="spellStart"/>
-      <w:r>
-        <w:rPr>
-          <w:rFonts w:ascii="Cambria Math" w:hAnsi="Cambria Math"/>
-          <w:sz w:val="22"/>
-          <w:szCs w:val="22"/>
-        </w:rPr>
-        <w:t>ZombieLeg</w:t>
-      </w:r>
-      <w:proofErr w:type="spellEnd"/>
-      <w:r>
-        <w:rPr>
-          <w:rFonts w:ascii="Cambria Math" w:hAnsi="Cambria Math"/>
-          <w:sz w:val="22"/>
-          <w:szCs w:val="22"/>
-        </w:rPr>
-        <w:t xml:space="preserve">, </w:t>
-      </w:r>
-      <w:proofErr w:type="spellStart"/>
-      <w:r>
-        <w:rPr>
-          <w:rFonts w:ascii="Cambria Math" w:hAnsi="Cambria Math"/>
-          <w:sz w:val="22"/>
-          <w:szCs w:val="22"/>
-        </w:rPr>
-        <w:t>ZombieArm</w:t>
-      </w:r>
-      <w:proofErr w:type="spellEnd"/>
-      <w:r>
-        <w:rPr>
-          <w:rFonts w:ascii="Cambria Math" w:hAnsi="Cambria Math"/>
-          <w:sz w:val="22"/>
-          <w:szCs w:val="22"/>
-        </w:rPr>
-        <w:t xml:space="preserve"> or the </w:t>
-      </w:r>
-      <w:proofErr w:type="spellStart"/>
-      <w:r>
-        <w:rPr>
-          <w:rFonts w:ascii="Cambria Math" w:hAnsi="Cambria Math"/>
-          <w:sz w:val="22"/>
-          <w:szCs w:val="22"/>
-        </w:rPr>
-        <w:t>WeaponItem</w:t>
-      </w:r>
-      <w:proofErr w:type="spellEnd"/>
-      <w:r>
-        <w:rPr>
-          <w:rFonts w:ascii="Cambria Math" w:hAnsi="Cambria Math"/>
-          <w:sz w:val="22"/>
-          <w:szCs w:val="22"/>
-        </w:rPr>
-        <w:t xml:space="preserve"> the Zombie was previously holding at the location of the Zombie.</w:t>
-      </w:r>
-      <w:bookmarkStart w:id="0" w:name="_GoBack"/>
-      <w:bookmarkEnd w:id="0"/>
     </w:p>
     <w:p>
       <w:pPr>
@@ -1290,6 +1282,110 @@
           <w:szCs w:val="22"/>
         </w:rPr>
       </w:pPr>
+      <w:r>
+        <w:rPr>
+          <w:rFonts w:ascii="Cambria Math" w:hAnsi="Cambria Math"/>
+          <w:sz w:val="22"/>
+          <w:szCs w:val="22"/>
+        </w:rPr>
+        <w:t xml:space="preserve">World already stores information about what each Actor did in the previous turn, and this can be accessed in the </w:t>
+      </w:r>
+      <w:proofErr w:type="spellStart"/>
+      <w:r>
+        <w:rPr>
+          <w:rFonts w:ascii="Cambria Math" w:hAnsi="Cambria Math"/>
+          <w:sz w:val="22"/>
+          <w:szCs w:val="22"/>
+        </w:rPr>
+        <w:t>playTurn</w:t>
+      </w:r>
+      <w:proofErr w:type="spellEnd"/>
+      <w:r>
+        <w:rPr>
+          <w:rFonts w:ascii="Cambria Math" w:hAnsi="Cambria Math"/>
+          <w:sz w:val="22"/>
+          <w:szCs w:val="22"/>
+        </w:rPr>
+        <w:t xml:space="preserve"> method in the Zombie class. We can then simply perform a type check on the previous move depending on the number of legs the zombie has (if </w:t>
+      </w:r>
+      <w:proofErr w:type="spellStart"/>
+      <w:r>
+        <w:rPr>
+          <w:rFonts w:ascii="Cambria Math" w:hAnsi="Cambria Math"/>
+          <w:sz w:val="22"/>
+          <w:szCs w:val="22"/>
+        </w:rPr>
+        <w:t>lastAction</w:t>
+      </w:r>
+      <w:proofErr w:type="spellEnd"/>
+      <w:r>
+        <w:rPr>
+          <w:rFonts w:ascii="Cambria Math" w:hAnsi="Cambria Math"/>
+          <w:sz w:val="22"/>
+          <w:szCs w:val="22"/>
+        </w:rPr>
+        <w:t xml:space="preserve"> </w:t>
+      </w:r>
+      <w:proofErr w:type="spellStart"/>
+      <w:r>
+        <w:rPr>
+          <w:rFonts w:ascii="Cambria Math" w:hAnsi="Cambria Math"/>
+          <w:sz w:val="22"/>
+          <w:szCs w:val="22"/>
+        </w:rPr>
+        <w:t>instanceof</w:t>
+      </w:r>
+      <w:proofErr w:type="spellEnd"/>
+      <w:r>
+        <w:rPr>
+          <w:rFonts w:ascii="Cambria Math" w:hAnsi="Cambria Math"/>
+          <w:sz w:val="22"/>
+          <w:szCs w:val="22"/>
+        </w:rPr>
+        <w:t xml:space="preserve"> </w:t>
+      </w:r>
+      <w:proofErr w:type="spellStart"/>
+      <w:r>
+        <w:rPr>
+          <w:rFonts w:ascii="Cambria Math" w:hAnsi="Cambria Math"/>
+          <w:sz w:val="22"/>
+          <w:szCs w:val="22"/>
+        </w:rPr>
+        <w:t>MoveActorAction</w:t>
+      </w:r>
+      <w:proofErr w:type="spellEnd"/>
+      <w:r>
+        <w:rPr>
+          <w:rFonts w:ascii="Cambria Math" w:hAnsi="Cambria Math"/>
+          <w:sz w:val="22"/>
+          <w:szCs w:val="22"/>
+        </w:rPr>
+        <w:t>). This way, we can slow or immobilise the Zombie by altering what behaviours are available to it on a given turn depending on its last action.</w:t>
+      </w:r>
+    </w:p>
+    <w:p>
+      <w:pPr>
+        <w:rPr>
+          <w:rFonts w:ascii="Cambria" w:hAnsi="Cambria"/>
+        </w:rPr>
+      </w:pPr>
+    </w:p>
+    <w:p>
+      <w:pPr>
+        <w:rPr>
+          <w:rFonts w:ascii="Cambria" w:hAnsi="Cambria"/>
+          <w:b/>
+          <w:bCs/>
+        </w:rPr>
+      </w:pPr>
+      <w:r>
+        <w:rPr>
+          <w:rFonts w:ascii="Cambria" w:hAnsi="Cambria"/>
+          <w:b/>
+          <w:bCs/>
+        </w:rPr>
+        <w:t>Crafting Weapons</w:t>
+      </w:r>
     </w:p>
     <w:p>
       <w:pPr>
@@ -1299,87 +1395,325 @@
           <w:rFonts w:ascii="Cambria Math" w:hAnsi="Cambria Math"/>
           <w:sz w:val="22"/>
           <w:szCs w:val="22"/>
-        </w:rPr>
-      </w:pPr>
-      <w:r>
-        <w:rPr>
-          <w:rFonts w:ascii="Cambria Math" w:hAnsi="Cambria Math"/>
-          <w:sz w:val="22"/>
-          <w:szCs w:val="22"/>
-        </w:rPr>
-        <w:t xml:space="preserve">World already stores information about what each Actor did in the previous turn, and this can be accessed in the </w:t>
-      </w:r>
-      <w:proofErr w:type="spellStart"/>
-      <w:r>
-        <w:rPr>
-          <w:rFonts w:ascii="Cambria Math" w:hAnsi="Cambria Math"/>
-          <w:sz w:val="22"/>
-          <w:szCs w:val="22"/>
-        </w:rPr>
-        <w:t>playTurn</w:t>
-      </w:r>
-      <w:proofErr w:type="spellEnd"/>
-      <w:r>
-        <w:rPr>
-          <w:rFonts w:ascii="Cambria Math" w:hAnsi="Cambria Math"/>
-          <w:sz w:val="22"/>
-          <w:szCs w:val="22"/>
-        </w:rPr>
-        <w:t xml:space="preserve"> method in the Zombie class. We can then simply perform a type check on the previous move depending on the number of legs the zombie has (if </w:t>
-      </w:r>
-      <w:proofErr w:type="spellStart"/>
-      <w:r>
-        <w:rPr>
-          <w:rFonts w:ascii="Cambria Math" w:hAnsi="Cambria Math"/>
-          <w:sz w:val="22"/>
-          <w:szCs w:val="22"/>
-        </w:rPr>
-        <w:t>lastAction</w:t>
-      </w:r>
-      <w:proofErr w:type="spellEnd"/>
-      <w:r>
-        <w:rPr>
-          <w:rFonts w:ascii="Cambria Math" w:hAnsi="Cambria Math"/>
-          <w:sz w:val="22"/>
-          <w:szCs w:val="22"/>
-        </w:rPr>
-        <w:t xml:space="preserve"> </w:t>
-      </w:r>
-      <w:proofErr w:type="spellStart"/>
-      <w:r>
-        <w:rPr>
-          <w:rFonts w:ascii="Cambria Math" w:hAnsi="Cambria Math"/>
-          <w:sz w:val="22"/>
-          <w:szCs w:val="22"/>
-        </w:rPr>
-        <w:t>instanceof</w:t>
-      </w:r>
-      <w:proofErr w:type="spellEnd"/>
-      <w:r>
-        <w:rPr>
-          <w:rFonts w:ascii="Cambria Math" w:hAnsi="Cambria Math"/>
-          <w:sz w:val="22"/>
-          <w:szCs w:val="22"/>
-        </w:rPr>
-        <w:t xml:space="preserve"> </w:t>
-      </w:r>
-      <w:proofErr w:type="spellStart"/>
-      <w:r>
-        <w:rPr>
-          <w:rFonts w:ascii="Cambria Math" w:hAnsi="Cambria Math"/>
-          <w:sz w:val="22"/>
-          <w:szCs w:val="22"/>
-        </w:rPr>
-        <w:t>MoveActorAction</w:t>
-      </w:r>
-      <w:proofErr w:type="spellEnd"/>
-      <w:r>
-        <w:rPr>
-          <w:rFonts w:ascii="Cambria Math" w:hAnsi="Cambria Math"/>
-          <w:sz w:val="22"/>
-          <w:szCs w:val="22"/>
-        </w:rPr>
-        <w:t>). This way, we can slow or immobilise the Zombie by altering what behaviours are available to it on a given turn depending on its last action.</w:t>
+          <w:lang w:val="en-US"/>
+        </w:rPr>
+      </w:pPr>
+      <w:r>
+        <w:rPr>
+          <w:rFonts w:ascii="Cambria Math" w:hAnsi="Cambria Math"/>
+          <w:sz w:val="22"/>
+          <w:szCs w:val="22"/>
+          <w:lang w:val="en-US"/>
+        </w:rPr>
+        <w:t xml:space="preserve">We need to create a new class called </w:t>
+      </w:r>
+      <w:proofErr w:type="spellStart"/>
+      <w:r>
+        <w:rPr>
+          <w:rFonts w:ascii="Cambria Math" w:hAnsi="Cambria Math"/>
+          <w:sz w:val="22"/>
+          <w:szCs w:val="22"/>
+          <w:lang w:val="en-US"/>
+        </w:rPr>
+        <w:t>CraftAction</w:t>
+      </w:r>
+      <w:proofErr w:type="spellEnd"/>
+      <w:r>
+        <w:rPr>
+          <w:rFonts w:ascii="Cambria Math" w:hAnsi="Cambria Math"/>
+          <w:sz w:val="22"/>
+          <w:szCs w:val="22"/>
+          <w:lang w:val="en-US"/>
+        </w:rPr>
+        <w:t>. This action takes in an instance of the parent item, the child item, and the Action simply removes the parent Item from the map or the Actor’s inventory and the child item is added to the map or inventory.</w:t>
+      </w:r>
+    </w:p>
+    <w:p>
+      <w:pPr>
+        <w:pStyle w:val="NormalWeb"/>
+        <w:spacing w:before="0" w:beforeAutospacing="0" w:after="0" w:afterAutospacing="0"/>
+        <w:rPr>
+          <w:rFonts w:ascii="Cambria Math" w:hAnsi="Cambria Math"/>
+          <w:sz w:val="22"/>
+          <w:szCs w:val="22"/>
+          <w:lang w:val="en-US"/>
+        </w:rPr>
+      </w:pPr>
+    </w:p>
+    <w:p>
+      <w:pPr>
+        <w:pStyle w:val="NormalWeb"/>
+        <w:spacing w:before="0" w:beforeAutospacing="0" w:after="0" w:afterAutospacing="0"/>
+        <w:rPr>
+          <w:rFonts w:ascii="Cambria Math" w:hAnsi="Cambria Math"/>
+          <w:sz w:val="22"/>
+          <w:szCs w:val="22"/>
+          <w:lang w:val="en-US"/>
+        </w:rPr>
+      </w:pPr>
+      <w:r>
+        <w:rPr>
+          <w:rFonts w:ascii="Cambria Math" w:hAnsi="Cambria Math"/>
+          <w:sz w:val="22"/>
+          <w:szCs w:val="22"/>
+          <w:lang w:val="en-US"/>
+        </w:rPr>
+        <w:t xml:space="preserve">To allow the Player to craft certain Items, we need to add </w:t>
+      </w:r>
+      <w:proofErr w:type="spellStart"/>
+      <w:r>
+        <w:rPr>
+          <w:rFonts w:ascii="Cambria Math" w:hAnsi="Cambria Math"/>
+          <w:sz w:val="22"/>
+          <w:szCs w:val="22"/>
+          <w:lang w:val="en-US"/>
+        </w:rPr>
+        <w:t>CraftAction</w:t>
+      </w:r>
+      <w:proofErr w:type="spellEnd"/>
+      <w:r>
+        <w:rPr>
+          <w:rFonts w:ascii="Cambria Math" w:hAnsi="Cambria Math"/>
+          <w:sz w:val="22"/>
+          <w:szCs w:val="22"/>
+          <w:lang w:val="en-US"/>
+        </w:rPr>
+        <w:t xml:space="preserve"> as an </w:t>
+      </w:r>
+      <w:proofErr w:type="spellStart"/>
+      <w:r>
+        <w:rPr>
+          <w:rFonts w:ascii="Cambria Math" w:hAnsi="Cambria Math"/>
+          <w:sz w:val="22"/>
+          <w:szCs w:val="22"/>
+          <w:lang w:val="en-US"/>
+        </w:rPr>
+        <w:t>allowableAction</w:t>
+      </w:r>
+      <w:proofErr w:type="spellEnd"/>
+      <w:r>
+        <w:rPr>
+          <w:rFonts w:ascii="Cambria Math" w:hAnsi="Cambria Math"/>
+          <w:sz w:val="22"/>
+          <w:szCs w:val="22"/>
+          <w:lang w:val="en-US"/>
+        </w:rPr>
+        <w:t xml:space="preserve"> to the parent Item, where the argument passed into </w:t>
+      </w:r>
+      <w:proofErr w:type="spellStart"/>
+      <w:r>
+        <w:rPr>
+          <w:rFonts w:ascii="Cambria Math" w:hAnsi="Cambria Math"/>
+          <w:sz w:val="22"/>
+          <w:szCs w:val="22"/>
+          <w:lang w:val="en-US"/>
+        </w:rPr>
+        <w:t>CraftAction</w:t>
+      </w:r>
+      <w:proofErr w:type="spellEnd"/>
+      <w:r>
+        <w:rPr>
+          <w:rFonts w:ascii="Cambria Math" w:hAnsi="Cambria Math"/>
+          <w:sz w:val="22"/>
+          <w:szCs w:val="22"/>
+          <w:lang w:val="en-US"/>
+        </w:rPr>
+        <w:t xml:space="preserve"> are the parent item itself and a newly created instance of the child Item. As such, the Item associations are stored in each parent item. Each parent knows its child, but the child does not know its parent.</w:t>
+      </w:r>
+    </w:p>
+    <w:p>
+      <w:pPr>
+        <w:pStyle w:val="NormalWeb"/>
+        <w:spacing w:before="0" w:beforeAutospacing="0" w:after="0" w:afterAutospacing="0"/>
+        <w:rPr>
+          <w:rFonts w:ascii="Cambria Math" w:hAnsi="Cambria Math"/>
+          <w:sz w:val="22"/>
+          <w:szCs w:val="22"/>
+          <w:lang w:val="en-US"/>
+        </w:rPr>
+      </w:pPr>
+    </w:p>
+    <w:p>
+      <w:pPr>
+        <w:pStyle w:val="NormalWeb"/>
+        <w:spacing w:before="0" w:beforeAutospacing="0" w:after="0" w:afterAutospacing="0"/>
+        <w:rPr>
+          <w:rFonts w:ascii="Cambria Math" w:hAnsi="Cambria Math"/>
+          <w:sz w:val="22"/>
+          <w:szCs w:val="22"/>
+          <w:lang w:val="en-US"/>
+        </w:rPr>
+      </w:pPr>
+      <w:r>
+        <w:rPr>
+          <w:rFonts w:ascii="Cambria Math" w:hAnsi="Cambria Math"/>
+          <w:sz w:val="22"/>
+          <w:szCs w:val="22"/>
+          <w:lang w:val="en-US"/>
+        </w:rPr>
+        <w:t xml:space="preserve">When an Actor stands near a </w:t>
+      </w:r>
+      <w:proofErr w:type="spellStart"/>
+      <w:r>
+        <w:rPr>
+          <w:rFonts w:ascii="Cambria Math" w:hAnsi="Cambria Math"/>
+          <w:sz w:val="22"/>
+          <w:szCs w:val="22"/>
+          <w:lang w:val="en-US"/>
+        </w:rPr>
+        <w:t>craftable</w:t>
+      </w:r>
+      <w:proofErr w:type="spellEnd"/>
+      <w:r>
+        <w:rPr>
+          <w:rFonts w:ascii="Cambria Math" w:hAnsi="Cambria Math"/>
+          <w:sz w:val="22"/>
+          <w:szCs w:val="22"/>
+          <w:lang w:val="en-US"/>
+        </w:rPr>
+        <w:t xml:space="preserve"> Item, the associated </w:t>
+      </w:r>
+      <w:proofErr w:type="spellStart"/>
+      <w:r>
+        <w:rPr>
+          <w:rFonts w:ascii="Cambria Math" w:hAnsi="Cambria Math"/>
+          <w:sz w:val="22"/>
+          <w:szCs w:val="22"/>
+          <w:lang w:val="en-US"/>
+        </w:rPr>
+        <w:t>CraftAction</w:t>
+      </w:r>
+      <w:proofErr w:type="spellEnd"/>
+      <w:r>
+        <w:rPr>
+          <w:rFonts w:ascii="Cambria Math" w:hAnsi="Cambria Math"/>
+          <w:sz w:val="22"/>
+          <w:szCs w:val="22"/>
+          <w:lang w:val="en-US"/>
+        </w:rPr>
+        <w:t xml:space="preserve"> will become an option available to the Actor, and the Actor can execute that Action. Since only Players have direct access to Actions (NPCs must have their Actions governed by </w:t>
+      </w:r>
+      <w:proofErr w:type="spellStart"/>
+      <w:r>
+        <w:rPr>
+          <w:rFonts w:ascii="Cambria Math" w:hAnsi="Cambria Math"/>
+          <w:sz w:val="22"/>
+          <w:szCs w:val="22"/>
+          <w:lang w:val="en-US"/>
+        </w:rPr>
+        <w:t>Behaviours</w:t>
+      </w:r>
+      <w:proofErr w:type="spellEnd"/>
+      <w:r>
+        <w:rPr>
+          <w:rFonts w:ascii="Cambria Math" w:hAnsi="Cambria Math"/>
+          <w:sz w:val="22"/>
+          <w:szCs w:val="22"/>
+          <w:lang w:val="en-US"/>
+        </w:rPr>
+        <w:t xml:space="preserve"> or their own </w:t>
+      </w:r>
+      <w:proofErr w:type="spellStart"/>
+      <w:r>
+        <w:rPr>
+          <w:rFonts w:ascii="Cambria Math" w:hAnsi="Cambria Math"/>
+          <w:sz w:val="22"/>
+          <w:szCs w:val="22"/>
+          <w:lang w:val="en-US"/>
+        </w:rPr>
+        <w:t>PlayTurn</w:t>
+      </w:r>
+      <w:proofErr w:type="spellEnd"/>
+      <w:r>
+        <w:rPr>
+          <w:rFonts w:ascii="Cambria Math" w:hAnsi="Cambria Math"/>
+          <w:sz w:val="22"/>
+          <w:szCs w:val="22"/>
+          <w:lang w:val="en-US"/>
+        </w:rPr>
+        <w:t xml:space="preserve"> logic), only Players can perform </w:t>
+      </w:r>
+      <w:proofErr w:type="spellStart"/>
+      <w:r>
+        <w:rPr>
+          <w:rFonts w:ascii="Cambria Math" w:hAnsi="Cambria Math"/>
+          <w:sz w:val="22"/>
+          <w:szCs w:val="22"/>
+          <w:lang w:val="en-US"/>
+        </w:rPr>
+        <w:t>CraftAction</w:t>
+      </w:r>
+      <w:proofErr w:type="spellEnd"/>
+      <w:r>
+        <w:rPr>
+          <w:rFonts w:ascii="Cambria Math" w:hAnsi="Cambria Math"/>
+          <w:sz w:val="22"/>
+          <w:szCs w:val="22"/>
+          <w:lang w:val="en-US"/>
+        </w:rPr>
+        <w:t xml:space="preserve"> through the </w:t>
+      </w:r>
+      <w:proofErr w:type="spellStart"/>
+      <w:r>
+        <w:rPr>
+          <w:rFonts w:ascii="Cambria Math" w:hAnsi="Cambria Math"/>
+          <w:sz w:val="22"/>
+          <w:szCs w:val="22"/>
+          <w:lang w:val="en-US"/>
+        </w:rPr>
+        <w:t>allowableAction</w:t>
+      </w:r>
+      <w:proofErr w:type="spellEnd"/>
+      <w:r>
+        <w:rPr>
+          <w:rFonts w:ascii="Cambria Math" w:hAnsi="Cambria Math"/>
+          <w:sz w:val="22"/>
+          <w:szCs w:val="22"/>
+          <w:lang w:val="en-US"/>
+        </w:rPr>
+        <w:t xml:space="preserve"> mechanism.</w:t>
+      </w:r>
+    </w:p>
+    <w:p>
+      <w:pPr>
+        <w:pStyle w:val="NormalWeb"/>
+        <w:spacing w:before="0" w:beforeAutospacing="0" w:after="0" w:afterAutospacing="0"/>
+        <w:rPr>
+          <w:rFonts w:ascii="Cambria Math" w:hAnsi="Cambria Math"/>
+          <w:sz w:val="22"/>
+          <w:szCs w:val="22"/>
+          <w:lang w:val="en-US"/>
+        </w:rPr>
+      </w:pPr>
+      <w:r>
+        <w:rPr>
+          <w:rFonts w:ascii="Cambria Math" w:hAnsi="Cambria Math"/>
+          <w:sz w:val="22"/>
+          <w:szCs w:val="22"/>
+          <w:lang w:val="en-US"/>
+        </w:rPr>
+        <w:t> </w:t>
+      </w:r>
+    </w:p>
+    <w:p>
+      <w:pPr>
+        <w:pStyle w:val="NormalWeb"/>
+        <w:spacing w:before="0" w:beforeAutospacing="0" w:after="0" w:afterAutospacing="0"/>
+        <w:rPr>
+          <w:rFonts w:ascii="Cambria Math" w:hAnsi="Cambria Math"/>
+          <w:sz w:val="22"/>
+          <w:szCs w:val="22"/>
+          <w:lang w:val="en-US"/>
+        </w:rPr>
+      </w:pPr>
+      <w:r>
+        <w:rPr>
+          <w:rFonts w:ascii="Cambria Math" w:hAnsi="Cambria Math"/>
+          <w:sz w:val="22"/>
+          <w:szCs w:val="22"/>
+          <w:lang w:val="en-US"/>
+        </w:rPr>
+        <w:t>We then create these new weapon classes.</w:t>
       </w:r>
     </w:p>
     <w:p>
@@ -1403,359 +1737,6 @@
           <w:b/>
           <w:bCs/>
         </w:rPr>
-        <w:t>Crafting Weapons</w:t>
-      </w:r>
-    </w:p>
-    <w:p>
-      <w:pPr>
-        <w:pStyle w:val="NormalWeb"/>
-        <w:spacing w:before="0" w:beforeAutospacing="0" w:after="0" w:afterAutospacing="0"/>
-        <w:rPr>
-          <w:rFonts w:ascii="Cambria Math" w:hAnsi="Cambria Math"/>
-          <w:sz w:val="22"/>
-          <w:szCs w:val="22"/>
-          <w:lang w:val="en-US"/>
-        </w:rPr>
-      </w:pPr>
-      <w:r>
-        <w:rPr>
-          <w:rFonts w:ascii="Cambria Math" w:hAnsi="Cambria Math"/>
-          <w:sz w:val="22"/>
-          <w:szCs w:val="22"/>
-          <w:lang w:val="en-US"/>
-        </w:rPr>
-        <w:t xml:space="preserve">We need to create a new class called </w:t>
-      </w:r>
-      <w:proofErr w:type="spellStart"/>
-      <w:r>
-        <w:rPr>
-          <w:rFonts w:ascii="Cambria Math" w:hAnsi="Cambria Math"/>
-          <w:sz w:val="22"/>
-          <w:szCs w:val="22"/>
-          <w:lang w:val="en-US"/>
-        </w:rPr>
-        <w:t>CraftAction</w:t>
-      </w:r>
-      <w:proofErr w:type="spellEnd"/>
-      <w:r>
-        <w:rPr>
-          <w:rFonts w:ascii="Cambria Math" w:hAnsi="Cambria Math"/>
-          <w:sz w:val="22"/>
-          <w:szCs w:val="22"/>
-          <w:lang w:val="en-US"/>
-        </w:rPr>
-        <w:t>. This action takes in an instance of the parent item, the child item, and the Action simply removes the parent Item from the map or the Actor’s inventory and the child item is added to the map or inventory.</w:t>
-      </w:r>
-    </w:p>
-    <w:p>
-      <w:pPr>
-        <w:pStyle w:val="NormalWeb"/>
-        <w:spacing w:before="0" w:beforeAutospacing="0" w:after="0" w:afterAutospacing="0"/>
-        <w:rPr>
-          <w:rFonts w:ascii="Cambria Math" w:hAnsi="Cambria Math"/>
-          <w:sz w:val="22"/>
-          <w:szCs w:val="22"/>
-          <w:lang w:val="en-US"/>
-        </w:rPr>
-      </w:pPr>
-    </w:p>
-    <w:p>
-      <w:pPr>
-        <w:pStyle w:val="NormalWeb"/>
-        <w:spacing w:before="0" w:beforeAutospacing="0" w:after="0" w:afterAutospacing="0"/>
-        <w:rPr>
-          <w:rFonts w:ascii="Cambria Math" w:hAnsi="Cambria Math"/>
-          <w:sz w:val="22"/>
-          <w:szCs w:val="22"/>
-          <w:lang w:val="en-US"/>
-        </w:rPr>
-      </w:pPr>
-      <w:r>
-        <w:rPr>
-          <w:rFonts w:ascii="Cambria Math" w:hAnsi="Cambria Math"/>
-          <w:sz w:val="22"/>
-          <w:szCs w:val="22"/>
-          <w:lang w:val="en-US"/>
-        </w:rPr>
-        <w:t xml:space="preserve">To allow the Player to craft certain Items, we need to add </w:t>
-      </w:r>
-      <w:proofErr w:type="spellStart"/>
-      <w:r>
-        <w:rPr>
-          <w:rFonts w:ascii="Cambria Math" w:hAnsi="Cambria Math"/>
-          <w:sz w:val="22"/>
-          <w:szCs w:val="22"/>
-          <w:lang w:val="en-US"/>
-        </w:rPr>
-        <w:t>CraftAction</w:t>
-      </w:r>
-      <w:proofErr w:type="spellEnd"/>
-      <w:r>
-        <w:rPr>
-          <w:rFonts w:ascii="Cambria Math" w:hAnsi="Cambria Math"/>
-          <w:sz w:val="22"/>
-          <w:szCs w:val="22"/>
-          <w:lang w:val="en-US"/>
-        </w:rPr>
-        <w:t xml:space="preserve"> as an </w:t>
-      </w:r>
-      <w:proofErr w:type="spellStart"/>
-      <w:r>
-        <w:rPr>
-          <w:rFonts w:ascii="Cambria Math" w:hAnsi="Cambria Math"/>
-          <w:sz w:val="22"/>
-          <w:szCs w:val="22"/>
-          <w:lang w:val="en-US"/>
-        </w:rPr>
-        <w:t>allowableAction</w:t>
-      </w:r>
-      <w:proofErr w:type="spellEnd"/>
-      <w:r>
-        <w:rPr>
-          <w:rFonts w:ascii="Cambria Math" w:hAnsi="Cambria Math"/>
-          <w:sz w:val="22"/>
-          <w:szCs w:val="22"/>
-          <w:lang w:val="en-US"/>
-        </w:rPr>
-        <w:t xml:space="preserve"> to the parent Item, where the argument passed into </w:t>
-      </w:r>
-      <w:proofErr w:type="spellStart"/>
-      <w:r>
-        <w:rPr>
-          <w:rFonts w:ascii="Cambria Math" w:hAnsi="Cambria Math"/>
-          <w:sz w:val="22"/>
-          <w:szCs w:val="22"/>
-          <w:lang w:val="en-US"/>
-        </w:rPr>
-        <w:t>CraftAction</w:t>
-      </w:r>
-      <w:proofErr w:type="spellEnd"/>
-      <w:r>
-        <w:rPr>
-          <w:rFonts w:ascii="Cambria Math" w:hAnsi="Cambria Math"/>
-          <w:sz w:val="22"/>
-          <w:szCs w:val="22"/>
-          <w:lang w:val="en-US"/>
-        </w:rPr>
-        <w:t xml:space="preserve"> are the parent item itself and a newly created instance of the child Item. As such, the Item associations are stored in each parent item. Each parent knows its child, but the child does not know its parent.</w:t>
-      </w:r>
-    </w:p>
-    <w:p>
-      <w:pPr>
-        <w:pStyle w:val="NormalWeb"/>
-        <w:spacing w:before="0" w:beforeAutospacing="0" w:after="0" w:afterAutospacing="0"/>
-        <w:rPr>
-          <w:rFonts w:ascii="Cambria Math" w:hAnsi="Cambria Math"/>
-          <w:sz w:val="22"/>
-          <w:szCs w:val="22"/>
-          <w:lang w:val="en-US"/>
-        </w:rPr>
-      </w:pPr>
-    </w:p>
-    <w:p>
-      <w:pPr>
-        <w:pStyle w:val="NormalWeb"/>
-        <w:spacing w:before="0" w:beforeAutospacing="0" w:after="0" w:afterAutospacing="0"/>
-        <w:rPr>
-          <w:rFonts w:ascii="Cambria Math" w:hAnsi="Cambria Math"/>
-          <w:sz w:val="22"/>
-          <w:szCs w:val="22"/>
-          <w:lang w:val="en-US"/>
-        </w:rPr>
-      </w:pPr>
-      <w:r>
-        <w:rPr>
-          <w:rFonts w:ascii="Cambria Math" w:hAnsi="Cambria Math"/>
-          <w:sz w:val="22"/>
-          <w:szCs w:val="22"/>
-          <w:lang w:val="en-US"/>
-        </w:rPr>
-        <w:t xml:space="preserve">When an Actor stands near a </w:t>
-      </w:r>
-      <w:proofErr w:type="spellStart"/>
-      <w:r>
-        <w:rPr>
-          <w:rFonts w:ascii="Cambria Math" w:hAnsi="Cambria Math"/>
-          <w:sz w:val="22"/>
-          <w:szCs w:val="22"/>
-          <w:lang w:val="en-US"/>
-        </w:rPr>
-        <w:t>craftable</w:t>
-      </w:r>
-      <w:proofErr w:type="spellEnd"/>
-      <w:r>
-        <w:rPr>
-          <w:rFonts w:ascii="Cambria Math" w:hAnsi="Cambria Math"/>
-          <w:sz w:val="22"/>
-          <w:szCs w:val="22"/>
-          <w:lang w:val="en-US"/>
-        </w:rPr>
-        <w:t xml:space="preserve"> Item, the associated </w:t>
-      </w:r>
-      <w:proofErr w:type="spellStart"/>
-      <w:r>
-        <w:rPr>
-          <w:rFonts w:ascii="Cambria Math" w:hAnsi="Cambria Math"/>
-          <w:sz w:val="22"/>
-          <w:szCs w:val="22"/>
-          <w:lang w:val="en-US"/>
-        </w:rPr>
-        <w:t>CraftAction</w:t>
-      </w:r>
-      <w:proofErr w:type="spellEnd"/>
-      <w:r>
-        <w:rPr>
-          <w:rFonts w:ascii="Cambria Math" w:hAnsi="Cambria Math"/>
-          <w:sz w:val="22"/>
-          <w:szCs w:val="22"/>
-          <w:lang w:val="en-US"/>
-        </w:rPr>
-        <w:t xml:space="preserve"> will become an option available to the Actor, and the Actor can execute that Action. Since only Players have direct access to Actions (NPCs must have their Actions governed by </w:t>
-      </w:r>
-      <w:proofErr w:type="spellStart"/>
-      <w:r>
-        <w:rPr>
-          <w:rFonts w:ascii="Cambria Math" w:hAnsi="Cambria Math"/>
-          <w:sz w:val="22"/>
-          <w:szCs w:val="22"/>
-          <w:lang w:val="en-US"/>
-        </w:rPr>
-        <w:t>Behaviours</w:t>
-      </w:r>
-      <w:proofErr w:type="spellEnd"/>
-      <w:r>
-        <w:rPr>
-          <w:rFonts w:ascii="Cambria Math" w:hAnsi="Cambria Math"/>
-          <w:sz w:val="22"/>
-          <w:szCs w:val="22"/>
-          <w:lang w:val="en-US"/>
-        </w:rPr>
-        <w:t xml:space="preserve"> or their own </w:t>
-      </w:r>
-      <w:proofErr w:type="spellStart"/>
-      <w:r>
-        <w:rPr>
-          <w:rFonts w:ascii="Cambria Math" w:hAnsi="Cambria Math"/>
-          <w:sz w:val="22"/>
-          <w:szCs w:val="22"/>
-          <w:lang w:val="en-US"/>
-        </w:rPr>
-        <w:t>PlayTurn</w:t>
-      </w:r>
-      <w:proofErr w:type="spellEnd"/>
-      <w:r>
-        <w:rPr>
-          <w:rFonts w:ascii="Cambria Math" w:hAnsi="Cambria Math"/>
-          <w:sz w:val="22"/>
-          <w:szCs w:val="22"/>
-          <w:lang w:val="en-US"/>
-        </w:rPr>
-        <w:t xml:space="preserve"> logic), only Players can perform </w:t>
-      </w:r>
-      <w:proofErr w:type="spellStart"/>
-      <w:r>
-        <w:rPr>
-          <w:rFonts w:ascii="Cambria Math" w:hAnsi="Cambria Math"/>
-          <w:sz w:val="22"/>
-          <w:szCs w:val="22"/>
-          <w:lang w:val="en-US"/>
-        </w:rPr>
-        <w:t>CraftAction</w:t>
-      </w:r>
-      <w:proofErr w:type="spellEnd"/>
-      <w:r>
-        <w:rPr>
-          <w:rFonts w:ascii="Cambria Math" w:hAnsi="Cambria Math"/>
-          <w:sz w:val="22"/>
-          <w:szCs w:val="22"/>
-          <w:lang w:val="en-US"/>
-        </w:rPr>
-        <w:t xml:space="preserve"> through the </w:t>
-      </w:r>
-      <w:proofErr w:type="spellStart"/>
-      <w:r>
-        <w:rPr>
-          <w:rFonts w:ascii="Cambria Math" w:hAnsi="Cambria Math"/>
-          <w:sz w:val="22"/>
-          <w:szCs w:val="22"/>
-          <w:lang w:val="en-US"/>
-        </w:rPr>
-        <w:t>allowableAction</w:t>
-      </w:r>
-      <w:proofErr w:type="spellEnd"/>
-      <w:r>
-        <w:rPr>
-          <w:rFonts w:ascii="Cambria Math" w:hAnsi="Cambria Math"/>
-          <w:sz w:val="22"/>
-          <w:szCs w:val="22"/>
-          <w:lang w:val="en-US"/>
-        </w:rPr>
-        <w:t xml:space="preserve"> mechanism.</w:t>
-      </w:r>
-    </w:p>
-    <w:p>
-      <w:pPr>
-        <w:pStyle w:val="NormalWeb"/>
-        <w:spacing w:before="0" w:beforeAutospacing="0" w:after="0" w:afterAutospacing="0"/>
-        <w:rPr>
-          <w:rFonts w:ascii="Cambria Math" w:hAnsi="Cambria Math"/>
-          <w:sz w:val="22"/>
-          <w:szCs w:val="22"/>
-          <w:lang w:val="en-US"/>
-        </w:rPr>
-      </w:pPr>
-      <w:r>
-        <w:rPr>
-          <w:rFonts w:ascii="Cambria Math" w:hAnsi="Cambria Math"/>
-          <w:sz w:val="22"/>
-          <w:szCs w:val="22"/>
-          <w:lang w:val="en-US"/>
-        </w:rPr>
-        <w:t> </w:t>
-      </w:r>
-    </w:p>
-    <w:p>
-      <w:pPr>
-        <w:pStyle w:val="NormalWeb"/>
-        <w:spacing w:before="0" w:beforeAutospacing="0" w:after="0" w:afterAutospacing="0"/>
-        <w:rPr>
-          <w:rFonts w:ascii="Cambria Math" w:hAnsi="Cambria Math"/>
-          <w:sz w:val="22"/>
-          <w:szCs w:val="22"/>
-          <w:lang w:val="en-US"/>
-        </w:rPr>
-      </w:pPr>
-      <w:r>
-        <w:rPr>
-          <w:rFonts w:ascii="Cambria Math" w:hAnsi="Cambria Math"/>
-          <w:sz w:val="22"/>
-          <w:szCs w:val="22"/>
-          <w:lang w:val="en-US"/>
-        </w:rPr>
-        <w:t>We then create these new weapon classes.</w:t>
-      </w:r>
-    </w:p>
-    <w:p>
-      <w:pPr>
-        <w:rPr>
-          <w:rFonts w:ascii="Cambria" w:hAnsi="Cambria"/>
-        </w:rPr>
-      </w:pPr>
-    </w:p>
-    <w:p>
-      <w:pPr>
-        <w:rPr>
-          <w:rFonts w:ascii="Cambria" w:hAnsi="Cambria"/>
-          <w:b/>
-          <w:bCs/>
-        </w:rPr>
-      </w:pPr>
-      <w:r>
-        <w:rPr>
-          <w:rFonts w:ascii="Cambria" w:hAnsi="Cambria"/>
-          <w:b/>
-          <w:bCs/>
-        </w:rPr>
         <w:t>Rising from the Dead</w:t>
       </w:r>
     </w:p>
@@ -1811,34 +1792,28 @@
         <w:rPr>
           <w:rFonts w:ascii="Cambria" w:hAnsi="Cambria"/>
         </w:rPr>
-        <w:t xml:space="preserve">, which is a </w:t>
-      </w:r>
+        <w:t xml:space="preserve">, which is a subclass of Corpse. We give this corpse a private attribute called age, and a private attribute called </w:t>
+      </w:r>
+      <w:proofErr w:type="spellStart"/>
+      <w:r>
+        <w:rPr>
+          <w:rFonts w:ascii="Cambria" w:hAnsi="Cambria"/>
+        </w:rPr>
+        <w:t>reanimateWhen</w:t>
+      </w:r>
+      <w:proofErr w:type="spellEnd"/>
+      <w:r>
+        <w:rPr>
+          <w:rFonts w:ascii="Cambria" w:hAnsi="Cambria"/>
+        </w:rPr>
+        <w:t xml:space="preserve">. The age starts at 0 and increments one per turn, representing the age. </w:t>
+      </w:r>
+      <w:proofErr w:type="spellStart"/>
       <w:r>
         <w:rPr>
           <w:rFonts w:ascii="Cambria" w:hAnsi="Cambria"/>
         </w:rPr>
         <w:lastRenderedPageBreak/>
-        <w:t xml:space="preserve">subclass of Corpse. We give this corpse a private attribute called age, and a private attribute called </w:t>
-      </w:r>
-      <w:proofErr w:type="spellStart"/>
-      <w:r>
-        <w:rPr>
-          <w:rFonts w:ascii="Cambria" w:hAnsi="Cambria"/>
-        </w:rPr>
-        <w:t>reanimateWhen</w:t>
-      </w:r>
-      <w:proofErr w:type="spellEnd"/>
-      <w:r>
-        <w:rPr>
-          <w:rFonts w:ascii="Cambria" w:hAnsi="Cambria"/>
-        </w:rPr>
-        <w:t xml:space="preserve">. The age starts at 0 and increments one per turn, representing the age. </w:t>
-      </w:r>
-      <w:proofErr w:type="spellStart"/>
-      <w:r>
-        <w:rPr>
-          <w:rFonts w:ascii="Cambria" w:hAnsi="Cambria"/>
-        </w:rPr>
         <w:t>reanimateWhen</w:t>
       </w:r>
       <w:proofErr w:type="spellEnd"/>

</xml_diff>

<commit_message>
Added justification to MamboMarie and End Game
</commit_message>
<xml_diff>
--- a/design-docs/DESIGN_RATIONALE.docx
+++ b/design-docs/DESIGN_RATIONALE.docx
@@ -384,21 +384,7 @@
         <w:rPr>
           <w:rFonts w:ascii="Cambria" w:hAnsi="Cambria"/>
         </w:rPr>
-        <w:t xml:space="preserve">When checking what </w:t>
-      </w:r>
-      <w:proofErr w:type="gramStart"/>
-      <w:r>
-        <w:rPr>
-          <w:rFonts w:ascii="Cambria" w:hAnsi="Cambria"/>
-        </w:rPr>
-        <w:t>Action</w:t>
-      </w:r>
-      <w:proofErr w:type="gramEnd"/>
-      <w:r>
-        <w:rPr>
-          <w:rFonts w:ascii="Cambria" w:hAnsi="Cambria"/>
-        </w:rPr>
-        <w:t xml:space="preserve"> a Zombie must execute on their turn, their top priority is to pick up any </w:t>
+        <w:t xml:space="preserve">When checking what Action a Zombie must execute on their turn, their top priority is to pick up any </w:t>
       </w:r>
       <w:proofErr w:type="spellStart"/>
       <w:r>
@@ -2561,19 +2547,7 @@
         <w:rPr>
           <w:rFonts w:ascii="Cambria" w:hAnsi="Cambria" w:cs="Arial"/>
         </w:rPr>
-        <w:t xml:space="preserve">To implement the chanting </w:t>
-      </w:r>
-      <w:r>
-        <w:rPr>
-          <w:rFonts w:ascii="Cambria" w:hAnsi="Cambria" w:cs="Arial"/>
-        </w:rPr>
-        <w:t>ability,</w:t>
-      </w:r>
-      <w:r>
-        <w:rPr>
-          <w:rFonts w:ascii="Cambria" w:hAnsi="Cambria" w:cs="Arial"/>
-        </w:rPr>
-        <w:t xml:space="preserve"> we create a new class called </w:t>
+        <w:t xml:space="preserve">To implement the chanting ability, we create a new class called </w:t>
       </w:r>
       <w:proofErr w:type="spellStart"/>
       <w:r>
@@ -2587,7 +2561,7 @@
         <w:rPr>
           <w:rFonts w:ascii="Cambria" w:hAnsi="Cambria" w:cs="Arial"/>
         </w:rPr>
-        <w:t xml:space="preserve"> which is a subclass of Action. In the execute method, we retrieve the boundaries of the current </w:t>
+        <w:t xml:space="preserve"> which is a subclass of Action. In the constructor, we iterate through 5 Zombie names with an included number attached to the end of the name, and then create the new Zombies and store them into a list to be used in the execute method. In the execute method, we retrieve the boundaries of the current </w:t>
       </w:r>
       <w:proofErr w:type="spellStart"/>
       <w:r>
@@ -2643,7 +2617,7 @@
         <w:rPr>
           <w:rFonts w:ascii="Cambria" w:hAnsi="Cambria" w:cs="Arial"/>
         </w:rPr>
-        <w:t xml:space="preserve">. We then iterate through 5 names in a list of Zombie names that we hardcoded in and find a random Location to spawn each of the new Zombies at. We must also consider conditions where the Zombie should not be able to spawn at Locations that currently contain an Actor or if the Location cannot be entered by an Actor. </w:t>
+        <w:t xml:space="preserve">. We then iterate through the 5 Zombies created, and find a random Location to spawn each of the new Zombies at. We must also consider conditions where the Zombie should not be able to spawn at Locations that currently contain an Actor or if the Location cannot be entered by an Actor. </w:t>
       </w:r>
     </w:p>
     <w:p>
@@ -2722,6 +2696,126 @@
           <w:rFonts w:ascii="Cambria" w:hAnsi="Cambria" w:cs="Arial"/>
         </w:rPr>
         <w:t>.</w:t>
+      </w:r>
+    </w:p>
+    <w:p>
+      <w:pPr>
+        <w:spacing w:after="0"/>
+        <w:rPr>
+          <w:rFonts w:ascii="Cambria" w:hAnsi="Cambria" w:cs="Arial"/>
+        </w:rPr>
+      </w:pPr>
+    </w:p>
+    <w:p>
+      <w:pPr>
+        <w:spacing w:after="0"/>
+        <w:rPr>
+          <w:rFonts w:ascii="Cambria" w:hAnsi="Cambria" w:cs="Arial"/>
+        </w:rPr>
+      </w:pPr>
+      <w:r>
+        <w:rPr>
+          <w:rFonts w:ascii="Cambria" w:hAnsi="Cambria" w:cs="Arial"/>
+        </w:rPr>
+        <w:t xml:space="preserve">This design was chosen because it is a simple way of adding new Zombies to the </w:t>
+      </w:r>
+      <w:proofErr w:type="spellStart"/>
+      <w:r>
+        <w:rPr>
+          <w:rFonts w:ascii="Cambria" w:hAnsi="Cambria" w:cs="Arial"/>
+        </w:rPr>
+        <w:t>GameMap</w:t>
+      </w:r>
+      <w:proofErr w:type="spellEnd"/>
+      <w:r>
+        <w:rPr>
+          <w:rFonts w:ascii="Cambria" w:hAnsi="Cambria" w:cs="Arial"/>
+        </w:rPr>
+        <w:t xml:space="preserve"> when the </w:t>
+      </w:r>
+      <w:proofErr w:type="spellStart"/>
+      <w:r>
+        <w:rPr>
+          <w:rFonts w:ascii="Cambria" w:hAnsi="Cambria" w:cs="Arial"/>
+        </w:rPr>
+        <w:t>ChantAction</w:t>
+      </w:r>
+      <w:proofErr w:type="spellEnd"/>
+      <w:r>
+        <w:rPr>
+          <w:rFonts w:ascii="Cambria" w:hAnsi="Cambria" w:cs="Arial"/>
+        </w:rPr>
+        <w:t xml:space="preserve"> is executed. This implementation demonstrates maintainability as newly implemented actors or current actors can use this </w:t>
+      </w:r>
+      <w:proofErr w:type="spellStart"/>
+      <w:r>
+        <w:rPr>
+          <w:rFonts w:ascii="Cambria" w:hAnsi="Cambria" w:cs="Arial"/>
+        </w:rPr>
+        <w:t>ChantAction</w:t>
+      </w:r>
+      <w:proofErr w:type="spellEnd"/>
+      <w:r>
+        <w:rPr>
+          <w:rFonts w:ascii="Cambria" w:hAnsi="Cambria" w:cs="Arial"/>
+        </w:rPr>
+        <w:t xml:space="preserve">, meaning that it is not limited to just </w:t>
+      </w:r>
+      <w:proofErr w:type="spellStart"/>
+      <w:r>
+        <w:rPr>
+          <w:rFonts w:ascii="Cambria" w:hAnsi="Cambria" w:cs="Arial"/>
+        </w:rPr>
+        <w:t>MamboMarie</w:t>
+      </w:r>
+      <w:proofErr w:type="spellEnd"/>
+      <w:r>
+        <w:rPr>
+          <w:rFonts w:ascii="Cambria" w:hAnsi="Cambria" w:cs="Arial"/>
+        </w:rPr>
+        <w:t xml:space="preserve">. Only one problem that arises from this implementation is that if the entire </w:t>
+      </w:r>
+      <w:proofErr w:type="spellStart"/>
+      <w:r>
+        <w:rPr>
+          <w:rFonts w:ascii="Cambria" w:hAnsi="Cambria" w:cs="Arial"/>
+        </w:rPr>
+        <w:t>GameMap</w:t>
+      </w:r>
+      <w:proofErr w:type="spellEnd"/>
+      <w:r>
+        <w:rPr>
+          <w:rFonts w:ascii="Cambria" w:hAnsi="Cambria" w:cs="Arial"/>
+        </w:rPr>
+        <w:t xml:space="preserve"> is filled with Actors or Locations that are not accessible, then the execute method will be running an infinite loop attempting to find Locations available to spawn the new Zombies at. However, this problem is highly unlikely to occur since the Player will be killing Zombies and </w:t>
+      </w:r>
+      <w:proofErr w:type="spellStart"/>
+      <w:r>
+        <w:rPr>
+          <w:rFonts w:ascii="Cambria" w:hAnsi="Cambria" w:cs="Arial"/>
+        </w:rPr>
+        <w:t>MamboMarie</w:t>
+      </w:r>
+      <w:proofErr w:type="spellEnd"/>
+      <w:r>
+        <w:rPr>
+          <w:rFonts w:ascii="Cambria" w:hAnsi="Cambria" w:cs="Arial"/>
+        </w:rPr>
+        <w:t xml:space="preserve"> is limited on when she can activate her </w:t>
+      </w:r>
+      <w:proofErr w:type="spellStart"/>
+      <w:r>
+        <w:rPr>
+          <w:rFonts w:ascii="Cambria" w:hAnsi="Cambria" w:cs="Arial"/>
+        </w:rPr>
+        <w:t>ChantAction</w:t>
+      </w:r>
+      <w:proofErr w:type="spellEnd"/>
+      <w:r>
+        <w:rPr>
+          <w:rFonts w:ascii="Cambria" w:hAnsi="Cambria" w:cs="Arial"/>
+        </w:rPr>
+        <w:t xml:space="preserve"> ability.</w:t>
       </w:r>
     </w:p>
     <w:p>
@@ -3077,7 +3171,14 @@
         <w:rPr>
           <w:rFonts w:ascii="Cambria" w:hAnsi="Cambria" w:cs="Arial"/>
         </w:rPr>
-        <w:t xml:space="preserve"> from the game. We must also consider conditions where the Location at which we add the </w:t>
+        <w:t xml:space="preserve"> from the game. We must also consider conditions where the Location </w:t>
+      </w:r>
+      <w:r>
+        <w:rPr>
+          <w:rFonts w:ascii="Cambria" w:hAnsi="Cambria" w:cs="Arial"/>
+        </w:rPr>
+        <w:lastRenderedPageBreak/>
+        <w:t xml:space="preserve">at which we add the </w:t>
       </w:r>
       <w:proofErr w:type="spellStart"/>
       <w:r>
@@ -3190,6 +3291,274 @@
           <w:rFonts w:ascii="Cambria" w:hAnsi="Cambria" w:cs="Arial"/>
         </w:rPr>
         <w:t>.</w:t>
+      </w:r>
+    </w:p>
+    <w:p>
+      <w:pPr>
+        <w:spacing w:after="0"/>
+        <w:rPr>
+          <w:rFonts w:ascii="Cambria" w:hAnsi="Cambria" w:cs="Arial"/>
+        </w:rPr>
+      </w:pPr>
+    </w:p>
+    <w:p>
+      <w:pPr>
+        <w:spacing w:after="0"/>
+        <w:rPr>
+          <w:rFonts w:ascii="Cambria" w:hAnsi="Cambria" w:cs="Arial"/>
+        </w:rPr>
+      </w:pPr>
+      <w:r>
+        <w:rPr>
+          <w:rFonts w:ascii="Cambria" w:hAnsi="Cambria" w:cs="Arial"/>
+        </w:rPr>
+        <w:t xml:space="preserve">We decided to go with this design because the </w:t>
+      </w:r>
+      <w:proofErr w:type="spellStart"/>
+      <w:r>
+        <w:rPr>
+          <w:rFonts w:ascii="Cambria" w:hAnsi="Cambria" w:cs="Arial"/>
+        </w:rPr>
+        <w:t>VanishAction</w:t>
+      </w:r>
+      <w:proofErr w:type="spellEnd"/>
+      <w:r>
+        <w:rPr>
+          <w:rFonts w:ascii="Cambria" w:hAnsi="Cambria" w:cs="Arial"/>
+        </w:rPr>
+        <w:t xml:space="preserve"> can simply add a new </w:t>
+      </w:r>
+      <w:proofErr w:type="spellStart"/>
+      <w:r>
+        <w:rPr>
+          <w:rFonts w:ascii="Cambria" w:hAnsi="Cambria" w:cs="Arial"/>
+        </w:rPr>
+        <w:t>StationaryItem</w:t>
+      </w:r>
+      <w:proofErr w:type="spellEnd"/>
+      <w:r>
+        <w:rPr>
+          <w:rFonts w:ascii="Cambria" w:hAnsi="Cambria" w:cs="Arial"/>
+        </w:rPr>
+        <w:t xml:space="preserve"> called </w:t>
+      </w:r>
+      <w:proofErr w:type="spellStart"/>
+      <w:r>
+        <w:rPr>
+          <w:rFonts w:ascii="Cambria" w:hAnsi="Cambria" w:cs="Arial"/>
+        </w:rPr>
+        <w:t>MamboMarieTracker</w:t>
+      </w:r>
+      <w:proofErr w:type="spellEnd"/>
+      <w:r>
+        <w:rPr>
+          <w:rFonts w:ascii="Cambria" w:hAnsi="Cambria" w:cs="Arial"/>
+        </w:rPr>
+        <w:t xml:space="preserve"> which keeps a new reference of </w:t>
+      </w:r>
+      <w:proofErr w:type="spellStart"/>
+      <w:r>
+        <w:rPr>
+          <w:rFonts w:ascii="Cambria" w:hAnsi="Cambria" w:cs="Arial"/>
+        </w:rPr>
+        <w:t>MamboMarie</w:t>
+      </w:r>
+      <w:proofErr w:type="spellEnd"/>
+      <w:r>
+        <w:rPr>
+          <w:rFonts w:ascii="Cambria" w:hAnsi="Cambria" w:cs="Arial"/>
+        </w:rPr>
+        <w:t xml:space="preserve"> in the Game with the previous </w:t>
+      </w:r>
+      <w:proofErr w:type="spellStart"/>
+      <w:r>
+        <w:rPr>
+          <w:rFonts w:ascii="Cambria" w:hAnsi="Cambria" w:cs="Arial"/>
+        </w:rPr>
+        <w:t>MamboMarie’s</w:t>
+      </w:r>
+      <w:proofErr w:type="spellEnd"/>
+      <w:r>
+        <w:rPr>
+          <w:rFonts w:ascii="Cambria" w:hAnsi="Cambria" w:cs="Arial"/>
+        </w:rPr>
+        <w:t xml:space="preserve"> stats. To simulate </w:t>
+      </w:r>
+      <w:proofErr w:type="spellStart"/>
+      <w:r>
+        <w:rPr>
+          <w:rFonts w:ascii="Cambria" w:hAnsi="Cambria" w:cs="Arial"/>
+        </w:rPr>
+        <w:t>MamboMarie</w:t>
+      </w:r>
+      <w:proofErr w:type="spellEnd"/>
+      <w:r>
+        <w:rPr>
+          <w:rFonts w:ascii="Cambria" w:hAnsi="Cambria" w:cs="Arial"/>
+        </w:rPr>
+        <w:t xml:space="preserve"> vanishing from the </w:t>
+      </w:r>
+      <w:proofErr w:type="spellStart"/>
+      <w:r>
+        <w:rPr>
+          <w:rFonts w:ascii="Cambria" w:hAnsi="Cambria" w:cs="Arial"/>
+        </w:rPr>
+        <w:t>GameMap</w:t>
+      </w:r>
+      <w:proofErr w:type="spellEnd"/>
+      <w:r>
+        <w:rPr>
+          <w:rFonts w:ascii="Cambria" w:hAnsi="Cambria" w:cs="Arial"/>
+        </w:rPr>
+        <w:t xml:space="preserve">, we remove her from the </w:t>
+      </w:r>
+      <w:proofErr w:type="spellStart"/>
+      <w:r>
+        <w:rPr>
+          <w:rFonts w:ascii="Cambria" w:hAnsi="Cambria" w:cs="Arial"/>
+        </w:rPr>
+        <w:t>GameMap</w:t>
+      </w:r>
+      <w:proofErr w:type="spellEnd"/>
+      <w:r>
+        <w:rPr>
+          <w:rFonts w:ascii="Cambria" w:hAnsi="Cambria" w:cs="Arial"/>
+        </w:rPr>
+        <w:t xml:space="preserve"> and create a </w:t>
+      </w:r>
+      <w:proofErr w:type="spellStart"/>
+      <w:r>
+        <w:rPr>
+          <w:rFonts w:ascii="Cambria" w:hAnsi="Cambria" w:cs="Arial"/>
+        </w:rPr>
+        <w:t>MamboMarieTracker</w:t>
+      </w:r>
+      <w:proofErr w:type="spellEnd"/>
+      <w:r>
+        <w:rPr>
+          <w:rFonts w:ascii="Cambria" w:hAnsi="Cambria" w:cs="Arial"/>
+        </w:rPr>
+        <w:t xml:space="preserve"> at the edge of the Map with the same </w:t>
+      </w:r>
+      <w:proofErr w:type="spellStart"/>
+      <w:r>
+        <w:rPr>
+          <w:rFonts w:ascii="Cambria" w:hAnsi="Cambria" w:cs="Arial"/>
+        </w:rPr>
+        <w:t>displayChar</w:t>
+      </w:r>
+      <w:proofErr w:type="spellEnd"/>
+      <w:r>
+        <w:rPr>
+          <w:rFonts w:ascii="Cambria" w:hAnsi="Cambria" w:cs="Arial"/>
+        </w:rPr>
+        <w:t xml:space="preserve"> as the ground it is currently on. This makes the </w:t>
+      </w:r>
+      <w:proofErr w:type="spellStart"/>
+      <w:r>
+        <w:rPr>
+          <w:rFonts w:ascii="Cambria" w:hAnsi="Cambria" w:cs="Arial"/>
+        </w:rPr>
+        <w:t>MamboMarieTracker</w:t>
+      </w:r>
+      <w:proofErr w:type="spellEnd"/>
+      <w:r>
+        <w:rPr>
+          <w:rFonts w:ascii="Cambria" w:hAnsi="Cambria" w:cs="Arial"/>
+        </w:rPr>
+        <w:t xml:space="preserve"> invisible to the Player while also making it non-interactable as it is a </w:t>
+      </w:r>
+      <w:proofErr w:type="spellStart"/>
+      <w:r>
+        <w:rPr>
+          <w:rFonts w:ascii="Cambria" w:hAnsi="Cambria" w:cs="Arial"/>
+        </w:rPr>
+        <w:t>StationaryItem</w:t>
+      </w:r>
+      <w:proofErr w:type="spellEnd"/>
+      <w:r>
+        <w:rPr>
+          <w:rFonts w:ascii="Cambria" w:hAnsi="Cambria" w:cs="Arial"/>
+        </w:rPr>
+        <w:t>.</w:t>
+      </w:r>
+    </w:p>
+    <w:p>
+      <w:pPr>
+        <w:spacing w:after="0"/>
+        <w:rPr>
+          <w:rFonts w:ascii="Cambria" w:hAnsi="Cambria" w:cs="Arial"/>
+        </w:rPr>
+      </w:pPr>
+    </w:p>
+    <w:p>
+      <w:pPr>
+        <w:spacing w:after="0"/>
+        <w:rPr>
+          <w:rFonts w:ascii="Cambria" w:hAnsi="Cambria" w:cs="Arial"/>
+        </w:rPr>
+      </w:pPr>
+      <w:r>
+        <w:rPr>
+          <w:rFonts w:ascii="Cambria" w:hAnsi="Cambria" w:cs="Arial"/>
+        </w:rPr>
+        <w:t xml:space="preserve">A problem that arises from this design decision is that this </w:t>
+      </w:r>
+      <w:proofErr w:type="spellStart"/>
+      <w:r>
+        <w:rPr>
+          <w:rFonts w:ascii="Cambria" w:hAnsi="Cambria" w:cs="Arial"/>
+        </w:rPr>
+        <w:t>MamboMarieTracker</w:t>
+      </w:r>
+      <w:proofErr w:type="spellEnd"/>
+      <w:r>
+        <w:rPr>
+          <w:rFonts w:ascii="Cambria" w:hAnsi="Cambria" w:cs="Arial"/>
+        </w:rPr>
+        <w:t xml:space="preserve"> is a tracker only for </w:t>
+      </w:r>
+      <w:proofErr w:type="spellStart"/>
+      <w:r>
+        <w:rPr>
+          <w:rFonts w:ascii="Cambria" w:hAnsi="Cambria" w:cs="Arial"/>
+        </w:rPr>
+        <w:t>MamboMarie</w:t>
+      </w:r>
+      <w:proofErr w:type="spellEnd"/>
+      <w:r>
+        <w:rPr>
+          <w:rFonts w:ascii="Cambria" w:hAnsi="Cambria" w:cs="Arial"/>
+        </w:rPr>
+        <w:t xml:space="preserve">. It cannot be used for any other Actor as it is associated with </w:t>
+      </w:r>
+      <w:proofErr w:type="spellStart"/>
+      <w:r>
+        <w:rPr>
+          <w:rFonts w:ascii="Cambria" w:hAnsi="Cambria" w:cs="Arial"/>
+        </w:rPr>
+        <w:t>MamboMarie</w:t>
+      </w:r>
+      <w:proofErr w:type="spellEnd"/>
+      <w:r>
+        <w:rPr>
+          <w:rFonts w:ascii="Cambria" w:hAnsi="Cambria" w:cs="Arial"/>
+        </w:rPr>
+        <w:t xml:space="preserve">. This can be fixed by creating a universal tracker that allows any Actor to use in order to keep the Actor in the Game but not in the </w:t>
+      </w:r>
+      <w:proofErr w:type="spellStart"/>
+      <w:r>
+        <w:rPr>
+          <w:rFonts w:ascii="Cambria" w:hAnsi="Cambria" w:cs="Arial"/>
+        </w:rPr>
+        <w:t>GameMap</w:t>
+      </w:r>
+      <w:proofErr w:type="spellEnd"/>
+      <w:r>
+        <w:rPr>
+          <w:rFonts w:ascii="Cambria" w:hAnsi="Cambria" w:cs="Arial"/>
+        </w:rPr>
+        <w:t xml:space="preserve">. However, for the purpose of this assignment, we are not required to do so. </w:t>
       </w:r>
     </w:p>
     <w:p>
@@ -3255,14 +3624,7 @@
         <w:rPr>
           <w:rFonts w:ascii="Cambria" w:hAnsi="Cambria" w:cs="Arial"/>
         </w:rPr>
-        <w:t xml:space="preserve">. We </w:t>
-      </w:r>
-      <w:r>
-        <w:rPr>
-          <w:rFonts w:ascii="Cambria" w:hAnsi="Cambria" w:cs="Arial"/>
-        </w:rPr>
-        <w:lastRenderedPageBreak/>
-        <w:t xml:space="preserve">add some logic to the tick() method to determine whether </w:t>
+        <w:t xml:space="preserve">. We add some logic to the tick() method to determine whether </w:t>
       </w:r>
       <w:proofErr w:type="spellStart"/>
       <w:r>
@@ -3412,518 +3774,597 @@
           <w:b/>
           <w:bCs/>
         </w:rPr>
-        <w:t xml:space="preserve">Ending </w:t>
-      </w:r>
-      <w:proofErr w:type="gramStart"/>
-      <w:r>
+        <w:t>Ending The Game</w:t>
+      </w:r>
+    </w:p>
+    <w:p>
+      <w:pPr>
+        <w:spacing w:after="0"/>
+        <w:rPr>
+          <w:rFonts w:ascii="Cambria" w:hAnsi="Cambria" w:cs="Arial"/>
+        </w:rPr>
+      </w:pPr>
+      <w:r>
+        <w:rPr>
+          <w:rFonts w:ascii="Cambria" w:hAnsi="Cambria" w:cs="Arial"/>
+        </w:rPr>
+        <w:t xml:space="preserve">Initially, we considered creating methods within the Player class that checks if the Player has won or lost the game and do these checks within the </w:t>
+      </w:r>
+      <w:proofErr w:type="spellStart"/>
+      <w:r>
+        <w:rPr>
+          <w:rFonts w:ascii="Cambria" w:hAnsi="Cambria" w:cs="Arial"/>
+        </w:rPr>
+        <w:t>PlayTurn</w:t>
+      </w:r>
+      <w:proofErr w:type="spellEnd"/>
+      <w:r>
+        <w:rPr>
+          <w:rFonts w:ascii="Cambria" w:hAnsi="Cambria" w:cs="Arial"/>
+        </w:rPr>
+        <w:t xml:space="preserve">() method. This proved to be problematic as the only way to prevent the Game from continuing was to remove the Player from the </w:t>
+      </w:r>
+      <w:proofErr w:type="spellStart"/>
+      <w:r>
+        <w:rPr>
+          <w:rFonts w:ascii="Cambria" w:hAnsi="Cambria" w:cs="Arial"/>
+        </w:rPr>
+        <w:t>GameMap</w:t>
+      </w:r>
+      <w:proofErr w:type="spellEnd"/>
+      <w:r>
+        <w:rPr>
+          <w:rFonts w:ascii="Cambria" w:hAnsi="Cambria" w:cs="Arial"/>
+        </w:rPr>
+        <w:t>. Additionally, this implementation would mean that we cannot remove the “Game Over” message that would occur after our “Player Wins” or “Player Loses” message. Removing the Player deemed to be poor programming practise and so we decided to look into what we can do with the World class to end the Game.</w:t>
+      </w:r>
+    </w:p>
+    <w:p>
+      <w:pPr>
+        <w:spacing w:after="0"/>
         <w:rPr>
           <w:rFonts w:ascii="Cambria" w:hAnsi="Cambria" w:cs="Arial"/>
           <w:b/>
           <w:bCs/>
         </w:rPr>
-        <w:t>The</w:t>
-      </w:r>
-      <w:proofErr w:type="gramEnd"/>
-      <w:r>
+      </w:pPr>
+    </w:p>
+    <w:p>
+      <w:pPr>
+        <w:spacing w:after="0"/>
+        <w:rPr>
+          <w:rFonts w:ascii="Cambria" w:hAnsi="Cambria" w:cs="Arial"/>
+        </w:rPr>
+      </w:pPr>
+      <w:r>
+        <w:rPr>
+          <w:rFonts w:ascii="Cambria" w:hAnsi="Cambria" w:cs="Arial"/>
+        </w:rPr>
+        <w:t xml:space="preserve">In order to implement new endings to the game, we see that the World class holds a method called the </w:t>
+      </w:r>
+      <w:proofErr w:type="spellStart"/>
+      <w:r>
+        <w:rPr>
+          <w:rFonts w:ascii="Cambria" w:hAnsi="Cambria" w:cs="Arial"/>
+        </w:rPr>
+        <w:t>stillRunning</w:t>
+      </w:r>
+      <w:proofErr w:type="spellEnd"/>
+      <w:r>
+        <w:rPr>
+          <w:rFonts w:ascii="Cambria" w:hAnsi="Cambria" w:cs="Arial"/>
+        </w:rPr>
+        <w:t xml:space="preserve">() which is protected. This is the only method we can use to end the game, so we decided to create a new class called </w:t>
+      </w:r>
+      <w:proofErr w:type="spellStart"/>
+      <w:r>
+        <w:rPr>
+          <w:rFonts w:ascii="Cambria" w:hAnsi="Cambria" w:cs="Arial"/>
+        </w:rPr>
+        <w:t>WorldExtended</w:t>
+      </w:r>
+      <w:proofErr w:type="spellEnd"/>
+      <w:r>
+        <w:rPr>
+          <w:rFonts w:ascii="Cambria" w:hAnsi="Cambria" w:cs="Arial"/>
+        </w:rPr>
+        <w:t xml:space="preserve"> which extends the World class and allows use to override this </w:t>
+      </w:r>
+      <w:proofErr w:type="spellStart"/>
+      <w:r>
+        <w:rPr>
+          <w:rFonts w:ascii="Cambria" w:hAnsi="Cambria" w:cs="Arial"/>
+        </w:rPr>
+        <w:t>stillRunning</w:t>
+      </w:r>
+      <w:proofErr w:type="spellEnd"/>
+      <w:r>
+        <w:rPr>
+          <w:rFonts w:ascii="Cambria" w:hAnsi="Cambria" w:cs="Arial"/>
+        </w:rPr>
+        <w:t xml:space="preserve">() method. We implement two private methods </w:t>
+      </w:r>
+      <w:proofErr w:type="spellStart"/>
+      <w:r>
+        <w:rPr>
+          <w:rFonts w:ascii="Cambria" w:hAnsi="Cambria" w:cs="Arial"/>
+        </w:rPr>
+        <w:t>checkIfPlayerWins</w:t>
+      </w:r>
+      <w:proofErr w:type="spellEnd"/>
+      <w:r>
+        <w:rPr>
+          <w:rFonts w:ascii="Cambria" w:hAnsi="Cambria" w:cs="Arial"/>
+        </w:rPr>
+        <w:t xml:space="preserve">() and </w:t>
+      </w:r>
+      <w:proofErr w:type="spellStart"/>
+      <w:r>
+        <w:rPr>
+          <w:rFonts w:ascii="Cambria" w:hAnsi="Cambria" w:cs="Arial"/>
+        </w:rPr>
+        <w:t>checkIfPlayerLoses</w:t>
+      </w:r>
+      <w:proofErr w:type="spellEnd"/>
+      <w:r>
+        <w:rPr>
+          <w:rFonts w:ascii="Cambria" w:hAnsi="Cambria" w:cs="Arial"/>
+        </w:rPr>
+        <w:t xml:space="preserve">() to return whether the player has won or lost the </w:t>
+      </w:r>
+      <w:r>
+        <w:rPr>
+          <w:rFonts w:ascii="Cambria" w:hAnsi="Cambria" w:cs="Arial"/>
+        </w:rPr>
+        <w:lastRenderedPageBreak/>
+        <w:t xml:space="preserve">game. In the </w:t>
+      </w:r>
+      <w:proofErr w:type="spellStart"/>
+      <w:r>
+        <w:rPr>
+          <w:rFonts w:ascii="Cambria" w:hAnsi="Cambria" w:cs="Arial"/>
+        </w:rPr>
+        <w:t>stillRunning</w:t>
+      </w:r>
+      <w:proofErr w:type="spellEnd"/>
+      <w:r>
+        <w:rPr>
+          <w:rFonts w:ascii="Cambria" w:hAnsi="Cambria" w:cs="Arial"/>
+        </w:rPr>
+        <w:t xml:space="preserve">() method, we call the private methods to identify if the player has won or lost. </w:t>
+      </w:r>
+    </w:p>
+    <w:p>
+      <w:pPr>
+        <w:spacing w:after="0"/>
+        <w:rPr>
+          <w:rFonts w:ascii="Cambria" w:hAnsi="Cambria" w:cs="Arial"/>
+        </w:rPr>
+      </w:pPr>
+      <w:bookmarkStart w:id="0" w:name="_GoBack"/>
+      <w:bookmarkEnd w:id="0"/>
+    </w:p>
+    <w:p>
+      <w:pPr>
+        <w:spacing w:after="0"/>
+        <w:rPr>
+          <w:rFonts w:ascii="Cambria" w:hAnsi="Cambria" w:cs="Arial"/>
+        </w:rPr>
+      </w:pPr>
+      <w:r>
+        <w:rPr>
+          <w:rFonts w:ascii="Cambria" w:hAnsi="Cambria" w:cs="Arial"/>
+        </w:rPr>
+        <w:t xml:space="preserve">The decision to implement a new class called </w:t>
+      </w:r>
+      <w:proofErr w:type="spellStart"/>
+      <w:r>
+        <w:rPr>
+          <w:rFonts w:ascii="Cambria" w:hAnsi="Cambria" w:cs="Arial"/>
+        </w:rPr>
+        <w:t>WorldExtended</w:t>
+      </w:r>
+      <w:proofErr w:type="spellEnd"/>
+      <w:r>
+        <w:rPr>
+          <w:rFonts w:ascii="Cambria" w:hAnsi="Cambria" w:cs="Arial"/>
+        </w:rPr>
+        <w:t xml:space="preserve"> that extends the World class allows simple overriding of methods that are in World which demonstrates good use of the protected methods in World. </w:t>
+      </w:r>
+    </w:p>
+    <w:p>
+      <w:pPr>
+        <w:spacing w:after="0"/>
+        <w:rPr>
+          <w:rFonts w:ascii="Cambria" w:hAnsi="Cambria" w:cs="Arial"/>
+        </w:rPr>
+      </w:pPr>
+    </w:p>
+    <w:p>
+      <w:pPr>
+        <w:spacing w:after="0"/>
         <w:rPr>
           <w:rFonts w:ascii="Cambria" w:hAnsi="Cambria" w:cs="Arial"/>
           <w:b/>
           <w:bCs/>
         </w:rPr>
-        <w:t xml:space="preserve"> Game</w:t>
-      </w:r>
-    </w:p>
-    <w:p>
-      <w:pPr>
-        <w:spacing w:after="0"/>
-        <w:rPr>
-          <w:rFonts w:ascii="Cambria" w:hAnsi="Cambria" w:cs="Arial"/>
-        </w:rPr>
-      </w:pPr>
-      <w:r>
-        <w:rPr>
-          <w:rFonts w:ascii="Cambria" w:hAnsi="Cambria" w:cs="Arial"/>
-        </w:rPr>
-        <w:t xml:space="preserve">In order to implement new endings to the game, we see that the World class holds a method called the </w:t>
-      </w:r>
-      <w:proofErr w:type="spellStart"/>
-      <w:r>
-        <w:rPr>
-          <w:rFonts w:ascii="Cambria" w:hAnsi="Cambria" w:cs="Arial"/>
-        </w:rPr>
-        <w:t>stillRunning</w:t>
-      </w:r>
-      <w:proofErr w:type="spellEnd"/>
-      <w:r>
-        <w:rPr>
-          <w:rFonts w:ascii="Cambria" w:hAnsi="Cambria" w:cs="Arial"/>
-        </w:rPr>
-        <w:t xml:space="preserve">() which is protected. This is the only method we can use to end the game, so we decided to create a new class called </w:t>
-      </w:r>
-      <w:proofErr w:type="spellStart"/>
-      <w:r>
-        <w:rPr>
-          <w:rFonts w:ascii="Cambria" w:hAnsi="Cambria" w:cs="Arial"/>
-        </w:rPr>
-        <w:t>WorldExtended</w:t>
-      </w:r>
-      <w:proofErr w:type="spellEnd"/>
-      <w:r>
-        <w:rPr>
-          <w:rFonts w:ascii="Cambria" w:hAnsi="Cambria" w:cs="Arial"/>
-        </w:rPr>
-        <w:t xml:space="preserve"> which extends the World class and allows use to override this </w:t>
-      </w:r>
-      <w:proofErr w:type="spellStart"/>
-      <w:r>
-        <w:rPr>
-          <w:rFonts w:ascii="Cambria" w:hAnsi="Cambria" w:cs="Arial"/>
-        </w:rPr>
-        <w:t>stillRunning</w:t>
-      </w:r>
-      <w:proofErr w:type="spellEnd"/>
-      <w:r>
-        <w:rPr>
-          <w:rFonts w:ascii="Cambria" w:hAnsi="Cambria" w:cs="Arial"/>
-        </w:rPr>
-        <w:t xml:space="preserve">() method. We implement two private methods </w:t>
-      </w:r>
-      <w:proofErr w:type="spellStart"/>
-      <w:r>
-        <w:rPr>
-          <w:rFonts w:ascii="Cambria" w:hAnsi="Cambria" w:cs="Arial"/>
-        </w:rPr>
-        <w:t>checkIfPlayerWins</w:t>
-      </w:r>
-      <w:proofErr w:type="spellEnd"/>
-      <w:r>
-        <w:rPr>
-          <w:rFonts w:ascii="Cambria" w:hAnsi="Cambria" w:cs="Arial"/>
-        </w:rPr>
-        <w:t xml:space="preserve">() and </w:t>
-      </w:r>
-      <w:proofErr w:type="spellStart"/>
-      <w:r>
-        <w:rPr>
-          <w:rFonts w:ascii="Cambria" w:hAnsi="Cambria" w:cs="Arial"/>
-        </w:rPr>
-        <w:t>checkIfPlayerLoses</w:t>
-      </w:r>
-      <w:proofErr w:type="spellEnd"/>
-      <w:r>
-        <w:rPr>
-          <w:rFonts w:ascii="Cambria" w:hAnsi="Cambria" w:cs="Arial"/>
-        </w:rPr>
-        <w:t xml:space="preserve">() to return whether the player has won or lost the game. In the </w:t>
-      </w:r>
-      <w:proofErr w:type="spellStart"/>
-      <w:r>
-        <w:rPr>
-          <w:rFonts w:ascii="Cambria" w:hAnsi="Cambria" w:cs="Arial"/>
-        </w:rPr>
-        <w:t>stillRunning</w:t>
-      </w:r>
-      <w:proofErr w:type="spellEnd"/>
-      <w:r>
-        <w:rPr>
-          <w:rFonts w:ascii="Cambria" w:hAnsi="Cambria" w:cs="Arial"/>
-        </w:rPr>
-        <w:t xml:space="preserve">() method, we call the private methods to identify if the player has won or lost. </w:t>
-      </w:r>
-    </w:p>
-    <w:p>
-      <w:pPr>
-        <w:spacing w:after="0"/>
-        <w:rPr>
-          <w:rFonts w:ascii="Cambria" w:hAnsi="Cambria" w:cs="Arial"/>
-        </w:rPr>
-      </w:pPr>
-    </w:p>
-    <w:p>
-      <w:pPr>
-        <w:spacing w:after="0"/>
+      </w:pPr>
+      <w:r>
         <w:rPr>
           <w:rFonts w:ascii="Cambria" w:hAnsi="Cambria" w:cs="Arial"/>
           <w:b/>
           <w:bCs/>
         </w:rPr>
-      </w:pPr>
-      <w:r>
+        <w:t>Player Wins</w:t>
+      </w:r>
+    </w:p>
+    <w:p>
+      <w:pPr>
+        <w:spacing w:after="0"/>
+        <w:rPr>
+          <w:rFonts w:ascii="Cambria" w:hAnsi="Cambria" w:cs="Arial"/>
+        </w:rPr>
+      </w:pPr>
+      <w:r>
+        <w:rPr>
+          <w:rFonts w:ascii="Cambria" w:hAnsi="Cambria" w:cs="Arial"/>
+        </w:rPr>
+        <w:t xml:space="preserve">The </w:t>
+      </w:r>
+      <w:proofErr w:type="spellStart"/>
+      <w:r>
+        <w:rPr>
+          <w:rFonts w:ascii="Cambria" w:hAnsi="Cambria" w:cs="Arial"/>
+        </w:rPr>
+        <w:t>checkIfPlayerWins</w:t>
+      </w:r>
+      <w:proofErr w:type="spellEnd"/>
+      <w:r>
+        <w:rPr>
+          <w:rFonts w:ascii="Cambria" w:hAnsi="Cambria" w:cs="Arial"/>
+        </w:rPr>
+        <w:t xml:space="preserve">() private method checks the entire </w:t>
+      </w:r>
+      <w:proofErr w:type="spellStart"/>
+      <w:r>
+        <w:rPr>
+          <w:rFonts w:ascii="Cambria" w:hAnsi="Cambria" w:cs="Arial"/>
+        </w:rPr>
+        <w:t>GameMap</w:t>
+      </w:r>
+      <w:proofErr w:type="spellEnd"/>
+      <w:r>
+        <w:rPr>
+          <w:rFonts w:ascii="Cambria" w:hAnsi="Cambria" w:cs="Arial"/>
+        </w:rPr>
+        <w:t xml:space="preserve"> to see if there are any hostile enemies that still exist.</w:t>
+      </w:r>
+    </w:p>
+    <w:p>
+      <w:pPr>
+        <w:spacing w:after="0"/>
+        <w:rPr>
+          <w:rFonts w:ascii="Cambria" w:hAnsi="Cambria" w:cs="Arial"/>
+        </w:rPr>
+      </w:pPr>
+      <w:r>
+        <w:rPr>
+          <w:rFonts w:ascii="Cambria" w:hAnsi="Cambria" w:cs="Arial"/>
+        </w:rPr>
+        <w:t xml:space="preserve">If the player has won the game, it means that all hostile enemies are no longer on the compound </w:t>
+      </w:r>
+      <w:proofErr w:type="spellStart"/>
+      <w:r>
+        <w:rPr>
+          <w:rFonts w:ascii="Cambria" w:hAnsi="Cambria" w:cs="Arial"/>
+        </w:rPr>
+        <w:t>GameMap</w:t>
+      </w:r>
+      <w:proofErr w:type="spellEnd"/>
+      <w:r>
+        <w:rPr>
+          <w:rFonts w:ascii="Cambria" w:hAnsi="Cambria" w:cs="Arial"/>
+        </w:rPr>
+        <w:t xml:space="preserve">. The </w:t>
+      </w:r>
+      <w:proofErr w:type="spellStart"/>
+      <w:r>
+        <w:rPr>
+          <w:rFonts w:ascii="Cambria" w:hAnsi="Cambria" w:cs="Arial"/>
+        </w:rPr>
+        <w:t>stillRunning</w:t>
+      </w:r>
+      <w:proofErr w:type="spellEnd"/>
+      <w:r>
+        <w:rPr>
+          <w:rFonts w:ascii="Cambria" w:hAnsi="Cambria" w:cs="Arial"/>
+        </w:rPr>
+        <w:t>() method will return the False.</w:t>
+      </w:r>
+    </w:p>
+    <w:p>
+      <w:pPr>
+        <w:spacing w:after="0"/>
+        <w:rPr>
+          <w:rFonts w:ascii="Cambria" w:hAnsi="Cambria" w:cs="Arial"/>
+        </w:rPr>
+      </w:pPr>
+    </w:p>
+    <w:p>
+      <w:pPr>
+        <w:spacing w:after="0"/>
         <w:rPr>
           <w:rFonts w:ascii="Cambria" w:hAnsi="Cambria" w:cs="Arial"/>
           <w:b/>
           <w:bCs/>
         </w:rPr>
-        <w:t>Player Wins</w:t>
-      </w:r>
-    </w:p>
-    <w:p>
-      <w:pPr>
-        <w:spacing w:after="0"/>
-        <w:rPr>
-          <w:rFonts w:ascii="Cambria" w:hAnsi="Cambria" w:cs="Arial"/>
-        </w:rPr>
-      </w:pPr>
-      <w:r>
-        <w:rPr>
-          <w:rFonts w:ascii="Cambria" w:hAnsi="Cambria" w:cs="Arial"/>
-        </w:rPr>
-        <w:t xml:space="preserve">The </w:t>
-      </w:r>
-      <w:proofErr w:type="spellStart"/>
-      <w:r>
-        <w:rPr>
-          <w:rFonts w:ascii="Cambria" w:hAnsi="Cambria" w:cs="Arial"/>
-        </w:rPr>
-        <w:t>checkIfPlayerWins</w:t>
-      </w:r>
-      <w:proofErr w:type="spellEnd"/>
-      <w:r>
-        <w:rPr>
-          <w:rFonts w:ascii="Cambria" w:hAnsi="Cambria" w:cs="Arial"/>
-        </w:rPr>
-        <w:t xml:space="preserve">() private method checks the entire </w:t>
-      </w:r>
-      <w:proofErr w:type="spellStart"/>
-      <w:r>
-        <w:rPr>
-          <w:rFonts w:ascii="Cambria" w:hAnsi="Cambria" w:cs="Arial"/>
-        </w:rPr>
-        <w:t>GameMap</w:t>
-      </w:r>
-      <w:proofErr w:type="spellEnd"/>
-      <w:r>
-        <w:rPr>
-          <w:rFonts w:ascii="Cambria" w:hAnsi="Cambria" w:cs="Arial"/>
-        </w:rPr>
-        <w:t xml:space="preserve"> to see if there are any hostile enemies that still exist.</w:t>
-      </w:r>
-    </w:p>
-    <w:p>
-      <w:pPr>
-        <w:spacing w:after="0"/>
-        <w:rPr>
-          <w:rFonts w:ascii="Cambria" w:hAnsi="Cambria" w:cs="Arial"/>
-        </w:rPr>
-      </w:pPr>
-      <w:r>
-        <w:rPr>
-          <w:rFonts w:ascii="Cambria" w:hAnsi="Cambria" w:cs="Arial"/>
-        </w:rPr>
-        <w:t xml:space="preserve">If the player has won the game, it means that all hostile enemies are no longer on the compound </w:t>
-      </w:r>
-      <w:proofErr w:type="spellStart"/>
-      <w:r>
-        <w:rPr>
-          <w:rFonts w:ascii="Cambria" w:hAnsi="Cambria" w:cs="Arial"/>
-        </w:rPr>
-        <w:t>GameMap</w:t>
-      </w:r>
-      <w:proofErr w:type="spellEnd"/>
-      <w:r>
-        <w:rPr>
-          <w:rFonts w:ascii="Cambria" w:hAnsi="Cambria" w:cs="Arial"/>
-        </w:rPr>
-        <w:t xml:space="preserve">. The </w:t>
-      </w:r>
-      <w:proofErr w:type="spellStart"/>
-      <w:r>
-        <w:rPr>
-          <w:rFonts w:ascii="Cambria" w:hAnsi="Cambria" w:cs="Arial"/>
-        </w:rPr>
-        <w:t>stillRunning</w:t>
-      </w:r>
-      <w:proofErr w:type="spellEnd"/>
-      <w:r>
-        <w:rPr>
-          <w:rFonts w:ascii="Cambria" w:hAnsi="Cambria" w:cs="Arial"/>
-        </w:rPr>
-        <w:t>() method will return the False</w:t>
-      </w:r>
-    </w:p>
-    <w:p>
-      <w:pPr>
-        <w:spacing w:after="0"/>
-        <w:rPr>
-          <w:rFonts w:ascii="Cambria" w:hAnsi="Cambria" w:cs="Arial"/>
-        </w:rPr>
-      </w:pPr>
-    </w:p>
-    <w:p>
-      <w:pPr>
-        <w:spacing w:after="0"/>
+      </w:pPr>
+      <w:r>
         <w:rPr>
           <w:rFonts w:ascii="Cambria" w:hAnsi="Cambria" w:cs="Arial"/>
           <w:b/>
           <w:bCs/>
         </w:rPr>
-      </w:pPr>
-      <w:r>
+        <w:t>Player Loses</w:t>
+      </w:r>
+    </w:p>
+    <w:p>
+      <w:pPr>
+        <w:spacing w:after="0"/>
+        <w:rPr>
+          <w:rFonts w:ascii="Cambria" w:hAnsi="Cambria" w:cs="Arial"/>
+        </w:rPr>
+      </w:pPr>
+      <w:r>
+        <w:rPr>
+          <w:rFonts w:ascii="Cambria" w:hAnsi="Cambria" w:cs="Arial"/>
+        </w:rPr>
+        <w:t xml:space="preserve">The </w:t>
+      </w:r>
+      <w:proofErr w:type="spellStart"/>
+      <w:r>
+        <w:rPr>
+          <w:rFonts w:ascii="Cambria" w:hAnsi="Cambria" w:cs="Arial"/>
+        </w:rPr>
+        <w:t>checkIfPlayerLoses</w:t>
+      </w:r>
+      <w:proofErr w:type="spellEnd"/>
+      <w:r>
+        <w:rPr>
+          <w:rFonts w:ascii="Cambria" w:hAnsi="Cambria" w:cs="Arial"/>
+        </w:rPr>
+        <w:t xml:space="preserve">() private method checks the entire </w:t>
+      </w:r>
+      <w:proofErr w:type="spellStart"/>
+      <w:r>
+        <w:rPr>
+          <w:rFonts w:ascii="Cambria" w:hAnsi="Cambria" w:cs="Arial"/>
+        </w:rPr>
+        <w:t>GameMap</w:t>
+      </w:r>
+      <w:proofErr w:type="spellEnd"/>
+      <w:r>
+        <w:rPr>
+          <w:rFonts w:ascii="Cambria" w:hAnsi="Cambria" w:cs="Arial"/>
+        </w:rPr>
+        <w:t xml:space="preserve"> to see if there are no longer any Humans besides the Player alive.</w:t>
+      </w:r>
+    </w:p>
+    <w:p>
+      <w:pPr>
+        <w:spacing w:after="0"/>
+        <w:rPr>
+          <w:rFonts w:ascii="Cambria" w:hAnsi="Cambria" w:cs="Arial"/>
+        </w:rPr>
+      </w:pPr>
+      <w:r>
+        <w:rPr>
+          <w:rFonts w:ascii="Cambria" w:hAnsi="Cambria" w:cs="Arial"/>
+        </w:rPr>
+        <w:t xml:space="preserve">If the player has lost the game, it means that either the Player was killed, or all Humans besides the Player has been killed in the compound </w:t>
+      </w:r>
+      <w:proofErr w:type="spellStart"/>
+      <w:r>
+        <w:rPr>
+          <w:rFonts w:ascii="Cambria" w:hAnsi="Cambria" w:cs="Arial"/>
+        </w:rPr>
+        <w:t>GameMap</w:t>
+      </w:r>
+      <w:proofErr w:type="spellEnd"/>
+      <w:r>
+        <w:rPr>
+          <w:rFonts w:ascii="Cambria" w:hAnsi="Cambria" w:cs="Arial"/>
+        </w:rPr>
+        <w:t xml:space="preserve">. The </w:t>
+      </w:r>
+      <w:proofErr w:type="spellStart"/>
+      <w:r>
+        <w:rPr>
+          <w:rFonts w:ascii="Cambria" w:hAnsi="Cambria" w:cs="Arial"/>
+        </w:rPr>
+        <w:t>stillRunning</w:t>
+      </w:r>
+      <w:proofErr w:type="spellEnd"/>
+      <w:r>
+        <w:rPr>
+          <w:rFonts w:ascii="Cambria" w:hAnsi="Cambria" w:cs="Arial"/>
+        </w:rPr>
+        <w:t>() method will return the False.</w:t>
+      </w:r>
+    </w:p>
+    <w:p>
+      <w:pPr>
+        <w:spacing w:after="0"/>
+        <w:rPr>
+          <w:rFonts w:ascii="Cambria" w:hAnsi="Cambria" w:cs="Arial"/>
+        </w:rPr>
+      </w:pPr>
+    </w:p>
+    <w:p>
+      <w:pPr>
+        <w:spacing w:after="0"/>
         <w:rPr>
           <w:rFonts w:ascii="Cambria" w:hAnsi="Cambria" w:cs="Arial"/>
           <w:b/>
           <w:bCs/>
         </w:rPr>
-        <w:t>Player Loses</w:t>
-      </w:r>
-    </w:p>
-    <w:p>
-      <w:pPr>
-        <w:spacing w:after="0"/>
-        <w:rPr>
-          <w:rFonts w:ascii="Cambria" w:hAnsi="Cambria" w:cs="Arial"/>
-        </w:rPr>
-      </w:pPr>
-      <w:r>
-        <w:rPr>
-          <w:rFonts w:ascii="Cambria" w:hAnsi="Cambria" w:cs="Arial"/>
-        </w:rPr>
-        <w:t xml:space="preserve">The </w:t>
-      </w:r>
-      <w:proofErr w:type="spellStart"/>
-      <w:r>
-        <w:rPr>
-          <w:rFonts w:ascii="Cambria" w:hAnsi="Cambria" w:cs="Arial"/>
-        </w:rPr>
-        <w:t>checkIfPlayerLoses</w:t>
-      </w:r>
-      <w:proofErr w:type="spellEnd"/>
-      <w:r>
-        <w:rPr>
-          <w:rFonts w:ascii="Cambria" w:hAnsi="Cambria" w:cs="Arial"/>
-        </w:rPr>
-        <w:t xml:space="preserve">() private method checks the entire </w:t>
-      </w:r>
-      <w:proofErr w:type="spellStart"/>
-      <w:r>
-        <w:rPr>
-          <w:rFonts w:ascii="Cambria" w:hAnsi="Cambria" w:cs="Arial"/>
-        </w:rPr>
-        <w:t>GameMap</w:t>
-      </w:r>
-      <w:proofErr w:type="spellEnd"/>
-      <w:r>
-        <w:rPr>
-          <w:rFonts w:ascii="Cambria" w:hAnsi="Cambria" w:cs="Arial"/>
-        </w:rPr>
-        <w:t xml:space="preserve"> to see if there are no longer any Humans besides the Player alive.</w:t>
-      </w:r>
-    </w:p>
-    <w:p>
-      <w:pPr>
-        <w:spacing w:after="0"/>
-        <w:rPr>
-          <w:rFonts w:ascii="Cambria" w:hAnsi="Cambria" w:cs="Arial"/>
-        </w:rPr>
-      </w:pPr>
-      <w:r>
-        <w:rPr>
-          <w:rFonts w:ascii="Cambria" w:hAnsi="Cambria" w:cs="Arial"/>
-        </w:rPr>
-        <w:t xml:space="preserve">If the player has lost the game, it means that either the Player was killed, or all Humans besides the Player has been killed in the compound </w:t>
-      </w:r>
-      <w:proofErr w:type="spellStart"/>
-      <w:r>
-        <w:rPr>
-          <w:rFonts w:ascii="Cambria" w:hAnsi="Cambria" w:cs="Arial"/>
-        </w:rPr>
-        <w:t>GameMap</w:t>
-      </w:r>
-      <w:proofErr w:type="spellEnd"/>
-      <w:r>
-        <w:rPr>
-          <w:rFonts w:ascii="Cambria" w:hAnsi="Cambria" w:cs="Arial"/>
-        </w:rPr>
-        <w:t xml:space="preserve">. The </w:t>
-      </w:r>
-      <w:proofErr w:type="spellStart"/>
-      <w:r>
-        <w:rPr>
-          <w:rFonts w:ascii="Cambria" w:hAnsi="Cambria" w:cs="Arial"/>
-        </w:rPr>
-        <w:t>stillRunning</w:t>
-      </w:r>
-      <w:proofErr w:type="spellEnd"/>
-      <w:r>
-        <w:rPr>
-          <w:rFonts w:ascii="Cambria" w:hAnsi="Cambria" w:cs="Arial"/>
-        </w:rPr>
-        <w:t>() method will return the False.</w:t>
-      </w:r>
-    </w:p>
-    <w:p>
-      <w:pPr>
-        <w:spacing w:after="0"/>
-        <w:rPr>
-          <w:rFonts w:ascii="Cambria" w:hAnsi="Cambria" w:cs="Arial"/>
-        </w:rPr>
-      </w:pPr>
-    </w:p>
-    <w:p>
-      <w:pPr>
-        <w:spacing w:after="0"/>
+      </w:pPr>
+      <w:r>
         <w:rPr>
           <w:rFonts w:ascii="Cambria" w:hAnsi="Cambria" w:cs="Arial"/>
           <w:b/>
           <w:bCs/>
         </w:rPr>
-      </w:pPr>
-      <w:r>
+        <w:t>Game Continues</w:t>
+      </w:r>
+    </w:p>
+    <w:p>
+      <w:pPr>
+        <w:spacing w:after="0"/>
+        <w:rPr>
+          <w:rFonts w:ascii="Cambria" w:hAnsi="Cambria" w:cs="Arial"/>
+        </w:rPr>
+      </w:pPr>
+      <w:r>
+        <w:rPr>
+          <w:rFonts w:ascii="Cambria" w:hAnsi="Cambria" w:cs="Arial"/>
+        </w:rPr>
+        <w:t xml:space="preserve">If both of these methods have not returned True, then the </w:t>
+      </w:r>
+      <w:proofErr w:type="spellStart"/>
+      <w:r>
+        <w:rPr>
+          <w:rFonts w:ascii="Cambria" w:hAnsi="Cambria" w:cs="Arial"/>
+        </w:rPr>
+        <w:t>stillRunning</w:t>
+      </w:r>
+      <w:proofErr w:type="spellEnd"/>
+      <w:r>
+        <w:rPr>
+          <w:rFonts w:ascii="Cambria" w:hAnsi="Cambria" w:cs="Arial"/>
+        </w:rPr>
+        <w:t>() method will return True to continue to game.</w:t>
+      </w:r>
+    </w:p>
+    <w:p>
+      <w:pPr>
+        <w:spacing w:after="0"/>
+        <w:rPr>
+          <w:rFonts w:ascii="Cambria" w:hAnsi="Cambria" w:cs="Arial"/>
+        </w:rPr>
+      </w:pPr>
+    </w:p>
+    <w:p>
+      <w:pPr>
+        <w:spacing w:after="0"/>
         <w:rPr>
           <w:rFonts w:ascii="Cambria" w:hAnsi="Cambria" w:cs="Arial"/>
           <w:b/>
           <w:bCs/>
         </w:rPr>
-        <w:t>Game Continues</w:t>
-      </w:r>
-    </w:p>
-    <w:p>
-      <w:pPr>
-        <w:spacing w:after="0"/>
-        <w:rPr>
-          <w:rFonts w:ascii="Cambria" w:hAnsi="Cambria" w:cs="Arial"/>
-        </w:rPr>
-      </w:pPr>
-      <w:r>
-        <w:rPr>
-          <w:rFonts w:ascii="Cambria" w:hAnsi="Cambria" w:cs="Arial"/>
-        </w:rPr>
-        <w:t xml:space="preserve">If both of these methods have not returned True, then the </w:t>
-      </w:r>
-      <w:proofErr w:type="spellStart"/>
-      <w:r>
-        <w:rPr>
-          <w:rFonts w:ascii="Cambria" w:hAnsi="Cambria" w:cs="Arial"/>
-        </w:rPr>
-        <w:t>stillRunning</w:t>
-      </w:r>
-      <w:proofErr w:type="spellEnd"/>
-      <w:r>
-        <w:rPr>
-          <w:rFonts w:ascii="Cambria" w:hAnsi="Cambria" w:cs="Arial"/>
-        </w:rPr>
-        <w:t>() method will return True to continue to game.</w:t>
-      </w:r>
-    </w:p>
-    <w:p>
-      <w:pPr>
-        <w:spacing w:after="0"/>
-        <w:rPr>
-          <w:rFonts w:ascii="Cambria" w:hAnsi="Cambria" w:cs="Arial"/>
-        </w:rPr>
-      </w:pPr>
-    </w:p>
-    <w:p>
-      <w:pPr>
-        <w:spacing w:after="0"/>
+      </w:pPr>
+      <w:r>
         <w:rPr>
           <w:rFonts w:ascii="Cambria" w:hAnsi="Cambria" w:cs="Arial"/>
           <w:b/>
           <w:bCs/>
         </w:rPr>
-      </w:pPr>
-      <w:r>
+        <w:t>End Game Message</w:t>
+      </w:r>
+    </w:p>
+    <w:p>
+      <w:pPr>
+        <w:spacing w:after="0"/>
+        <w:rPr>
+          <w:rFonts w:ascii="Cambria" w:hAnsi="Cambria" w:cs="Arial"/>
+        </w:rPr>
+      </w:pPr>
+      <w:r>
+        <w:rPr>
+          <w:rFonts w:ascii="Cambria" w:hAnsi="Cambria" w:cs="Arial"/>
+        </w:rPr>
+        <w:t xml:space="preserve">To display the end game messages associated to winning and losing, we can override the </w:t>
+      </w:r>
+      <w:proofErr w:type="spellStart"/>
+      <w:r>
+        <w:rPr>
+          <w:rFonts w:ascii="Cambria" w:hAnsi="Cambria" w:cs="Arial"/>
+        </w:rPr>
+        <w:t>endGameMessage</w:t>
+      </w:r>
+      <w:proofErr w:type="spellEnd"/>
+      <w:r>
+        <w:rPr>
+          <w:rFonts w:ascii="Cambria" w:hAnsi="Cambria" w:cs="Arial"/>
+        </w:rPr>
+        <w:t>() method in World and add some logic to return the end game message associated to whether the player has won or lost the game.</w:t>
+      </w:r>
+    </w:p>
+    <w:p>
+      <w:pPr>
+        <w:spacing w:after="0"/>
+        <w:rPr>
+          <w:rFonts w:ascii="Cambria" w:hAnsi="Cambria" w:cs="Arial"/>
+        </w:rPr>
+      </w:pPr>
+      <w:r>
+        <w:rPr>
+          <w:rFonts w:ascii="Cambria" w:hAnsi="Cambria" w:cs="Arial"/>
+        </w:rPr>
+        <w:t>If the player wins, it will return “Player Wins”.</w:t>
+      </w:r>
+    </w:p>
+    <w:p>
+      <w:pPr>
+        <w:spacing w:after="0"/>
+        <w:rPr>
+          <w:rFonts w:ascii="Cambria" w:hAnsi="Cambria" w:cs="Arial"/>
+        </w:rPr>
+      </w:pPr>
+      <w:r>
+        <w:rPr>
+          <w:rFonts w:ascii="Cambria" w:hAnsi="Cambria" w:cs="Arial"/>
+        </w:rPr>
+        <w:t>If the player loses, it will return “Player Loses”.</w:t>
+      </w:r>
+    </w:p>
+    <w:p>
+      <w:pPr>
+        <w:spacing w:after="0"/>
+        <w:rPr>
+          <w:rFonts w:ascii="Cambria" w:hAnsi="Cambria" w:cs="Arial"/>
+        </w:rPr>
+      </w:pPr>
+      <w:r>
+        <w:rPr>
+          <w:rFonts w:ascii="Cambria" w:hAnsi="Cambria" w:cs="Arial"/>
+        </w:rPr>
+        <w:t>Otherwise, it will return “Game Over”.</w:t>
+      </w:r>
+    </w:p>
+    <w:p>
+      <w:pPr>
+        <w:spacing w:after="0"/>
+        <w:rPr>
+          <w:rFonts w:ascii="Cambria" w:hAnsi="Cambria" w:cs="Arial"/>
+        </w:rPr>
+      </w:pPr>
+    </w:p>
+    <w:p>
+      <w:pPr>
+        <w:spacing w:after="0"/>
         <w:rPr>
           <w:rFonts w:ascii="Cambria" w:hAnsi="Cambria" w:cs="Arial"/>
           <w:b/>
           <w:bCs/>
         </w:rPr>
-        <w:t>End Game Message</w:t>
-      </w:r>
-    </w:p>
-    <w:p>
-      <w:pPr>
-        <w:spacing w:after="0"/>
-        <w:rPr>
-          <w:rFonts w:ascii="Cambria" w:hAnsi="Cambria" w:cs="Arial"/>
-        </w:rPr>
-      </w:pPr>
-      <w:r>
-        <w:rPr>
-          <w:rFonts w:ascii="Cambria" w:hAnsi="Cambria" w:cs="Arial"/>
-        </w:rPr>
-        <w:t xml:space="preserve">To display the end game messages associated to winning and losing, we can override the </w:t>
-      </w:r>
-      <w:proofErr w:type="spellStart"/>
-      <w:r>
-        <w:rPr>
-          <w:rFonts w:ascii="Cambria" w:hAnsi="Cambria" w:cs="Arial"/>
-        </w:rPr>
-        <w:t>endGameMessage</w:t>
-      </w:r>
-      <w:proofErr w:type="spellEnd"/>
-      <w:r>
-        <w:rPr>
-          <w:rFonts w:ascii="Cambria" w:hAnsi="Cambria" w:cs="Arial"/>
-        </w:rPr>
-        <w:t>() method in World and add some logic to return the end game message associated to whether the player has won or lost the game.</w:t>
-      </w:r>
-    </w:p>
-    <w:p>
-      <w:pPr>
-        <w:spacing w:after="0"/>
-        <w:rPr>
-          <w:rFonts w:ascii="Cambria" w:hAnsi="Cambria" w:cs="Arial"/>
-        </w:rPr>
-      </w:pPr>
-      <w:r>
-        <w:rPr>
-          <w:rFonts w:ascii="Cambria" w:hAnsi="Cambria" w:cs="Arial"/>
-        </w:rPr>
-        <w:t>If the player wins, it will return “Player Wins”.</w:t>
-      </w:r>
-    </w:p>
-    <w:p>
-      <w:pPr>
-        <w:spacing w:after="0"/>
-        <w:rPr>
-          <w:rFonts w:ascii="Cambria" w:hAnsi="Cambria" w:cs="Arial"/>
-        </w:rPr>
-      </w:pPr>
-      <w:r>
-        <w:rPr>
-          <w:rFonts w:ascii="Cambria" w:hAnsi="Cambria" w:cs="Arial"/>
-        </w:rPr>
-        <w:t>If the player loses, it will return “Player Loses”.</w:t>
-      </w:r>
-    </w:p>
-    <w:p>
-      <w:pPr>
-        <w:spacing w:after="0"/>
-        <w:rPr>
-          <w:rFonts w:ascii="Cambria" w:hAnsi="Cambria" w:cs="Arial"/>
-        </w:rPr>
-      </w:pPr>
-      <w:r>
-        <w:rPr>
-          <w:rFonts w:ascii="Cambria" w:hAnsi="Cambria" w:cs="Arial"/>
-        </w:rPr>
-        <w:t>Otherwise, it will return “Game Over”.</w:t>
-      </w:r>
-    </w:p>
-    <w:p>
-      <w:pPr>
-        <w:spacing w:after="0"/>
-        <w:rPr>
-          <w:rFonts w:ascii="Cambria" w:hAnsi="Cambria" w:cs="Arial"/>
-        </w:rPr>
-      </w:pPr>
-    </w:p>
-    <w:p>
-      <w:pPr>
-        <w:spacing w:after="0"/>
+      </w:pPr>
+      <w:r>
         <w:rPr>
           <w:rFonts w:ascii="Cambria" w:hAnsi="Cambria" w:cs="Arial"/>
           <w:b/>
           <w:bCs/>
         </w:rPr>
-      </w:pPr>
-      <w:r>
-        <w:rPr>
-          <w:rFonts w:ascii="Cambria" w:hAnsi="Cambria" w:cs="Arial"/>
-          <w:b/>
-          <w:bCs/>
-        </w:rPr>
         <w:t>Quit Game</w:t>
       </w:r>
     </w:p>
@@ -3982,21 +4423,18 @@
         </w:rPr>
         <w:t xml:space="preserve"> and ends the game with the “Game Over” message.</w:t>
       </w:r>
-      <w:bookmarkStart w:id="0" w:name="_GoBack"/>
-      <w:bookmarkEnd w:id="0"/>
-    </w:p>
-    <w:p>
-      <w:pPr>
-        <w:spacing w:after="0"/>
-        <w:rPr>
-          <w:rFonts w:ascii="Arial" w:hAnsi="Arial" w:cs="Arial"/>
-        </w:rPr>
-      </w:pPr>
-      <w:r>
-        <w:rPr>
-          <w:rFonts w:ascii="Arial" w:hAnsi="Arial" w:cs="Arial"/>
-        </w:rPr>
-        <w:lastRenderedPageBreak/>
+    </w:p>
+    <w:p>
+      <w:pPr>
+        <w:spacing w:after="0"/>
+        <w:rPr>
+          <w:rFonts w:ascii="Cambria" w:hAnsi="Cambria" w:cs="Arial"/>
+        </w:rPr>
+      </w:pPr>
+      <w:r>
+        <w:rPr>
+          <w:rFonts w:ascii="Cambria" w:hAnsi="Cambria" w:cs="Arial"/>
+        </w:rPr>
         <w:t xml:space="preserve">  </w:t>
       </w:r>
     </w:p>
@@ -4004,12 +4442,13 @@
       <w:pPr>
         <w:spacing w:after="0"/>
         <w:rPr>
-          <w:rFonts w:ascii="Arial" w:hAnsi="Arial" w:cs="Arial"/>
-        </w:rPr>
-      </w:pPr>
-    </w:p>
-    <w:p>
-      <w:pPr>
+          <w:rFonts w:ascii="Cambria" w:hAnsi="Cambria" w:cs="Arial"/>
+        </w:rPr>
+      </w:pPr>
+    </w:p>
+    <w:p>
+      <w:pPr>
+        <w:spacing w:after="0"/>
         <w:rPr>
           <w:rFonts w:ascii="Cambria" w:hAnsi="Cambria"/>
           <w:b/>

</xml_diff>

<commit_message>
Added Sniper Rifle details
</commit_message>
<xml_diff>
--- a/design-docs/DESIGN_RATIONALE.docx
+++ b/design-docs/DESIGN_RATIONALE.docx
@@ -3941,6 +3941,508 @@
           <w:rFonts w:ascii="Cambria" w:hAnsi="Cambria" w:cs="Arial"/>
         </w:rPr>
       </w:pPr>
+    </w:p>
+    <w:p>
+      <w:pPr>
+        <w:spacing w:after="0"/>
+        <w:rPr>
+          <w:rFonts w:ascii="Cambria" w:hAnsi="Cambria" w:cs="Arial"/>
+        </w:rPr>
+      </w:pPr>
+      <w:r>
+        <w:rPr>
+          <w:rFonts w:ascii="Cambria" w:hAnsi="Cambria" w:cs="Arial"/>
+        </w:rPr>
+        <w:t xml:space="preserve">The decision to implement a new class called </w:t>
+      </w:r>
+      <w:proofErr w:type="spellStart"/>
+      <w:r>
+        <w:rPr>
+          <w:rFonts w:ascii="Cambria" w:hAnsi="Cambria" w:cs="Arial"/>
+        </w:rPr>
+        <w:t>WorldExtended</w:t>
+      </w:r>
+      <w:proofErr w:type="spellEnd"/>
+      <w:r>
+        <w:rPr>
+          <w:rFonts w:ascii="Cambria" w:hAnsi="Cambria" w:cs="Arial"/>
+        </w:rPr>
+        <w:t xml:space="preserve"> that extends the World class allows simple overriding of methods that are in World which demonstrates good use of the protected methods in World. </w:t>
+      </w:r>
+    </w:p>
+    <w:p>
+      <w:pPr>
+        <w:spacing w:after="0"/>
+        <w:rPr>
+          <w:rFonts w:ascii="Cambria" w:hAnsi="Cambria" w:cs="Arial"/>
+        </w:rPr>
+      </w:pPr>
+    </w:p>
+    <w:p>
+      <w:pPr>
+        <w:spacing w:after="0"/>
+        <w:rPr>
+          <w:rFonts w:ascii="Cambria" w:hAnsi="Cambria" w:cs="Arial"/>
+          <w:b/>
+          <w:bCs/>
+        </w:rPr>
+      </w:pPr>
+      <w:r>
+        <w:rPr>
+          <w:rFonts w:ascii="Cambria" w:hAnsi="Cambria" w:cs="Arial"/>
+          <w:b/>
+          <w:bCs/>
+        </w:rPr>
+        <w:t>Player Wins</w:t>
+      </w:r>
+    </w:p>
+    <w:p>
+      <w:pPr>
+        <w:spacing w:after="0"/>
+        <w:rPr>
+          <w:rFonts w:ascii="Cambria" w:hAnsi="Cambria" w:cs="Arial"/>
+        </w:rPr>
+      </w:pPr>
+      <w:r>
+        <w:rPr>
+          <w:rFonts w:ascii="Cambria" w:hAnsi="Cambria" w:cs="Arial"/>
+        </w:rPr>
+        <w:t xml:space="preserve">The </w:t>
+      </w:r>
+      <w:proofErr w:type="spellStart"/>
+      <w:r>
+        <w:rPr>
+          <w:rFonts w:ascii="Cambria" w:hAnsi="Cambria" w:cs="Arial"/>
+        </w:rPr>
+        <w:t>checkIfPlayerWins</w:t>
+      </w:r>
+      <w:proofErr w:type="spellEnd"/>
+      <w:r>
+        <w:rPr>
+          <w:rFonts w:ascii="Cambria" w:hAnsi="Cambria" w:cs="Arial"/>
+        </w:rPr>
+        <w:t xml:space="preserve">() private method checks the entire </w:t>
+      </w:r>
+      <w:proofErr w:type="spellStart"/>
+      <w:r>
+        <w:rPr>
+          <w:rFonts w:ascii="Cambria" w:hAnsi="Cambria" w:cs="Arial"/>
+        </w:rPr>
+        <w:t>GameMap</w:t>
+      </w:r>
+      <w:proofErr w:type="spellEnd"/>
+      <w:r>
+        <w:rPr>
+          <w:rFonts w:ascii="Cambria" w:hAnsi="Cambria" w:cs="Arial"/>
+        </w:rPr>
+        <w:t xml:space="preserve"> to see if there are any hostile enemies that still exist.</w:t>
+      </w:r>
+    </w:p>
+    <w:p>
+      <w:pPr>
+        <w:spacing w:after="0"/>
+        <w:rPr>
+          <w:rFonts w:ascii="Cambria" w:hAnsi="Cambria" w:cs="Arial"/>
+        </w:rPr>
+      </w:pPr>
+      <w:r>
+        <w:rPr>
+          <w:rFonts w:ascii="Cambria" w:hAnsi="Cambria" w:cs="Arial"/>
+        </w:rPr>
+        <w:t xml:space="preserve">If the player has won the game, it means that all hostile enemies are no longer on the compound </w:t>
+      </w:r>
+      <w:proofErr w:type="spellStart"/>
+      <w:r>
+        <w:rPr>
+          <w:rFonts w:ascii="Cambria" w:hAnsi="Cambria" w:cs="Arial"/>
+        </w:rPr>
+        <w:t>GameMap</w:t>
+      </w:r>
+      <w:proofErr w:type="spellEnd"/>
+      <w:r>
+        <w:rPr>
+          <w:rFonts w:ascii="Cambria" w:hAnsi="Cambria" w:cs="Arial"/>
+        </w:rPr>
+        <w:t xml:space="preserve">. The </w:t>
+      </w:r>
+      <w:proofErr w:type="spellStart"/>
+      <w:r>
+        <w:rPr>
+          <w:rFonts w:ascii="Cambria" w:hAnsi="Cambria" w:cs="Arial"/>
+        </w:rPr>
+        <w:t>stillRunning</w:t>
+      </w:r>
+      <w:proofErr w:type="spellEnd"/>
+      <w:r>
+        <w:rPr>
+          <w:rFonts w:ascii="Cambria" w:hAnsi="Cambria" w:cs="Arial"/>
+        </w:rPr>
+        <w:t>() method will return the False.</w:t>
+      </w:r>
+    </w:p>
+    <w:p>
+      <w:pPr>
+        <w:spacing w:after="0"/>
+        <w:rPr>
+          <w:rFonts w:ascii="Cambria" w:hAnsi="Cambria" w:cs="Arial"/>
+        </w:rPr>
+      </w:pPr>
+    </w:p>
+    <w:p>
+      <w:pPr>
+        <w:spacing w:after="0"/>
+        <w:rPr>
+          <w:rFonts w:ascii="Cambria" w:hAnsi="Cambria" w:cs="Arial"/>
+          <w:b/>
+          <w:bCs/>
+        </w:rPr>
+      </w:pPr>
+      <w:r>
+        <w:rPr>
+          <w:rFonts w:ascii="Cambria" w:hAnsi="Cambria" w:cs="Arial"/>
+          <w:b/>
+          <w:bCs/>
+        </w:rPr>
+        <w:t>Player Loses</w:t>
+      </w:r>
+    </w:p>
+    <w:p>
+      <w:pPr>
+        <w:spacing w:after="0"/>
+        <w:rPr>
+          <w:rFonts w:ascii="Cambria" w:hAnsi="Cambria" w:cs="Arial"/>
+        </w:rPr>
+      </w:pPr>
+      <w:r>
+        <w:rPr>
+          <w:rFonts w:ascii="Cambria" w:hAnsi="Cambria" w:cs="Arial"/>
+        </w:rPr>
+        <w:t xml:space="preserve">The </w:t>
+      </w:r>
+      <w:proofErr w:type="spellStart"/>
+      <w:r>
+        <w:rPr>
+          <w:rFonts w:ascii="Cambria" w:hAnsi="Cambria" w:cs="Arial"/>
+        </w:rPr>
+        <w:t>checkIfPlayerLoses</w:t>
+      </w:r>
+      <w:proofErr w:type="spellEnd"/>
+      <w:r>
+        <w:rPr>
+          <w:rFonts w:ascii="Cambria" w:hAnsi="Cambria" w:cs="Arial"/>
+        </w:rPr>
+        <w:t xml:space="preserve">() private method checks the entire </w:t>
+      </w:r>
+      <w:proofErr w:type="spellStart"/>
+      <w:r>
+        <w:rPr>
+          <w:rFonts w:ascii="Cambria" w:hAnsi="Cambria" w:cs="Arial"/>
+        </w:rPr>
+        <w:t>GameMap</w:t>
+      </w:r>
+      <w:proofErr w:type="spellEnd"/>
+      <w:r>
+        <w:rPr>
+          <w:rFonts w:ascii="Cambria" w:hAnsi="Cambria" w:cs="Arial"/>
+        </w:rPr>
+        <w:t xml:space="preserve"> to see if there are no longer any Humans besides the Player alive.</w:t>
+      </w:r>
+    </w:p>
+    <w:p>
+      <w:pPr>
+        <w:spacing w:after="0"/>
+        <w:rPr>
+          <w:rFonts w:ascii="Cambria" w:hAnsi="Cambria" w:cs="Arial"/>
+        </w:rPr>
+      </w:pPr>
+      <w:r>
+        <w:rPr>
+          <w:rFonts w:ascii="Cambria" w:hAnsi="Cambria" w:cs="Arial"/>
+        </w:rPr>
+        <w:t xml:space="preserve">If the player has lost the game, it means that either the Player was killed, or all Humans besides the Player has been killed in the compound </w:t>
+      </w:r>
+      <w:proofErr w:type="spellStart"/>
+      <w:r>
+        <w:rPr>
+          <w:rFonts w:ascii="Cambria" w:hAnsi="Cambria" w:cs="Arial"/>
+        </w:rPr>
+        <w:t>GameMap</w:t>
+      </w:r>
+      <w:proofErr w:type="spellEnd"/>
+      <w:r>
+        <w:rPr>
+          <w:rFonts w:ascii="Cambria" w:hAnsi="Cambria" w:cs="Arial"/>
+        </w:rPr>
+        <w:t xml:space="preserve">. The </w:t>
+      </w:r>
+      <w:proofErr w:type="spellStart"/>
+      <w:r>
+        <w:rPr>
+          <w:rFonts w:ascii="Cambria" w:hAnsi="Cambria" w:cs="Arial"/>
+        </w:rPr>
+        <w:t>stillRunning</w:t>
+      </w:r>
+      <w:proofErr w:type="spellEnd"/>
+      <w:r>
+        <w:rPr>
+          <w:rFonts w:ascii="Cambria" w:hAnsi="Cambria" w:cs="Arial"/>
+        </w:rPr>
+        <w:t>() method will return the False.</w:t>
+      </w:r>
+    </w:p>
+    <w:p>
+      <w:pPr>
+        <w:spacing w:after="0"/>
+        <w:rPr>
+          <w:rFonts w:ascii="Cambria" w:hAnsi="Cambria" w:cs="Arial"/>
+        </w:rPr>
+      </w:pPr>
+    </w:p>
+    <w:p>
+      <w:pPr>
+        <w:spacing w:after="0"/>
+        <w:rPr>
+          <w:rFonts w:ascii="Cambria" w:hAnsi="Cambria" w:cs="Arial"/>
+          <w:b/>
+          <w:bCs/>
+        </w:rPr>
+      </w:pPr>
+      <w:r>
+        <w:rPr>
+          <w:rFonts w:ascii="Cambria" w:hAnsi="Cambria" w:cs="Arial"/>
+          <w:b/>
+          <w:bCs/>
+        </w:rPr>
+        <w:t>Game Continues</w:t>
+      </w:r>
+    </w:p>
+    <w:p>
+      <w:pPr>
+        <w:spacing w:after="0"/>
+        <w:rPr>
+          <w:rFonts w:ascii="Cambria" w:hAnsi="Cambria" w:cs="Arial"/>
+        </w:rPr>
+      </w:pPr>
+      <w:r>
+        <w:rPr>
+          <w:rFonts w:ascii="Cambria" w:hAnsi="Cambria" w:cs="Arial"/>
+        </w:rPr>
+        <w:t xml:space="preserve">If both of these methods have not returned True, then the </w:t>
+      </w:r>
+      <w:proofErr w:type="spellStart"/>
+      <w:r>
+        <w:rPr>
+          <w:rFonts w:ascii="Cambria" w:hAnsi="Cambria" w:cs="Arial"/>
+        </w:rPr>
+        <w:t>stillRunning</w:t>
+      </w:r>
+      <w:proofErr w:type="spellEnd"/>
+      <w:r>
+        <w:rPr>
+          <w:rFonts w:ascii="Cambria" w:hAnsi="Cambria" w:cs="Arial"/>
+        </w:rPr>
+        <w:t>() method will return True to continue to game.</w:t>
+      </w:r>
+    </w:p>
+    <w:p>
+      <w:pPr>
+        <w:spacing w:after="0"/>
+        <w:rPr>
+          <w:rFonts w:ascii="Cambria" w:hAnsi="Cambria" w:cs="Arial"/>
+        </w:rPr>
+      </w:pPr>
+    </w:p>
+    <w:p>
+      <w:pPr>
+        <w:spacing w:after="0"/>
+        <w:rPr>
+          <w:rFonts w:ascii="Cambria" w:hAnsi="Cambria" w:cs="Arial"/>
+          <w:b/>
+          <w:bCs/>
+        </w:rPr>
+      </w:pPr>
+      <w:r>
+        <w:rPr>
+          <w:rFonts w:ascii="Cambria" w:hAnsi="Cambria" w:cs="Arial"/>
+          <w:b/>
+          <w:bCs/>
+        </w:rPr>
+        <w:t>End Game Message</w:t>
+      </w:r>
+    </w:p>
+    <w:p>
+      <w:pPr>
+        <w:spacing w:after="0"/>
+        <w:rPr>
+          <w:rFonts w:ascii="Cambria" w:hAnsi="Cambria" w:cs="Arial"/>
+        </w:rPr>
+      </w:pPr>
+      <w:r>
+        <w:rPr>
+          <w:rFonts w:ascii="Cambria" w:hAnsi="Cambria" w:cs="Arial"/>
+        </w:rPr>
+        <w:t xml:space="preserve">To display the end game messages associated to winning and losing, we can override the </w:t>
+      </w:r>
+      <w:proofErr w:type="spellStart"/>
+      <w:r>
+        <w:rPr>
+          <w:rFonts w:ascii="Cambria" w:hAnsi="Cambria" w:cs="Arial"/>
+        </w:rPr>
+        <w:t>endGameMessage</w:t>
+      </w:r>
+      <w:proofErr w:type="spellEnd"/>
+      <w:r>
+        <w:rPr>
+          <w:rFonts w:ascii="Cambria" w:hAnsi="Cambria" w:cs="Arial"/>
+        </w:rPr>
+        <w:t>() method in World and add some logic to return the end game message associated to whether the player has won or lost the game.</w:t>
+      </w:r>
+    </w:p>
+    <w:p>
+      <w:pPr>
+        <w:spacing w:after="0"/>
+        <w:rPr>
+          <w:rFonts w:ascii="Cambria" w:hAnsi="Cambria" w:cs="Arial"/>
+        </w:rPr>
+      </w:pPr>
+      <w:r>
+        <w:rPr>
+          <w:rFonts w:ascii="Cambria" w:hAnsi="Cambria" w:cs="Arial"/>
+        </w:rPr>
+        <w:t>If the player wins, it will return “Player Wins”.</w:t>
+      </w:r>
+    </w:p>
+    <w:p>
+      <w:pPr>
+        <w:spacing w:after="0"/>
+        <w:rPr>
+          <w:rFonts w:ascii="Cambria" w:hAnsi="Cambria" w:cs="Arial"/>
+        </w:rPr>
+      </w:pPr>
+      <w:r>
+        <w:rPr>
+          <w:rFonts w:ascii="Cambria" w:hAnsi="Cambria" w:cs="Arial"/>
+        </w:rPr>
+        <w:t>If the player loses, it will return “Player Loses”.</w:t>
+      </w:r>
+    </w:p>
+    <w:p>
+      <w:pPr>
+        <w:spacing w:after="0"/>
+        <w:rPr>
+          <w:rFonts w:ascii="Cambria" w:hAnsi="Cambria" w:cs="Arial"/>
+        </w:rPr>
+      </w:pPr>
+      <w:r>
+        <w:rPr>
+          <w:rFonts w:ascii="Cambria" w:hAnsi="Cambria" w:cs="Arial"/>
+        </w:rPr>
+        <w:t>Otherwise, it will return “Game Over”.</w:t>
+      </w:r>
+    </w:p>
+    <w:p>
+      <w:pPr>
+        <w:spacing w:after="0"/>
+        <w:rPr>
+          <w:rFonts w:ascii="Cambria" w:hAnsi="Cambria" w:cs="Arial"/>
+        </w:rPr>
+      </w:pPr>
+    </w:p>
+    <w:p>
+      <w:pPr>
+        <w:spacing w:after="0"/>
+        <w:rPr>
+          <w:rFonts w:ascii="Cambria" w:hAnsi="Cambria" w:cs="Arial"/>
+          <w:b/>
+          <w:bCs/>
+        </w:rPr>
+      </w:pPr>
+      <w:r>
+        <w:rPr>
+          <w:rFonts w:ascii="Cambria" w:hAnsi="Cambria" w:cs="Arial"/>
+          <w:b/>
+          <w:bCs/>
+        </w:rPr>
+        <w:t>Quit Game</w:t>
+      </w:r>
+    </w:p>
+    <w:p>
+      <w:pPr>
+        <w:spacing w:after="0"/>
+        <w:rPr>
+          <w:rFonts w:ascii="Cambria" w:hAnsi="Cambria" w:cs="Arial"/>
+        </w:rPr>
+      </w:pPr>
+      <w:r>
+        <w:rPr>
+          <w:rFonts w:ascii="Cambria" w:hAnsi="Cambria" w:cs="Arial"/>
+        </w:rPr>
+        <w:t xml:space="preserve">We also implement a way for the player to quit the game whenever they like. We add a new class called </w:t>
+      </w:r>
+      <w:proofErr w:type="spellStart"/>
+      <w:r>
+        <w:rPr>
+          <w:rFonts w:ascii="Cambria" w:hAnsi="Cambria" w:cs="Arial"/>
+        </w:rPr>
+        <w:t>QuitAction</w:t>
+      </w:r>
+      <w:proofErr w:type="spellEnd"/>
+      <w:r>
+        <w:rPr>
+          <w:rFonts w:ascii="Cambria" w:hAnsi="Cambria" w:cs="Arial"/>
+        </w:rPr>
+        <w:t xml:space="preserve"> which is a subclass of Action and when the execute() method is used on </w:t>
+      </w:r>
+      <w:proofErr w:type="spellStart"/>
+      <w:r>
+        <w:rPr>
+          <w:rFonts w:ascii="Cambria" w:hAnsi="Cambria" w:cs="Arial"/>
+        </w:rPr>
+        <w:t>QuitAction</w:t>
+      </w:r>
+      <w:proofErr w:type="spellEnd"/>
+      <w:r>
+        <w:rPr>
+          <w:rFonts w:ascii="Cambria" w:hAnsi="Cambria" w:cs="Arial"/>
+        </w:rPr>
+        <w:t xml:space="preserve">, it removes the player from the game and returns a message “Player quits the game”. By removing the player from the game, the original World class automatically identifies that the player is no longer on the </w:t>
+      </w:r>
+      <w:proofErr w:type="spellStart"/>
+      <w:r>
+        <w:rPr>
+          <w:rFonts w:ascii="Cambria" w:hAnsi="Cambria" w:cs="Arial"/>
+        </w:rPr>
+        <w:t>GameMap</w:t>
+      </w:r>
+      <w:proofErr w:type="spellEnd"/>
+      <w:r>
+        <w:rPr>
+          <w:rFonts w:ascii="Cambria" w:hAnsi="Cambria" w:cs="Arial"/>
+        </w:rPr>
+        <w:t xml:space="preserve"> and ends the game with the “Game Over” message.</w:t>
+      </w:r>
+    </w:p>
+    <w:p>
+      <w:pPr>
+        <w:spacing w:after="0"/>
+        <w:rPr>
+          <w:rFonts w:ascii="Cambria" w:hAnsi="Cambria" w:cs="Arial"/>
+        </w:rPr>
+      </w:pPr>
+      <w:r>
+        <w:rPr>
+          <w:rFonts w:ascii="Cambria" w:hAnsi="Cambria" w:cs="Arial"/>
+        </w:rPr>
+        <w:t xml:space="preserve">  </w:t>
+      </w:r>
+    </w:p>
+    <w:p>
+      <w:pPr>
+        <w:spacing w:after="0"/>
+        <w:rPr>
+          <w:rFonts w:ascii="Cambria" w:hAnsi="Cambria" w:cs="Arial"/>
+        </w:rPr>
+      </w:pPr>
       <w:bookmarkStart w:id="0" w:name="_GoBack"/>
       <w:bookmarkEnd w:id="0"/>
     </w:p>
@@ -3949,42 +4451,6 @@
         <w:spacing w:after="0"/>
         <w:rPr>
           <w:rFonts w:ascii="Cambria" w:hAnsi="Cambria" w:cs="Arial"/>
-        </w:rPr>
-      </w:pPr>
-      <w:r>
-        <w:rPr>
-          <w:rFonts w:ascii="Cambria" w:hAnsi="Cambria" w:cs="Arial"/>
-        </w:rPr>
-        <w:t xml:space="preserve">The decision to implement a new class called </w:t>
-      </w:r>
-      <w:proofErr w:type="spellStart"/>
-      <w:r>
-        <w:rPr>
-          <w:rFonts w:ascii="Cambria" w:hAnsi="Cambria" w:cs="Arial"/>
-        </w:rPr>
-        <w:t>WorldExtended</w:t>
-      </w:r>
-      <w:proofErr w:type="spellEnd"/>
-      <w:r>
-        <w:rPr>
-          <w:rFonts w:ascii="Cambria" w:hAnsi="Cambria" w:cs="Arial"/>
-        </w:rPr>
-        <w:t xml:space="preserve"> that extends the World class allows simple overriding of methods that are in World which demonstrates good use of the protected methods in World. </w:t>
-      </w:r>
-    </w:p>
-    <w:p>
-      <w:pPr>
-        <w:spacing w:after="0"/>
-        <w:rPr>
-          <w:rFonts w:ascii="Cambria" w:hAnsi="Cambria" w:cs="Arial"/>
-        </w:rPr>
-      </w:pPr>
-    </w:p>
-    <w:p>
-      <w:pPr>
-        <w:spacing w:after="0"/>
-        <w:rPr>
-          <w:rFonts w:ascii="Cambria" w:hAnsi="Cambria" w:cs="Arial"/>
           <w:b/>
           <w:bCs/>
         </w:rPr>
@@ -3995,7 +4461,7 @@
           <w:b/>
           <w:bCs/>
         </w:rPr>
-        <w:t>Player Wins</w:t>
+        <w:t>Sniper Rifle</w:t>
       </w:r>
     </w:p>
     <w:p>
@@ -4016,70 +4482,326 @@
         <w:rPr>
           <w:rFonts w:ascii="Cambria" w:hAnsi="Cambria" w:cs="Arial"/>
         </w:rPr>
-        <w:t>checkIfPlayerWins</w:t>
-      </w:r>
-      <w:proofErr w:type="spellEnd"/>
-      <w:r>
-        <w:rPr>
-          <w:rFonts w:ascii="Cambria" w:hAnsi="Cambria" w:cs="Arial"/>
-        </w:rPr>
-        <w:t xml:space="preserve">() private method checks the entire </w:t>
-      </w:r>
-      <w:proofErr w:type="spellStart"/>
-      <w:r>
-        <w:rPr>
-          <w:rFonts w:ascii="Cambria" w:hAnsi="Cambria" w:cs="Arial"/>
-        </w:rPr>
-        <w:t>GameMap</w:t>
-      </w:r>
-      <w:proofErr w:type="spellEnd"/>
-      <w:r>
-        <w:rPr>
-          <w:rFonts w:ascii="Cambria" w:hAnsi="Cambria" w:cs="Arial"/>
-        </w:rPr>
-        <w:t xml:space="preserve"> to see if there are any hostile enemies that still exist.</w:t>
-      </w:r>
-    </w:p>
-    <w:p>
-      <w:pPr>
-        <w:spacing w:after="0"/>
-        <w:rPr>
-          <w:rFonts w:ascii="Cambria" w:hAnsi="Cambria" w:cs="Arial"/>
-        </w:rPr>
-      </w:pPr>
-      <w:r>
-        <w:rPr>
-          <w:rFonts w:ascii="Cambria" w:hAnsi="Cambria" w:cs="Arial"/>
-        </w:rPr>
-        <w:t xml:space="preserve">If the player has won the game, it means that all hostile enemies are no longer on the compound </w:t>
-      </w:r>
-      <w:proofErr w:type="spellStart"/>
-      <w:r>
-        <w:rPr>
-          <w:rFonts w:ascii="Cambria" w:hAnsi="Cambria" w:cs="Arial"/>
-        </w:rPr>
-        <w:t>GameMap</w:t>
-      </w:r>
-      <w:proofErr w:type="spellEnd"/>
-      <w:r>
-        <w:rPr>
-          <w:rFonts w:ascii="Cambria" w:hAnsi="Cambria" w:cs="Arial"/>
-        </w:rPr>
-        <w:t xml:space="preserve">. The </w:t>
-      </w:r>
-      <w:proofErr w:type="spellStart"/>
-      <w:r>
-        <w:rPr>
-          <w:rFonts w:ascii="Cambria" w:hAnsi="Cambria" w:cs="Arial"/>
-        </w:rPr>
-        <w:t>stillRunning</w:t>
-      </w:r>
-      <w:proofErr w:type="spellEnd"/>
-      <w:r>
-        <w:rPr>
-          <w:rFonts w:ascii="Cambria" w:hAnsi="Cambria" w:cs="Arial"/>
-        </w:rPr>
-        <w:t>() method will return the False.</w:t>
+        <w:t>SniperRifle</w:t>
+      </w:r>
+      <w:proofErr w:type="spellEnd"/>
+      <w:r>
+        <w:rPr>
+          <w:rFonts w:ascii="Cambria" w:hAnsi="Cambria" w:cs="Arial"/>
+        </w:rPr>
+        <w:t xml:space="preserve"> is a weapon that rewards patience. When it is fired at a target, and the Actor using the </w:t>
+      </w:r>
+      <w:proofErr w:type="spellStart"/>
+      <w:r>
+        <w:rPr>
+          <w:rFonts w:ascii="Cambria" w:hAnsi="Cambria" w:cs="Arial"/>
+        </w:rPr>
+        <w:t>SniperRifle</w:t>
+      </w:r>
+      <w:proofErr w:type="spellEnd"/>
+      <w:r>
+        <w:rPr>
+          <w:rFonts w:ascii="Cambria" w:hAnsi="Cambria" w:cs="Arial"/>
+        </w:rPr>
+        <w:t xml:space="preserve"> has spent time aiming, then the amount of damage will be increased alongside the probability of hitting the target. </w:t>
+      </w:r>
+    </w:p>
+    <w:p>
+      <w:pPr>
+        <w:spacing w:after="0"/>
+        <w:rPr>
+          <w:rFonts w:ascii="Cambria" w:hAnsi="Cambria" w:cs="Arial"/>
+        </w:rPr>
+      </w:pPr>
+    </w:p>
+    <w:p>
+      <w:pPr>
+        <w:spacing w:after="0"/>
+        <w:rPr>
+          <w:rFonts w:ascii="Cambria" w:hAnsi="Cambria" w:cs="Arial"/>
+        </w:rPr>
+      </w:pPr>
+      <w:r>
+        <w:rPr>
+          <w:rFonts w:ascii="Cambria" w:hAnsi="Cambria" w:cs="Arial"/>
+        </w:rPr>
+        <w:t xml:space="preserve">We create a subclass of the </w:t>
+      </w:r>
+      <w:proofErr w:type="spellStart"/>
+      <w:r>
+        <w:rPr>
+          <w:rFonts w:ascii="Cambria" w:hAnsi="Cambria" w:cs="Arial"/>
+        </w:rPr>
+        <w:t>WeaponItem</w:t>
+      </w:r>
+      <w:proofErr w:type="spellEnd"/>
+      <w:r>
+        <w:rPr>
+          <w:rFonts w:ascii="Cambria" w:hAnsi="Cambria" w:cs="Arial"/>
+        </w:rPr>
+        <w:t xml:space="preserve"> abstract class called </w:t>
+      </w:r>
+      <w:proofErr w:type="spellStart"/>
+      <w:r>
+        <w:rPr>
+          <w:rFonts w:ascii="Cambria" w:hAnsi="Cambria" w:cs="Arial"/>
+        </w:rPr>
+        <w:t>RangedWeaponItem</w:t>
+      </w:r>
+      <w:proofErr w:type="spellEnd"/>
+      <w:r>
+        <w:rPr>
+          <w:rFonts w:ascii="Cambria" w:hAnsi="Cambria" w:cs="Arial"/>
+        </w:rPr>
+        <w:t xml:space="preserve"> to allow the ability to use the </w:t>
+      </w:r>
+      <w:proofErr w:type="spellStart"/>
+      <w:r>
+        <w:rPr>
+          <w:rFonts w:ascii="Cambria" w:hAnsi="Cambria" w:cs="Arial"/>
+        </w:rPr>
+        <w:t>RangedWeaponItems</w:t>
+      </w:r>
+      <w:proofErr w:type="spellEnd"/>
+      <w:r>
+        <w:rPr>
+          <w:rFonts w:ascii="Cambria" w:hAnsi="Cambria" w:cs="Arial"/>
+        </w:rPr>
+        <w:t xml:space="preserve"> as melee Weapons too. Within the </w:t>
+      </w:r>
+      <w:proofErr w:type="spellStart"/>
+      <w:r>
+        <w:rPr>
+          <w:rFonts w:ascii="Cambria" w:hAnsi="Cambria" w:cs="Arial"/>
+        </w:rPr>
+        <w:t>RangedWeaponItem</w:t>
+      </w:r>
+      <w:proofErr w:type="spellEnd"/>
+      <w:r>
+        <w:rPr>
+          <w:rFonts w:ascii="Cambria" w:hAnsi="Cambria" w:cs="Arial"/>
+        </w:rPr>
+        <w:t xml:space="preserve"> class, we include private attributes that hold values for the </w:t>
+      </w:r>
+      <w:proofErr w:type="spellStart"/>
+      <w:r>
+        <w:rPr>
+          <w:rFonts w:ascii="Cambria" w:hAnsi="Cambria" w:cs="Arial"/>
+        </w:rPr>
+        <w:t>rangedDamage</w:t>
+      </w:r>
+      <w:proofErr w:type="spellEnd"/>
+      <w:r>
+        <w:rPr>
+          <w:rFonts w:ascii="Cambria" w:hAnsi="Cambria" w:cs="Arial"/>
+        </w:rPr>
+        <w:t xml:space="preserve"> and </w:t>
+      </w:r>
+      <w:proofErr w:type="spellStart"/>
+      <w:r>
+        <w:rPr>
+          <w:rFonts w:ascii="Cambria" w:hAnsi="Cambria" w:cs="Arial"/>
+        </w:rPr>
+        <w:t>rangedVerb</w:t>
+      </w:r>
+      <w:proofErr w:type="spellEnd"/>
+      <w:r>
+        <w:rPr>
+          <w:rFonts w:ascii="Cambria" w:hAnsi="Cambria" w:cs="Arial"/>
+        </w:rPr>
+        <w:t xml:space="preserve">. These work similar to how they did for normal </w:t>
+      </w:r>
+      <w:proofErr w:type="spellStart"/>
+      <w:r>
+        <w:rPr>
+          <w:rFonts w:ascii="Cambria" w:hAnsi="Cambria" w:cs="Arial"/>
+        </w:rPr>
+        <w:t>WeaponItems</w:t>
+      </w:r>
+      <w:proofErr w:type="spellEnd"/>
+      <w:r>
+        <w:rPr>
+          <w:rFonts w:ascii="Cambria" w:hAnsi="Cambria" w:cs="Arial"/>
+        </w:rPr>
+        <w:t xml:space="preserve">, but instead for </w:t>
+      </w:r>
+      <w:proofErr w:type="spellStart"/>
+      <w:r>
+        <w:rPr>
+          <w:rFonts w:ascii="Cambria" w:hAnsi="Cambria" w:cs="Arial"/>
+        </w:rPr>
+        <w:t>RangedWeaponItems</w:t>
+      </w:r>
+      <w:proofErr w:type="spellEnd"/>
+      <w:r>
+        <w:rPr>
+          <w:rFonts w:ascii="Cambria" w:hAnsi="Cambria" w:cs="Arial"/>
+        </w:rPr>
+        <w:t>.</w:t>
+      </w:r>
+    </w:p>
+    <w:p>
+      <w:pPr>
+        <w:spacing w:after="0"/>
+        <w:rPr>
+          <w:rFonts w:ascii="Cambria" w:hAnsi="Cambria" w:cs="Arial"/>
+        </w:rPr>
+      </w:pPr>
+    </w:p>
+    <w:p>
+      <w:pPr>
+        <w:spacing w:after="0"/>
+        <w:rPr>
+          <w:rFonts w:ascii="Cambria" w:hAnsi="Cambria" w:cs="Arial"/>
+        </w:rPr>
+      </w:pPr>
+      <w:r>
+        <w:rPr>
+          <w:rFonts w:ascii="Cambria" w:hAnsi="Cambria" w:cs="Arial"/>
+        </w:rPr>
+        <w:t xml:space="preserve">To implement a </w:t>
+      </w:r>
+      <w:proofErr w:type="spellStart"/>
+      <w:r>
+        <w:rPr>
+          <w:rFonts w:ascii="Cambria" w:hAnsi="Cambria" w:cs="Arial"/>
+        </w:rPr>
+        <w:t>SniperRifle</w:t>
+      </w:r>
+      <w:proofErr w:type="spellEnd"/>
+      <w:r>
+        <w:rPr>
+          <w:rFonts w:ascii="Cambria" w:hAnsi="Cambria" w:cs="Arial"/>
+        </w:rPr>
+        <w:t xml:space="preserve">, we create a subclass of the </w:t>
+      </w:r>
+      <w:proofErr w:type="spellStart"/>
+      <w:r>
+        <w:rPr>
+          <w:rFonts w:ascii="Cambria" w:hAnsi="Cambria" w:cs="Arial"/>
+        </w:rPr>
+        <w:t>RangedWeaponItem</w:t>
+      </w:r>
+      <w:proofErr w:type="spellEnd"/>
+      <w:r>
+        <w:rPr>
+          <w:rFonts w:ascii="Cambria" w:hAnsi="Cambria" w:cs="Arial"/>
+        </w:rPr>
+        <w:t xml:space="preserve"> and construct a </w:t>
+      </w:r>
+      <w:proofErr w:type="spellStart"/>
+      <w:r>
+        <w:rPr>
+          <w:rFonts w:ascii="Cambria" w:hAnsi="Cambria" w:cs="Arial"/>
+        </w:rPr>
+        <w:t>SniperRifle</w:t>
+      </w:r>
+      <w:proofErr w:type="spellEnd"/>
+      <w:r>
+        <w:rPr>
+          <w:rFonts w:ascii="Cambria" w:hAnsi="Cambria" w:cs="Arial"/>
+        </w:rPr>
+        <w:t xml:space="preserve"> with the base damage for melee attacks and base </w:t>
+      </w:r>
+      <w:proofErr w:type="spellStart"/>
+      <w:r>
+        <w:rPr>
+          <w:rFonts w:ascii="Cambria" w:hAnsi="Cambria" w:cs="Arial"/>
+        </w:rPr>
+        <w:t>rangedDamage</w:t>
+      </w:r>
+      <w:proofErr w:type="spellEnd"/>
+      <w:r>
+        <w:rPr>
+          <w:rFonts w:ascii="Cambria" w:hAnsi="Cambria" w:cs="Arial"/>
+        </w:rPr>
+        <w:t xml:space="preserve"> for ranged attacks.</w:t>
+      </w:r>
+    </w:p>
+    <w:p>
+      <w:pPr>
+        <w:spacing w:after="0"/>
+        <w:rPr>
+          <w:rFonts w:ascii="Cambria" w:hAnsi="Cambria" w:cs="Arial"/>
+        </w:rPr>
+      </w:pPr>
+    </w:p>
+    <w:p>
+      <w:pPr>
+        <w:spacing w:after="0"/>
+        <w:rPr>
+          <w:rFonts w:ascii="Cambria" w:hAnsi="Cambria" w:cs="Arial"/>
+        </w:rPr>
+      </w:pPr>
+      <w:r>
+        <w:rPr>
+          <w:rFonts w:ascii="Cambria" w:hAnsi="Cambria" w:cs="Arial"/>
+        </w:rPr>
+        <w:t xml:space="preserve">To implement a </w:t>
+      </w:r>
+      <w:proofErr w:type="spellStart"/>
+      <w:r>
+        <w:rPr>
+          <w:rFonts w:ascii="Cambria" w:hAnsi="Cambria" w:cs="Arial"/>
+        </w:rPr>
+        <w:t>SniperRifle</w:t>
+      </w:r>
+      <w:proofErr w:type="spellEnd"/>
+      <w:r>
+        <w:rPr>
+          <w:rFonts w:ascii="Cambria" w:hAnsi="Cambria" w:cs="Arial"/>
+        </w:rPr>
+        <w:t xml:space="preserve"> with variable damage and hit chance, we add a new concept called concentration. We give all Actors an attribute called concentration which can be used in various ways. In this case, we are using concentration to allow for better precision in aiming and also an increase in damage for the </w:t>
+      </w:r>
+      <w:proofErr w:type="spellStart"/>
+      <w:r>
+        <w:rPr>
+          <w:rFonts w:ascii="Cambria" w:hAnsi="Cambria" w:cs="Arial"/>
+        </w:rPr>
+        <w:t>SniperRifle</w:t>
+      </w:r>
+      <w:proofErr w:type="spellEnd"/>
+      <w:r>
+        <w:rPr>
+          <w:rFonts w:ascii="Cambria" w:hAnsi="Cambria" w:cs="Arial"/>
+        </w:rPr>
+        <w:t xml:space="preserve">. </w:t>
+      </w:r>
+    </w:p>
+    <w:p>
+      <w:pPr>
+        <w:spacing w:after="0"/>
+        <w:rPr>
+          <w:rFonts w:ascii="Cambria" w:hAnsi="Cambria" w:cs="Arial"/>
+        </w:rPr>
+      </w:pPr>
+    </w:p>
+    <w:p>
+      <w:pPr>
+        <w:spacing w:after="0"/>
+        <w:rPr>
+          <w:rFonts w:ascii="Cambria" w:hAnsi="Cambria" w:cs="Arial"/>
+        </w:rPr>
+      </w:pPr>
+      <w:r>
+        <w:rPr>
+          <w:rFonts w:ascii="Cambria" w:hAnsi="Cambria" w:cs="Arial"/>
+        </w:rPr>
+        <w:t xml:space="preserve">Initially, we had the idea of adding a charge counter to the </w:t>
+      </w:r>
+      <w:proofErr w:type="spellStart"/>
+      <w:r>
+        <w:rPr>
+          <w:rFonts w:ascii="Cambria" w:hAnsi="Cambria" w:cs="Arial"/>
+        </w:rPr>
+        <w:t>SniperRifle</w:t>
+      </w:r>
+      <w:proofErr w:type="spellEnd"/>
+      <w:r>
+        <w:rPr>
+          <w:rFonts w:ascii="Cambria" w:hAnsi="Cambria" w:cs="Arial"/>
+        </w:rPr>
+        <w:t xml:space="preserve"> which will count how many times it has been charged up or used for aiming. However, this brought upon problems where we could not account for when the Actor loses concentration on a target when the Actor is attacked or uses a different Action. </w:t>
       </w:r>
     </w:p>
     <w:p>
@@ -4105,91 +4827,219 @@
           <w:b/>
           <w:bCs/>
         </w:rPr>
-        <w:t>Player Loses</w:t>
-      </w:r>
-    </w:p>
-    <w:p>
-      <w:pPr>
-        <w:spacing w:after="0"/>
-        <w:rPr>
-          <w:rFonts w:ascii="Cambria" w:hAnsi="Cambria" w:cs="Arial"/>
-        </w:rPr>
-      </w:pPr>
-      <w:r>
-        <w:rPr>
-          <w:rFonts w:ascii="Cambria" w:hAnsi="Cambria" w:cs="Arial"/>
-        </w:rPr>
-        <w:t xml:space="preserve">The </w:t>
-      </w:r>
-      <w:proofErr w:type="spellStart"/>
-      <w:r>
-        <w:rPr>
-          <w:rFonts w:ascii="Cambria" w:hAnsi="Cambria" w:cs="Arial"/>
-        </w:rPr>
-        <w:t>checkIfPlayerLoses</w:t>
-      </w:r>
-      <w:proofErr w:type="spellEnd"/>
-      <w:r>
-        <w:rPr>
-          <w:rFonts w:ascii="Cambria" w:hAnsi="Cambria" w:cs="Arial"/>
-        </w:rPr>
-        <w:t xml:space="preserve">() private method checks the entire </w:t>
-      </w:r>
-      <w:proofErr w:type="spellStart"/>
-      <w:r>
-        <w:rPr>
-          <w:rFonts w:ascii="Cambria" w:hAnsi="Cambria" w:cs="Arial"/>
-        </w:rPr>
-        <w:t>GameMap</w:t>
-      </w:r>
-      <w:proofErr w:type="spellEnd"/>
-      <w:r>
-        <w:rPr>
-          <w:rFonts w:ascii="Cambria" w:hAnsi="Cambria" w:cs="Arial"/>
-        </w:rPr>
-        <w:t xml:space="preserve"> to see if there are no longer any Humans besides the Player alive.</w:t>
-      </w:r>
-    </w:p>
-    <w:p>
-      <w:pPr>
-        <w:spacing w:after="0"/>
-        <w:rPr>
-          <w:rFonts w:ascii="Cambria" w:hAnsi="Cambria" w:cs="Arial"/>
-        </w:rPr>
-      </w:pPr>
-      <w:r>
-        <w:rPr>
-          <w:rFonts w:ascii="Cambria" w:hAnsi="Cambria" w:cs="Arial"/>
-        </w:rPr>
-        <w:t xml:space="preserve">If the player has lost the game, it means that either the Player was killed, or all Humans besides the Player has been killed in the compound </w:t>
-      </w:r>
-      <w:proofErr w:type="spellStart"/>
-      <w:r>
-        <w:rPr>
-          <w:rFonts w:ascii="Cambria" w:hAnsi="Cambria" w:cs="Arial"/>
-        </w:rPr>
-        <w:t>GameMap</w:t>
-      </w:r>
-      <w:proofErr w:type="spellEnd"/>
-      <w:r>
-        <w:rPr>
-          <w:rFonts w:ascii="Cambria" w:hAnsi="Cambria" w:cs="Arial"/>
-        </w:rPr>
-        <w:t xml:space="preserve">. The </w:t>
-      </w:r>
-      <w:proofErr w:type="spellStart"/>
-      <w:r>
-        <w:rPr>
-          <w:rFonts w:ascii="Cambria" w:hAnsi="Cambria" w:cs="Arial"/>
-        </w:rPr>
-        <w:t>stillRunning</w:t>
-      </w:r>
-      <w:proofErr w:type="spellEnd"/>
-      <w:r>
-        <w:rPr>
-          <w:rFonts w:ascii="Cambria" w:hAnsi="Cambria" w:cs="Arial"/>
-        </w:rPr>
-        <w:t>() method will return the False.</w:t>
+        <w:t>Range Damage</w:t>
+      </w:r>
+    </w:p>
+    <w:p>
+      <w:pPr>
+        <w:spacing w:after="0"/>
+        <w:rPr>
+          <w:rFonts w:ascii="Cambria" w:hAnsi="Cambria" w:cs="Arial"/>
+        </w:rPr>
+      </w:pPr>
+      <w:r>
+        <w:rPr>
+          <w:rFonts w:ascii="Cambria" w:hAnsi="Cambria" w:cs="Arial"/>
+        </w:rPr>
+        <w:t xml:space="preserve">Since we have a </w:t>
+      </w:r>
+      <w:proofErr w:type="spellStart"/>
+      <w:r>
+        <w:rPr>
+          <w:rFonts w:ascii="Cambria" w:hAnsi="Cambria" w:cs="Arial"/>
+        </w:rPr>
+        <w:t>RangedWeaponItem</w:t>
+      </w:r>
+      <w:proofErr w:type="spellEnd"/>
+      <w:r>
+        <w:rPr>
+          <w:rFonts w:ascii="Cambria" w:hAnsi="Cambria" w:cs="Arial"/>
+        </w:rPr>
+        <w:t xml:space="preserve">, it requires a new method to determine the output of the ranged attack. We use </w:t>
+      </w:r>
+      <w:proofErr w:type="spellStart"/>
+      <w:r>
+        <w:rPr>
+          <w:rFonts w:ascii="Cambria" w:hAnsi="Cambria" w:cs="Arial"/>
+        </w:rPr>
+        <w:t>rangeDamage</w:t>
+      </w:r>
+      <w:proofErr w:type="spellEnd"/>
+      <w:r>
+        <w:rPr>
+          <w:rFonts w:ascii="Cambria" w:hAnsi="Cambria" w:cs="Arial"/>
+        </w:rPr>
+        <w:t xml:space="preserve">() as a method that determines what damage to output when an Actor shoots the </w:t>
+      </w:r>
+      <w:proofErr w:type="spellStart"/>
+      <w:r>
+        <w:rPr>
+          <w:rFonts w:ascii="Cambria" w:hAnsi="Cambria" w:cs="Arial"/>
+        </w:rPr>
+        <w:t>SniperRifle</w:t>
+      </w:r>
+      <w:proofErr w:type="spellEnd"/>
+      <w:r>
+        <w:rPr>
+          <w:rFonts w:ascii="Cambria" w:hAnsi="Cambria" w:cs="Arial"/>
+        </w:rPr>
+        <w:t xml:space="preserve">. This uses the concept of the Actor’s concentration level which changes what the damage output will be. </w:t>
+      </w:r>
+    </w:p>
+    <w:p>
+      <w:pPr>
+        <w:spacing w:after="0"/>
+        <w:rPr>
+          <w:rFonts w:ascii="Cambria" w:hAnsi="Cambria" w:cs="Arial"/>
+        </w:rPr>
+      </w:pPr>
+    </w:p>
+    <w:p>
+      <w:pPr>
+        <w:spacing w:after="0"/>
+        <w:rPr>
+          <w:rFonts w:ascii="Cambria" w:hAnsi="Cambria" w:cs="Arial"/>
+        </w:rPr>
+      </w:pPr>
+      <w:r>
+        <w:rPr>
+          <w:rFonts w:ascii="Cambria" w:hAnsi="Cambria" w:cs="Arial"/>
+        </w:rPr>
+        <w:t xml:space="preserve">We want to provide a </w:t>
+      </w:r>
+      <w:proofErr w:type="spellStart"/>
+      <w:r>
+        <w:rPr>
+          <w:rFonts w:ascii="Cambria" w:hAnsi="Cambria" w:cs="Arial"/>
+        </w:rPr>
+        <w:t>SniperRifle</w:t>
+      </w:r>
+      <w:proofErr w:type="spellEnd"/>
+      <w:r>
+        <w:rPr>
+          <w:rFonts w:ascii="Cambria" w:hAnsi="Cambria" w:cs="Arial"/>
+        </w:rPr>
+        <w:t xml:space="preserve"> that does base </w:t>
+      </w:r>
+      <w:proofErr w:type="spellStart"/>
+      <w:r>
+        <w:rPr>
+          <w:rFonts w:ascii="Cambria" w:hAnsi="Cambria" w:cs="Arial"/>
+        </w:rPr>
+        <w:t>rangedDamage</w:t>
+      </w:r>
+      <w:proofErr w:type="spellEnd"/>
+      <w:r>
+        <w:rPr>
+          <w:rFonts w:ascii="Cambria" w:hAnsi="Cambria" w:cs="Arial"/>
+        </w:rPr>
+        <w:t xml:space="preserve"> when the Actor has not aimed at the target in a previous turn. If the Actor has aimed once and then shoots the same target, then the </w:t>
+      </w:r>
+      <w:proofErr w:type="spellStart"/>
+      <w:r>
+        <w:rPr>
+          <w:rFonts w:ascii="Cambria" w:hAnsi="Cambria" w:cs="Arial"/>
+        </w:rPr>
+        <w:t>rangedDamage</w:t>
+      </w:r>
+      <w:proofErr w:type="spellEnd"/>
+      <w:r>
+        <w:rPr>
+          <w:rFonts w:ascii="Cambria" w:hAnsi="Cambria" w:cs="Arial"/>
+        </w:rPr>
+        <w:t xml:space="preserve"> is doubled. If the Actor has aimed twice and then shoots the same target, then the </w:t>
+      </w:r>
+      <w:proofErr w:type="spellStart"/>
+      <w:r>
+        <w:rPr>
+          <w:rFonts w:ascii="Cambria" w:hAnsi="Cambria" w:cs="Arial"/>
+        </w:rPr>
+        <w:t>rangedDamage</w:t>
+      </w:r>
+      <w:proofErr w:type="spellEnd"/>
+      <w:r>
+        <w:rPr>
+          <w:rFonts w:ascii="Cambria" w:hAnsi="Cambria" w:cs="Arial"/>
+        </w:rPr>
+        <w:t xml:space="preserve"> output is 1000 hit points. We know that a </w:t>
+      </w:r>
+      <w:proofErr w:type="spellStart"/>
+      <w:r>
+        <w:rPr>
+          <w:rFonts w:ascii="Cambria" w:hAnsi="Cambria" w:cs="Arial"/>
+        </w:rPr>
+        <w:t>SniperRifle</w:t>
+      </w:r>
+      <w:proofErr w:type="spellEnd"/>
+      <w:r>
+        <w:rPr>
+          <w:rFonts w:ascii="Cambria" w:hAnsi="Cambria" w:cs="Arial"/>
+        </w:rPr>
+        <w:t xml:space="preserve"> is a lethal Weapon and that an output of 1000 hit points is enough for instant killing the Actors currently found in the Game. When the Actor holding the </w:t>
+      </w:r>
+      <w:proofErr w:type="spellStart"/>
+      <w:r>
+        <w:rPr>
+          <w:rFonts w:ascii="Cambria" w:hAnsi="Cambria" w:cs="Arial"/>
+        </w:rPr>
+        <w:t>SniperRifle</w:t>
+      </w:r>
+      <w:proofErr w:type="spellEnd"/>
+      <w:r>
+        <w:rPr>
+          <w:rFonts w:ascii="Cambria" w:hAnsi="Cambria" w:cs="Arial"/>
+        </w:rPr>
+        <w:t xml:space="preserve"> is hurt or if they decide to execute an Action that is not aiming, then the Actor’s concentration will be reset to 0.</w:t>
+      </w:r>
+    </w:p>
+    <w:p>
+      <w:pPr>
+        <w:spacing w:after="0"/>
+        <w:rPr>
+          <w:rFonts w:ascii="Cambria" w:hAnsi="Cambria" w:cs="Arial"/>
+        </w:rPr>
+      </w:pPr>
+    </w:p>
+    <w:p>
+      <w:pPr>
+        <w:spacing w:after="0"/>
+        <w:rPr>
+          <w:rFonts w:ascii="Cambria" w:hAnsi="Cambria" w:cs="Arial"/>
+        </w:rPr>
+      </w:pPr>
+      <w:r>
+        <w:rPr>
+          <w:rFonts w:ascii="Cambria" w:hAnsi="Cambria" w:cs="Arial"/>
+        </w:rPr>
+        <w:t xml:space="preserve">Additionally, we implement a </w:t>
+      </w:r>
+      <w:proofErr w:type="spellStart"/>
+      <w:r>
+        <w:rPr>
+          <w:rFonts w:ascii="Cambria" w:hAnsi="Cambria" w:cs="Arial"/>
+        </w:rPr>
+        <w:t>chargeWeapon</w:t>
+      </w:r>
+      <w:proofErr w:type="spellEnd"/>
+      <w:r>
+        <w:rPr>
+          <w:rFonts w:ascii="Cambria" w:hAnsi="Cambria" w:cs="Arial"/>
+        </w:rPr>
+        <w:t xml:space="preserve">() method that increases the Actor’s concentration level by 1 and keeps track of the current target that the Actor is aiming at. So, whenever this </w:t>
+      </w:r>
+      <w:proofErr w:type="spellStart"/>
+      <w:r>
+        <w:rPr>
+          <w:rFonts w:ascii="Cambria" w:hAnsi="Cambria" w:cs="Arial"/>
+        </w:rPr>
+        <w:t>chargeWeapon</w:t>
+      </w:r>
+      <w:proofErr w:type="spellEnd"/>
+      <w:r>
+        <w:rPr>
+          <w:rFonts w:ascii="Cambria" w:hAnsi="Cambria" w:cs="Arial"/>
+        </w:rPr>
+        <w:t>() method is called, it means that the Actor has chosen a target to aim at, thus increasing the concentration of the Actor by 1.</w:t>
       </w:r>
     </w:p>
     <w:p>
@@ -4215,35 +5065,49 @@
           <w:b/>
           <w:bCs/>
         </w:rPr>
-        <w:t>Game Continues</w:t>
-      </w:r>
-    </w:p>
-    <w:p>
-      <w:pPr>
-        <w:spacing w:after="0"/>
-        <w:rPr>
-          <w:rFonts w:ascii="Cambria" w:hAnsi="Cambria" w:cs="Arial"/>
-        </w:rPr>
-      </w:pPr>
-      <w:r>
-        <w:rPr>
-          <w:rFonts w:ascii="Cambria" w:hAnsi="Cambria" w:cs="Arial"/>
-        </w:rPr>
-        <w:t xml:space="preserve">If both of these methods have not returned True, then the </w:t>
-      </w:r>
-      <w:proofErr w:type="spellStart"/>
-      <w:r>
-        <w:rPr>
-          <w:rFonts w:ascii="Cambria" w:hAnsi="Cambria" w:cs="Arial"/>
-        </w:rPr>
-        <w:t>stillRunning</w:t>
-      </w:r>
-      <w:proofErr w:type="spellEnd"/>
-      <w:r>
-        <w:rPr>
-          <w:rFonts w:ascii="Cambria" w:hAnsi="Cambria" w:cs="Arial"/>
-        </w:rPr>
-        <w:t>() method will return True to continue to game.</w:t>
+        <w:t>Aim and Shoot</w:t>
+      </w:r>
+    </w:p>
+    <w:p>
+      <w:pPr>
+        <w:spacing w:after="0"/>
+        <w:rPr>
+          <w:rFonts w:ascii="Cambria" w:hAnsi="Cambria" w:cs="Arial"/>
+        </w:rPr>
+      </w:pPr>
+      <w:r>
+        <w:rPr>
+          <w:rFonts w:ascii="Cambria" w:hAnsi="Cambria" w:cs="Arial"/>
+        </w:rPr>
+        <w:t xml:space="preserve">When an Actor has a </w:t>
+      </w:r>
+      <w:proofErr w:type="spellStart"/>
+      <w:r>
+        <w:rPr>
+          <w:rFonts w:ascii="Cambria" w:hAnsi="Cambria" w:cs="Arial"/>
+        </w:rPr>
+        <w:t>SniperRifle</w:t>
+      </w:r>
+      <w:proofErr w:type="spellEnd"/>
+      <w:r>
+        <w:rPr>
+          <w:rFonts w:ascii="Cambria" w:hAnsi="Cambria" w:cs="Arial"/>
+        </w:rPr>
+        <w:t xml:space="preserve"> in their inventory, they have the ability to aim at a target or shoot a target. If there are no hostile Actors currently visible on the map, there will be no option for the Actor holding the </w:t>
+      </w:r>
+      <w:proofErr w:type="spellStart"/>
+      <w:r>
+        <w:rPr>
+          <w:rFonts w:ascii="Cambria" w:hAnsi="Cambria" w:cs="Arial"/>
+        </w:rPr>
+        <w:t>SniperRifle</w:t>
+      </w:r>
+      <w:proofErr w:type="spellEnd"/>
+      <w:r>
+        <w:rPr>
+          <w:rFonts w:ascii="Cambria" w:hAnsi="Cambria" w:cs="Arial"/>
+        </w:rPr>
+        <w:t xml:space="preserve"> to aim or shoot.</w:t>
       </w:r>
     </w:p>
     <w:p>
@@ -4269,77 +5133,63 @@
           <w:b/>
           <w:bCs/>
         </w:rPr>
-        <w:t>End Game Message</w:t>
-      </w:r>
-    </w:p>
-    <w:p>
-      <w:pPr>
-        <w:spacing w:after="0"/>
-        <w:rPr>
-          <w:rFonts w:ascii="Cambria" w:hAnsi="Cambria" w:cs="Arial"/>
-        </w:rPr>
-      </w:pPr>
-      <w:r>
-        <w:rPr>
-          <w:rFonts w:ascii="Cambria" w:hAnsi="Cambria" w:cs="Arial"/>
-        </w:rPr>
-        <w:t xml:space="preserve">To display the end game messages associated to winning and losing, we can override the </w:t>
-      </w:r>
-      <w:proofErr w:type="spellStart"/>
-      <w:r>
-        <w:rPr>
-          <w:rFonts w:ascii="Cambria" w:hAnsi="Cambria" w:cs="Arial"/>
-        </w:rPr>
-        <w:t>endGameMessage</w:t>
-      </w:r>
-      <w:proofErr w:type="spellEnd"/>
-      <w:r>
-        <w:rPr>
-          <w:rFonts w:ascii="Cambria" w:hAnsi="Cambria" w:cs="Arial"/>
-        </w:rPr>
-        <w:t>() method in World and add some logic to return the end game message associated to whether the player has won or lost the game.</w:t>
-      </w:r>
-    </w:p>
-    <w:p>
-      <w:pPr>
-        <w:spacing w:after="0"/>
-        <w:rPr>
-          <w:rFonts w:ascii="Cambria" w:hAnsi="Cambria" w:cs="Arial"/>
-        </w:rPr>
-      </w:pPr>
-      <w:r>
-        <w:rPr>
-          <w:rFonts w:ascii="Cambria" w:hAnsi="Cambria" w:cs="Arial"/>
-        </w:rPr>
-        <w:t>If the player wins, it will return “Player Wins”.</w:t>
-      </w:r>
-    </w:p>
-    <w:p>
-      <w:pPr>
-        <w:spacing w:after="0"/>
-        <w:rPr>
-          <w:rFonts w:ascii="Cambria" w:hAnsi="Cambria" w:cs="Arial"/>
-        </w:rPr>
-      </w:pPr>
-      <w:r>
-        <w:rPr>
-          <w:rFonts w:ascii="Cambria" w:hAnsi="Cambria" w:cs="Arial"/>
-        </w:rPr>
-        <w:t>If the player loses, it will return “Player Loses”.</w:t>
-      </w:r>
-    </w:p>
-    <w:p>
-      <w:pPr>
-        <w:spacing w:after="0"/>
-        <w:rPr>
-          <w:rFonts w:ascii="Cambria" w:hAnsi="Cambria" w:cs="Arial"/>
-        </w:rPr>
-      </w:pPr>
-      <w:r>
-        <w:rPr>
-          <w:rFonts w:ascii="Cambria" w:hAnsi="Cambria" w:cs="Arial"/>
-        </w:rPr>
-        <w:t>Otherwise, it will return “Game Over”.</w:t>
+        <w:t>Aim Sniper Action</w:t>
+      </w:r>
+    </w:p>
+    <w:p>
+      <w:pPr>
+        <w:spacing w:after="0"/>
+        <w:rPr>
+          <w:rFonts w:ascii="Cambria" w:hAnsi="Cambria" w:cs="Arial"/>
+        </w:rPr>
+      </w:pPr>
+      <w:r>
+        <w:rPr>
+          <w:rFonts w:ascii="Cambria" w:hAnsi="Cambria" w:cs="Arial"/>
+        </w:rPr>
+        <w:t xml:space="preserve">We implement a new Action called </w:t>
+      </w:r>
+      <w:proofErr w:type="spellStart"/>
+      <w:r>
+        <w:rPr>
+          <w:rFonts w:ascii="Cambria" w:hAnsi="Cambria" w:cs="Arial"/>
+        </w:rPr>
+        <w:t>AimSniperAction</w:t>
+      </w:r>
+      <w:proofErr w:type="spellEnd"/>
+      <w:r>
+        <w:rPr>
+          <w:rFonts w:ascii="Cambria" w:hAnsi="Cambria" w:cs="Arial"/>
+        </w:rPr>
+        <w:t xml:space="preserve">, which involves creating the submenu for the Action. Instead of the execute method returning straight to the Player, it executes another Action called </w:t>
+      </w:r>
+      <w:proofErr w:type="spellStart"/>
+      <w:r>
+        <w:rPr>
+          <w:rFonts w:ascii="Cambria" w:hAnsi="Cambria" w:cs="Arial"/>
+        </w:rPr>
+        <w:t>SelectTargetActorAction</w:t>
+      </w:r>
+      <w:proofErr w:type="spellEnd"/>
+      <w:r>
+        <w:rPr>
+          <w:rFonts w:ascii="Cambria" w:hAnsi="Cambria" w:cs="Arial"/>
+        </w:rPr>
+        <w:t xml:space="preserve">, which contains the main execution of Aiming and Shooting. When the Player selects aim and a target, the </w:t>
+      </w:r>
+      <w:proofErr w:type="spellStart"/>
+      <w:r>
+        <w:rPr>
+          <w:rFonts w:ascii="Cambria" w:hAnsi="Cambria" w:cs="Arial"/>
+        </w:rPr>
+        <w:t>SelectTargetActorAction</w:t>
+      </w:r>
+      <w:proofErr w:type="spellEnd"/>
+      <w:r>
+        <w:rPr>
+          <w:rFonts w:ascii="Cambria" w:hAnsi="Cambria" w:cs="Arial"/>
+        </w:rPr>
+        <w:t xml:space="preserve"> performs the aiming.</w:t>
       </w:r>
     </w:p>
     <w:p>
@@ -4365,78 +5215,508 @@
           <w:b/>
           <w:bCs/>
         </w:rPr>
-        <w:t>Quit Game</w:t>
-      </w:r>
-    </w:p>
-    <w:p>
-      <w:pPr>
-        <w:spacing w:after="0"/>
-        <w:rPr>
-          <w:rFonts w:ascii="Cambria" w:hAnsi="Cambria" w:cs="Arial"/>
-        </w:rPr>
-      </w:pPr>
-      <w:r>
-        <w:rPr>
-          <w:rFonts w:ascii="Cambria" w:hAnsi="Cambria" w:cs="Arial"/>
-        </w:rPr>
-        <w:t xml:space="preserve">We also implement a way for the player to quit the game whenever they like. We add a new class called </w:t>
-      </w:r>
-      <w:proofErr w:type="spellStart"/>
-      <w:r>
-        <w:rPr>
-          <w:rFonts w:ascii="Cambria" w:hAnsi="Cambria" w:cs="Arial"/>
-        </w:rPr>
-        <w:t>QuitAction</w:t>
-      </w:r>
-      <w:proofErr w:type="spellEnd"/>
-      <w:r>
-        <w:rPr>
-          <w:rFonts w:ascii="Cambria" w:hAnsi="Cambria" w:cs="Arial"/>
-        </w:rPr>
-        <w:t xml:space="preserve"> which is a subclass of Action and when the execute() method is used on </w:t>
-      </w:r>
-      <w:proofErr w:type="spellStart"/>
-      <w:r>
-        <w:rPr>
-          <w:rFonts w:ascii="Cambria" w:hAnsi="Cambria" w:cs="Arial"/>
-        </w:rPr>
-        <w:t>QuitAction</w:t>
-      </w:r>
-      <w:proofErr w:type="spellEnd"/>
-      <w:r>
-        <w:rPr>
-          <w:rFonts w:ascii="Cambria" w:hAnsi="Cambria" w:cs="Arial"/>
-        </w:rPr>
-        <w:t xml:space="preserve">, it removes the player from the game and returns a message “Player quits the game”. By removing the player from the game, the original World class automatically identifies that the player is no longer on the </w:t>
-      </w:r>
-      <w:proofErr w:type="spellStart"/>
-      <w:r>
-        <w:rPr>
-          <w:rFonts w:ascii="Cambria" w:hAnsi="Cambria" w:cs="Arial"/>
-        </w:rPr>
-        <w:t>GameMap</w:t>
-      </w:r>
-      <w:proofErr w:type="spellEnd"/>
-      <w:r>
-        <w:rPr>
-          <w:rFonts w:ascii="Cambria" w:hAnsi="Cambria" w:cs="Arial"/>
-        </w:rPr>
-        <w:t xml:space="preserve"> and ends the game with the “Game Over” message.</w:t>
-      </w:r>
-    </w:p>
-    <w:p>
-      <w:pPr>
-        <w:spacing w:after="0"/>
-        <w:rPr>
-          <w:rFonts w:ascii="Cambria" w:hAnsi="Cambria" w:cs="Arial"/>
-        </w:rPr>
-      </w:pPr>
-      <w:r>
-        <w:rPr>
-          <w:rFonts w:ascii="Cambria" w:hAnsi="Cambria" w:cs="Arial"/>
-        </w:rPr>
-        <w:t xml:space="preserve">  </w:t>
-      </w:r>
+        <w:t>Shoot Sniper Action</w:t>
+      </w:r>
+    </w:p>
+    <w:p>
+      <w:pPr>
+        <w:spacing w:after="0"/>
+        <w:rPr>
+          <w:rFonts w:ascii="Cambria" w:hAnsi="Cambria" w:cs="Arial"/>
+        </w:rPr>
+      </w:pPr>
+      <w:r>
+        <w:rPr>
+          <w:rFonts w:ascii="Cambria" w:hAnsi="Cambria" w:cs="Arial"/>
+        </w:rPr>
+        <w:t xml:space="preserve">Similarly, we implement a new Action called </w:t>
+      </w:r>
+      <w:proofErr w:type="spellStart"/>
+      <w:r>
+        <w:rPr>
+          <w:rFonts w:ascii="Cambria" w:hAnsi="Cambria" w:cs="Arial"/>
+        </w:rPr>
+        <w:t>ShootSniperAction</w:t>
+      </w:r>
+      <w:proofErr w:type="spellEnd"/>
+      <w:r>
+        <w:rPr>
+          <w:rFonts w:ascii="Cambria" w:hAnsi="Cambria" w:cs="Arial"/>
+        </w:rPr>
+        <w:t xml:space="preserve">, which involves creating the submenu for the Action. Instead of the execute method returning straight to the Player, it executes another Action called </w:t>
+      </w:r>
+      <w:proofErr w:type="spellStart"/>
+      <w:r>
+        <w:rPr>
+          <w:rFonts w:ascii="Cambria" w:hAnsi="Cambria" w:cs="Arial"/>
+        </w:rPr>
+        <w:t>SelectTargetActorAction</w:t>
+      </w:r>
+      <w:proofErr w:type="spellEnd"/>
+      <w:r>
+        <w:rPr>
+          <w:rFonts w:ascii="Cambria" w:hAnsi="Cambria" w:cs="Arial"/>
+        </w:rPr>
+        <w:t xml:space="preserve">. When the Player selects Shoot and a target, the </w:t>
+      </w:r>
+      <w:proofErr w:type="spellStart"/>
+      <w:r>
+        <w:rPr>
+          <w:rFonts w:ascii="Cambria" w:hAnsi="Cambria" w:cs="Arial"/>
+        </w:rPr>
+        <w:t>SelectTargetActorAction</w:t>
+      </w:r>
+      <w:proofErr w:type="spellEnd"/>
+      <w:r>
+        <w:rPr>
+          <w:rFonts w:ascii="Cambria" w:hAnsi="Cambria" w:cs="Arial"/>
+        </w:rPr>
+        <w:t xml:space="preserve"> performs the shooting.</w:t>
+      </w:r>
+    </w:p>
+    <w:p>
+      <w:pPr>
+        <w:spacing w:after="0"/>
+        <w:rPr>
+          <w:rFonts w:ascii="Cambria" w:hAnsi="Cambria" w:cs="Arial"/>
+        </w:rPr>
+      </w:pPr>
+    </w:p>
+    <w:p>
+      <w:pPr>
+        <w:spacing w:after="0"/>
+        <w:rPr>
+          <w:rFonts w:ascii="Cambria" w:hAnsi="Cambria" w:cs="Arial"/>
+          <w:b/>
+          <w:bCs/>
+        </w:rPr>
+      </w:pPr>
+      <w:r>
+        <w:rPr>
+          <w:rFonts w:ascii="Cambria" w:hAnsi="Cambria" w:cs="Arial"/>
+          <w:b/>
+          <w:bCs/>
+        </w:rPr>
+        <w:t>Selecting Different Targets</w:t>
+      </w:r>
+    </w:p>
+    <w:p>
+      <w:pPr>
+        <w:spacing w:after="0"/>
+        <w:rPr>
+          <w:rFonts w:ascii="Cambria" w:hAnsi="Cambria" w:cs="Arial"/>
+        </w:rPr>
+      </w:pPr>
+      <w:r>
+        <w:rPr>
+          <w:rFonts w:ascii="Cambria" w:hAnsi="Cambria" w:cs="Arial"/>
+        </w:rPr>
+        <w:t xml:space="preserve">In </w:t>
+      </w:r>
+      <w:proofErr w:type="spellStart"/>
+      <w:r>
+        <w:rPr>
+          <w:rFonts w:ascii="Cambria" w:hAnsi="Cambria" w:cs="Arial"/>
+        </w:rPr>
+        <w:t>SelectTargetActorAction</w:t>
+      </w:r>
+      <w:proofErr w:type="spellEnd"/>
+      <w:r>
+        <w:rPr>
+          <w:rFonts w:ascii="Cambria" w:hAnsi="Cambria" w:cs="Arial"/>
+        </w:rPr>
+        <w:t xml:space="preserve">, if the Actor chooses a different target, then the concentration of the Actor is reset. This is done by keeping track of the target Actor who is stored as a private attribute called target in the </w:t>
+      </w:r>
+      <w:proofErr w:type="spellStart"/>
+      <w:r>
+        <w:rPr>
+          <w:rFonts w:ascii="Cambria" w:hAnsi="Cambria" w:cs="Arial"/>
+        </w:rPr>
+        <w:t>SniperRifle</w:t>
+      </w:r>
+      <w:proofErr w:type="spellEnd"/>
+      <w:r>
+        <w:rPr>
+          <w:rFonts w:ascii="Cambria" w:hAnsi="Cambria" w:cs="Arial"/>
+        </w:rPr>
+        <w:t xml:space="preserve"> class. This ensures that we can check who the previous target was and compare with the current target allowing us to increase concentration based on same target selections.</w:t>
+      </w:r>
+    </w:p>
+    <w:p>
+      <w:pPr>
+        <w:spacing w:after="0"/>
+        <w:rPr>
+          <w:rFonts w:ascii="Cambria" w:hAnsi="Cambria" w:cs="Arial"/>
+        </w:rPr>
+      </w:pPr>
+    </w:p>
+    <w:p>
+      <w:pPr>
+        <w:spacing w:after="0"/>
+        <w:rPr>
+          <w:rFonts w:ascii="Cambria" w:hAnsi="Cambria" w:cs="Arial"/>
+          <w:b/>
+          <w:bCs/>
+        </w:rPr>
+      </w:pPr>
+      <w:r>
+        <w:rPr>
+          <w:rFonts w:ascii="Cambria" w:hAnsi="Cambria" w:cs="Arial"/>
+          <w:b/>
+          <w:bCs/>
+        </w:rPr>
+        <w:t>Weapon Hit Probability</w:t>
+      </w:r>
+    </w:p>
+    <w:p>
+      <w:pPr>
+        <w:spacing w:after="0"/>
+        <w:rPr>
+          <w:rFonts w:ascii="Cambria" w:hAnsi="Cambria" w:cs="Arial"/>
+        </w:rPr>
+      </w:pPr>
+      <w:r>
+        <w:rPr>
+          <w:rFonts w:ascii="Cambria" w:hAnsi="Cambria" w:cs="Arial"/>
+        </w:rPr>
+        <w:t xml:space="preserve">Now, to determine the Weapon hit probability, we hardcoded the values into the </w:t>
+      </w:r>
+      <w:proofErr w:type="spellStart"/>
+      <w:r>
+        <w:rPr>
+          <w:rFonts w:ascii="Cambria" w:hAnsi="Cambria" w:cs="Arial"/>
+        </w:rPr>
+        <w:t>SelectTargetActorAction</w:t>
+      </w:r>
+      <w:proofErr w:type="spellEnd"/>
+      <w:r>
+        <w:rPr>
+          <w:rFonts w:ascii="Cambria" w:hAnsi="Cambria" w:cs="Arial"/>
+        </w:rPr>
+        <w:t xml:space="preserve"> class similar to how it worked in the </w:t>
+      </w:r>
+      <w:proofErr w:type="spellStart"/>
+      <w:r>
+        <w:rPr>
+          <w:rFonts w:ascii="Cambria" w:hAnsi="Cambria" w:cs="Arial"/>
+        </w:rPr>
+        <w:t>AttackAction</w:t>
+      </w:r>
+      <w:proofErr w:type="spellEnd"/>
+      <w:r>
+        <w:rPr>
+          <w:rFonts w:ascii="Cambria" w:hAnsi="Cambria" w:cs="Arial"/>
+        </w:rPr>
+        <w:t xml:space="preserve"> class. We used checks on the Actor’s concentration level and returned the respective Weapon hit chance.</w:t>
+      </w:r>
+    </w:p>
+    <w:p>
+      <w:pPr>
+        <w:spacing w:after="0"/>
+        <w:rPr>
+          <w:rFonts w:ascii="Cambria" w:hAnsi="Cambria" w:cs="Arial"/>
+          <w:b/>
+          <w:bCs/>
+        </w:rPr>
+      </w:pPr>
+    </w:p>
+    <w:p>
+      <w:pPr>
+        <w:spacing w:after="0"/>
+        <w:rPr>
+          <w:rFonts w:ascii="Cambria" w:hAnsi="Cambria" w:cs="Arial"/>
+        </w:rPr>
+      </w:pPr>
+      <w:r>
+        <w:rPr>
+          <w:rFonts w:ascii="Cambria" w:hAnsi="Cambria" w:cs="Arial"/>
+        </w:rPr>
+        <w:t xml:space="preserve">Despite the </w:t>
+      </w:r>
+      <w:proofErr w:type="spellStart"/>
+      <w:r>
+        <w:rPr>
+          <w:rFonts w:ascii="Cambria" w:hAnsi="Cambria" w:cs="Arial"/>
+        </w:rPr>
+        <w:t>SelectTargetActorAction</w:t>
+      </w:r>
+      <w:proofErr w:type="spellEnd"/>
+      <w:r>
+        <w:rPr>
+          <w:rFonts w:ascii="Cambria" w:hAnsi="Cambria" w:cs="Arial"/>
+        </w:rPr>
+        <w:t xml:space="preserve"> containing repeated code from the </w:t>
+      </w:r>
+      <w:proofErr w:type="spellStart"/>
+      <w:r>
+        <w:rPr>
+          <w:rFonts w:ascii="Cambria" w:hAnsi="Cambria" w:cs="Arial"/>
+        </w:rPr>
+        <w:t>AttackAction</w:t>
+      </w:r>
+      <w:proofErr w:type="spellEnd"/>
+      <w:r>
+        <w:rPr>
+          <w:rFonts w:ascii="Cambria" w:hAnsi="Cambria" w:cs="Arial"/>
+        </w:rPr>
+        <w:t xml:space="preserve"> class, it was inevitable as we needed a way to differentiate the ranged attacks from the melee attacks. This decision was made to prevent excessive amounts of code in one class and also, the ranged Weapons were not compatible with the current code found in the </w:t>
+      </w:r>
+      <w:proofErr w:type="spellStart"/>
+      <w:r>
+        <w:rPr>
+          <w:rFonts w:ascii="Cambria" w:hAnsi="Cambria" w:cs="Arial"/>
+        </w:rPr>
+        <w:t>AttackAction</w:t>
+      </w:r>
+      <w:proofErr w:type="spellEnd"/>
+      <w:r>
+        <w:rPr>
+          <w:rFonts w:ascii="Cambria" w:hAnsi="Cambria" w:cs="Arial"/>
+        </w:rPr>
+        <w:t xml:space="preserve">, meaning that a further refactorization of the entire </w:t>
+      </w:r>
+      <w:proofErr w:type="spellStart"/>
+      <w:r>
+        <w:rPr>
+          <w:rFonts w:ascii="Cambria" w:hAnsi="Cambria" w:cs="Arial"/>
+        </w:rPr>
+        <w:t>AttackAction</w:t>
+      </w:r>
+      <w:proofErr w:type="spellEnd"/>
+      <w:r>
+        <w:rPr>
+          <w:rFonts w:ascii="Cambria" w:hAnsi="Cambria" w:cs="Arial"/>
+        </w:rPr>
+        <w:t xml:space="preserve"> class and inherited classes would be required, where some classes are found within the Engine package and cannot be modified. </w:t>
+      </w:r>
+    </w:p>
+    <w:p>
+      <w:pPr>
+        <w:spacing w:after="0"/>
+        <w:rPr>
+          <w:rFonts w:ascii="Cambria" w:hAnsi="Cambria" w:cs="Arial"/>
+        </w:rPr>
+      </w:pPr>
+    </w:p>
+    <w:p>
+      <w:pPr>
+        <w:spacing w:after="0"/>
+        <w:rPr>
+          <w:rFonts w:ascii="Cambria" w:hAnsi="Cambria" w:cs="Arial"/>
+          <w:b/>
+          <w:bCs/>
+        </w:rPr>
+      </w:pPr>
+      <w:r>
+        <w:rPr>
+          <w:rFonts w:ascii="Cambria" w:hAnsi="Cambria" w:cs="Arial"/>
+          <w:b/>
+          <w:bCs/>
+        </w:rPr>
+        <w:t>Zombies Using Sniper Rifle</w:t>
+      </w:r>
+    </w:p>
+    <w:p>
+      <w:pPr>
+        <w:spacing w:after="0"/>
+        <w:rPr>
+          <w:rFonts w:ascii="Cambria" w:hAnsi="Cambria" w:cs="Arial"/>
+        </w:rPr>
+      </w:pPr>
+      <w:r>
+        <w:rPr>
+          <w:rFonts w:ascii="Cambria" w:hAnsi="Cambria" w:cs="Arial"/>
+        </w:rPr>
+        <w:t xml:space="preserve">When Zombies pick up a </w:t>
+      </w:r>
+      <w:proofErr w:type="spellStart"/>
+      <w:r>
+        <w:rPr>
+          <w:rFonts w:ascii="Cambria" w:hAnsi="Cambria" w:cs="Arial"/>
+        </w:rPr>
+        <w:t>SniperRifle</w:t>
+      </w:r>
+      <w:proofErr w:type="spellEnd"/>
+      <w:r>
+        <w:rPr>
+          <w:rFonts w:ascii="Cambria" w:hAnsi="Cambria" w:cs="Arial"/>
+        </w:rPr>
+        <w:t xml:space="preserve">, they can only use the </w:t>
+      </w:r>
+      <w:proofErr w:type="spellStart"/>
+      <w:r>
+        <w:rPr>
+          <w:rFonts w:ascii="Cambria" w:hAnsi="Cambria" w:cs="Arial"/>
+        </w:rPr>
+        <w:t>SniperRifle</w:t>
+      </w:r>
+      <w:proofErr w:type="spellEnd"/>
+      <w:r>
+        <w:rPr>
+          <w:rFonts w:ascii="Cambria" w:hAnsi="Cambria" w:cs="Arial"/>
+        </w:rPr>
+        <w:t xml:space="preserve"> as a melee Weapon which has its own base damage, relatively lower than the ranged damage. This feature was already implemented as Weapons that are </w:t>
+      </w:r>
+      <w:proofErr w:type="spellStart"/>
+      <w:r>
+        <w:rPr>
+          <w:rFonts w:ascii="Cambria" w:hAnsi="Cambria" w:cs="Arial"/>
+        </w:rPr>
+        <w:t>WeaponItems</w:t>
+      </w:r>
+      <w:proofErr w:type="spellEnd"/>
+      <w:r>
+        <w:rPr>
+          <w:rFonts w:ascii="Cambria" w:hAnsi="Cambria" w:cs="Arial"/>
+        </w:rPr>
+        <w:t xml:space="preserve"> can be used as melee Weapons. So, by extending the </w:t>
+      </w:r>
+      <w:proofErr w:type="spellStart"/>
+      <w:r>
+        <w:rPr>
+          <w:rFonts w:ascii="Cambria" w:hAnsi="Cambria" w:cs="Arial"/>
+        </w:rPr>
+        <w:t>WeaponItems</w:t>
+      </w:r>
+      <w:proofErr w:type="spellEnd"/>
+      <w:r>
+        <w:rPr>
+          <w:rFonts w:ascii="Cambria" w:hAnsi="Cambria" w:cs="Arial"/>
+        </w:rPr>
+        <w:t xml:space="preserve">, the </w:t>
+      </w:r>
+      <w:proofErr w:type="spellStart"/>
+      <w:r>
+        <w:rPr>
+          <w:rFonts w:ascii="Cambria" w:hAnsi="Cambria" w:cs="Arial"/>
+        </w:rPr>
+        <w:t>RangedWeaponItems</w:t>
+      </w:r>
+      <w:proofErr w:type="spellEnd"/>
+      <w:r>
+        <w:rPr>
+          <w:rFonts w:ascii="Cambria" w:hAnsi="Cambria" w:cs="Arial"/>
+        </w:rPr>
+        <w:t xml:space="preserve"> will have the ability to be used as melee Weapons too. </w:t>
+      </w:r>
+    </w:p>
+    <w:p>
+      <w:pPr>
+        <w:spacing w:after="0"/>
+        <w:rPr>
+          <w:rFonts w:ascii="Cambria" w:hAnsi="Cambria" w:cs="Arial"/>
+        </w:rPr>
+      </w:pPr>
+    </w:p>
+    <w:p>
+      <w:pPr>
+        <w:spacing w:after="0"/>
+        <w:rPr>
+          <w:rFonts w:ascii="Cambria" w:hAnsi="Cambria" w:cs="Arial"/>
+          <w:b/>
+          <w:bCs/>
+        </w:rPr>
+      </w:pPr>
+      <w:r>
+        <w:rPr>
+          <w:rFonts w:ascii="Cambria" w:hAnsi="Cambria" w:cs="Arial"/>
+          <w:b/>
+          <w:bCs/>
+        </w:rPr>
+        <w:t>Humans Using Sniper Rifle</w:t>
+      </w:r>
+    </w:p>
+    <w:p>
+      <w:pPr>
+        <w:spacing w:after="0"/>
+        <w:rPr>
+          <w:rFonts w:ascii="Cambria" w:hAnsi="Cambria" w:cs="Arial"/>
+        </w:rPr>
+      </w:pPr>
+      <w:r>
+        <w:rPr>
+          <w:rFonts w:ascii="Cambria" w:hAnsi="Cambria" w:cs="Arial"/>
+        </w:rPr>
+        <w:t xml:space="preserve">Additionally, the override of the tick() method in </w:t>
+      </w:r>
+      <w:proofErr w:type="spellStart"/>
+      <w:r>
+        <w:rPr>
+          <w:rFonts w:ascii="Cambria" w:hAnsi="Cambria" w:cs="Arial"/>
+        </w:rPr>
+        <w:t>SniperRifle</w:t>
+      </w:r>
+      <w:proofErr w:type="spellEnd"/>
+      <w:r>
+        <w:rPr>
+          <w:rFonts w:ascii="Cambria" w:hAnsi="Cambria" w:cs="Arial"/>
+        </w:rPr>
+        <w:t xml:space="preserve"> determines what </w:t>
+      </w:r>
+      <w:proofErr w:type="spellStart"/>
+      <w:r>
+        <w:rPr>
+          <w:rFonts w:ascii="Cambria" w:hAnsi="Cambria" w:cs="Arial"/>
+        </w:rPr>
+        <w:t>allowableActions</w:t>
+      </w:r>
+      <w:proofErr w:type="spellEnd"/>
+      <w:r>
+        <w:rPr>
+          <w:rFonts w:ascii="Cambria" w:hAnsi="Cambria" w:cs="Arial"/>
+        </w:rPr>
+        <w:t xml:space="preserve"> the Actor has when they have the </w:t>
+      </w:r>
+      <w:proofErr w:type="spellStart"/>
+      <w:r>
+        <w:rPr>
+          <w:rFonts w:ascii="Cambria" w:hAnsi="Cambria" w:cs="Arial"/>
+        </w:rPr>
+        <w:t>SniperRifle</w:t>
+      </w:r>
+      <w:proofErr w:type="spellEnd"/>
+      <w:r>
+        <w:rPr>
+          <w:rFonts w:ascii="Cambria" w:hAnsi="Cambria" w:cs="Arial"/>
+        </w:rPr>
+        <w:t xml:space="preserve">. Since the Humans do not have any behaviours that allow them to shoot or use the </w:t>
+      </w:r>
+      <w:proofErr w:type="spellStart"/>
+      <w:r>
+        <w:rPr>
+          <w:rFonts w:ascii="Cambria" w:hAnsi="Cambria" w:cs="Arial"/>
+        </w:rPr>
+        <w:t>SniperRifle</w:t>
+      </w:r>
+      <w:proofErr w:type="spellEnd"/>
+      <w:r>
+        <w:rPr>
+          <w:rFonts w:ascii="Cambria" w:hAnsi="Cambria" w:cs="Arial"/>
+        </w:rPr>
+        <w:t xml:space="preserve">, the </w:t>
+      </w:r>
+      <w:proofErr w:type="spellStart"/>
+      <w:r>
+        <w:rPr>
+          <w:rFonts w:ascii="Cambria" w:hAnsi="Cambria" w:cs="Arial"/>
+        </w:rPr>
+        <w:t>allowableActions</w:t>
+      </w:r>
+      <w:proofErr w:type="spellEnd"/>
+      <w:r>
+        <w:rPr>
+          <w:rFonts w:ascii="Cambria" w:hAnsi="Cambria" w:cs="Arial"/>
+        </w:rPr>
+        <w:t xml:space="preserve"> to aim and shoot are only limited to the Player.</w:t>
+      </w:r>
+    </w:p>
+    <w:p>
+      <w:pPr>
+        <w:spacing w:after="0"/>
+        <w:rPr>
+          <w:rFonts w:ascii="Cambria" w:hAnsi="Cambria" w:cs="Arial"/>
+        </w:rPr>
+      </w:pPr>
     </w:p>
     <w:p>
       <w:pPr>

</xml_diff>